<commit_message>
Explicación del recorte de las imágenes en la memoria
</commit_message>
<xml_diff>
--- a/Documentos/Automatización de informes de topografía de la lesión talámica mediante ultrasonido focal de alta intensidad.docx
+++ b/Documentos/Automatización de informes de topografía de la lesión talámica mediante ultrasonido focal de alta intensidad.docx
@@ -3659,7 +3659,7 @@
           <w:noProof/>
         </w:rPr>
         <w:drawing>
-          <wp:anchor distT="0" distB="0" distL="114300" distR="114300" simplePos="0" relativeHeight="251658240" behindDoc="0" locked="0" layoutInCell="1" allowOverlap="1" wp14:anchorId="0A9C2BBD" wp14:editId="6ACB0782">
+          <wp:anchor distT="0" distB="0" distL="114300" distR="114300" simplePos="0" relativeHeight="251654144" behindDoc="0" locked="0" layoutInCell="1" allowOverlap="1" wp14:anchorId="0A9C2BBD" wp14:editId="5FB8FFF0">
             <wp:simplePos x="0" y="0"/>
             <wp:positionH relativeFrom="margin">
               <wp:posOffset>400685</wp:posOffset>
@@ -3786,7 +3786,7 @@
           <w:noProof/>
         </w:rPr>
         <w:drawing>
-          <wp:anchor distT="0" distB="0" distL="114300" distR="114300" simplePos="0" relativeHeight="251661312" behindDoc="0" locked="0" layoutInCell="1" allowOverlap="1" wp14:anchorId="424A2043" wp14:editId="349E036A">
+          <wp:anchor distT="0" distB="0" distL="114300" distR="114300" simplePos="0" relativeHeight="251657216" behindDoc="0" locked="0" layoutInCell="1" allowOverlap="1" wp14:anchorId="424A2043" wp14:editId="573F8D47">
             <wp:simplePos x="0" y="0"/>
             <wp:positionH relativeFrom="margin">
               <wp:posOffset>53975</wp:posOffset>
@@ -3873,7 +3873,7 @@
         <mc:AlternateContent>
           <mc:Choice Requires="wps">
             <w:drawing>
-              <wp:anchor distT="0" distB="0" distL="114300" distR="114300" simplePos="0" relativeHeight="251660288" behindDoc="0" locked="0" layoutInCell="1" allowOverlap="1" wp14:anchorId="1FFE6D06" wp14:editId="0AB07E40">
+              <wp:anchor distT="0" distB="0" distL="114300" distR="114300" simplePos="0" relativeHeight="251656192" behindDoc="0" locked="0" layoutInCell="1" allowOverlap="1" wp14:anchorId="1FFE6D06" wp14:editId="3C1BB6A2">
                 <wp:simplePos x="0" y="0"/>
                 <wp:positionH relativeFrom="column">
                   <wp:posOffset>-10795</wp:posOffset>
@@ -3935,7 +3935,7 @@
           </mc:Choice>
           <mc:Fallback>
             <w:pict>
-              <v:shape w14:anchorId="1BA125A7" id="Marco 8" o:spid="_x0000_s1026" style="position:absolute;margin-left:-.85pt;margin-top:110.9pt;width:77.55pt;height:24.55pt;z-index:251660288;visibility:visible;mso-wrap-style:square;mso-width-percent:0;mso-wrap-distance-left:9pt;mso-wrap-distance-top:0;mso-wrap-distance-right:9pt;mso-wrap-distance-bottom:0;mso-position-horizontal:absolute;mso-position-horizontal-relative:text;mso-position-vertical:absolute;mso-position-vertical-relative:text;mso-width-percent:0;mso-width-relative:margin;v-text-anchor:middle" coordsize="984885,311785" o:gfxdata="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" path="m,l984885,r,311785l,311785,,xm38973,38973r,233839l945912,272812r,-233839l38973,38973xe" fillcolor="yellow" strokecolor="#1f3763 [1604]" strokeweight="1pt">
+              <v:shape w14:anchorId="6E6ECF4B" id="Marco 8" o:spid="_x0000_s1026" style="position:absolute;margin-left:-.85pt;margin-top:110.9pt;width:77.55pt;height:24.55pt;z-index:251656192;visibility:visible;mso-wrap-style:square;mso-width-percent:0;mso-wrap-distance-left:9pt;mso-wrap-distance-top:0;mso-wrap-distance-right:9pt;mso-wrap-distance-bottom:0;mso-position-horizontal:absolute;mso-position-horizontal-relative:text;mso-position-vertical:absolute;mso-position-vertical-relative:text;mso-width-percent:0;mso-width-relative:margin;v-text-anchor:middle" coordsize="984885,311785" o:gfxdata="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" path="m,l984885,r,311785l,311785,,xm38973,38973r,233839l945912,272812r,-233839l38973,38973xe" fillcolor="yellow" strokecolor="#1f3763 [1604]" strokeweight="1pt">
                 <v:stroke joinstyle="miter"/>
                 <v:path arrowok="t" o:connecttype="custom" o:connectlocs="0,0;984885,0;984885,311785;0,311785;0,0;38973,38973;38973,272812;945912,272812;945912,38973;38973,38973" o:connectangles="0,0,0,0,0,0,0,0,0,0"/>
               </v:shape>
@@ -3948,7 +3948,7 @@
           <w:noProof/>
         </w:rPr>
         <w:drawing>
-          <wp:anchor distT="0" distB="0" distL="114300" distR="114300" simplePos="0" relativeHeight="251659264" behindDoc="0" locked="0" layoutInCell="1" allowOverlap="1" wp14:anchorId="04C62369" wp14:editId="5DD802DD">
+          <wp:anchor distT="0" distB="0" distL="114300" distR="114300" simplePos="0" relativeHeight="251655168" behindDoc="0" locked="0" layoutInCell="1" allowOverlap="1" wp14:anchorId="04C62369" wp14:editId="0E3A3687">
             <wp:simplePos x="0" y="0"/>
             <wp:positionH relativeFrom="margin">
               <wp:posOffset>-10160</wp:posOffset>
@@ -5098,10 +5098,18 @@
       </w:r>
       <w:proofErr w:type="spellEnd"/>
       <w:r>
-        <w:t xml:space="preserve"> (versión 11.X), se deberá tener en cuenta la s</w:t>
-      </w:r>
-      <w:r>
-        <w:t xml:space="preserve">hell no utiliza ni </w:t>
+        <w:t xml:space="preserve"> (versión 11.X), se deberá tener en cuenta la </w:t>
+      </w:r>
+      <w:proofErr w:type="spellStart"/>
+      <w:r>
+        <w:t>s</w:t>
+      </w:r>
+      <w:r>
+        <w:t>hell</w:t>
+      </w:r>
+      <w:proofErr w:type="spellEnd"/>
+      <w:r>
+        <w:t xml:space="preserve"> no utiliza ni </w:t>
       </w:r>
       <w:proofErr w:type="spellStart"/>
       <w:r>
@@ -6993,7 +7001,7 @@
           <w:noProof/>
         </w:rPr>
         <w:drawing>
-          <wp:inline distT="0" distB="0" distL="0" distR="0" wp14:anchorId="140B4C9F" wp14:editId="7EFEEA18">
+          <wp:inline distT="0" distB="0" distL="0" distR="0" wp14:anchorId="140B4C9F" wp14:editId="6A4A8C11">
             <wp:extent cx="4536034" cy="3413760"/>
             <wp:effectExtent l="0" t="0" r="0" b="2540"/>
             <wp:docPr id="9" name="Imagen 9" descr="Imagen que contiene oscuro, parado, cuarto, frente&#10;&#10;Descripción generada automáticamente"/>
@@ -7066,7 +7074,7 @@
           <w:noProof/>
         </w:rPr>
         <w:drawing>
-          <wp:inline distT="0" distB="0" distL="0" distR="0" wp14:anchorId="3C3C5607" wp14:editId="09B3B9AE">
+          <wp:inline distT="0" distB="0" distL="0" distR="0" wp14:anchorId="3C3C5607" wp14:editId="48EC5CC4">
             <wp:extent cx="4576534" cy="3444240"/>
             <wp:effectExtent l="0" t="0" r="0" b="0"/>
             <wp:docPr id="10" name="Imagen 10" descr="Un reloj de manecillas&#10;&#10;Descripción generada automáticamente con confianza baja"/>
@@ -10621,7 +10629,7 @@
           <w:noProof/>
         </w:rPr>
         <w:drawing>
-          <wp:inline distT="0" distB="0" distL="0" distR="0" wp14:anchorId="569649BD" wp14:editId="7EB7C45F">
+          <wp:inline distT="0" distB="0" distL="0" distR="0" wp14:anchorId="569649BD" wp14:editId="2EAF96F5">
             <wp:extent cx="5294503" cy="6758940"/>
             <wp:effectExtent l="0" t="0" r="1905" b="0"/>
             <wp:docPr id="11" name="Imagen 11" descr="Patrón de fondo&#10;&#10;Descripción generada automáticamente"/>
@@ -10680,6 +10688,1660 @@
       <w:bookmarkEnd w:id="30"/>
     </w:p>
     <w:p>
+      <w:r>
+        <w:t xml:space="preserve">Con el apartado anterior, se entiende el procedimiento para ajustar la visualización de las imágenes </w:t>
+      </w:r>
+      <w:proofErr w:type="spellStart"/>
+      <w:r>
+        <w:t>nifti</w:t>
+      </w:r>
+      <w:proofErr w:type="spellEnd"/>
+      <w:r>
+        <w:t xml:space="preserve"> y para generar imágenes en formato </w:t>
+      </w:r>
+      <w:proofErr w:type="spellStart"/>
+      <w:r>
+        <w:t>png</w:t>
+      </w:r>
+      <w:proofErr w:type="spellEnd"/>
+      <w:r>
+        <w:t>. En este epígrafe, se explica cómo automatizar en un script de Python los comandos obtenidos anteriormente.</w:t>
+      </w:r>
+    </w:p>
+    <w:p>
+      <w:r>
+        <w:t>El script es muy sencillo y, en este caso, se llama “</w:t>
+      </w:r>
+      <w:r>
+        <w:rPr>
+          <w:i/>
+          <w:iCs/>
+        </w:rPr>
+        <w:t>nifti_to_png.py</w:t>
+      </w:r>
+      <w:r>
+        <w:t>”. Tan solo hay que importar la biblioteca “</w:t>
+      </w:r>
+      <w:r>
+        <w:rPr>
+          <w:i/>
+          <w:iCs/>
+        </w:rPr>
+        <w:t>os</w:t>
+      </w:r>
+      <w:r>
+        <w:t>” y ejecutar los comandos con la función “</w:t>
+      </w:r>
+      <w:proofErr w:type="spellStart"/>
+      <w:proofErr w:type="gramStart"/>
+      <w:r>
+        <w:rPr>
+          <w:i/>
+          <w:iCs/>
+        </w:rPr>
+        <w:t>os.system</w:t>
+      </w:r>
+      <w:proofErr w:type="spellEnd"/>
+      <w:proofErr w:type="gramEnd"/>
+      <w:r>
+        <w:rPr>
+          <w:i/>
+          <w:iCs/>
+        </w:rPr>
+        <w:t>(</w:t>
+      </w:r>
+      <w:proofErr w:type="spellStart"/>
+      <w:r>
+        <w:rPr>
+          <w:i/>
+          <w:iCs/>
+        </w:rPr>
+        <w:t>f</w:t>
+      </w:r>
+      <w:r>
+        <w:t>’</w:t>
+      </w:r>
+      <w:r>
+        <w:rPr>
+          <w:b/>
+          <w:bCs/>
+        </w:rPr>
+        <w:t>comando_fsleyes</w:t>
+      </w:r>
+      <w:proofErr w:type="spellEnd"/>
+      <w:r>
+        <w:rPr>
+          <w:i/>
+          <w:iCs/>
+        </w:rPr>
+        <w:t>’)”</w:t>
+      </w:r>
+      <w:r>
+        <w:t>. El código utilizado se muestra a continuación:</w:t>
+      </w:r>
+    </w:p>
+    <w:p>
+      <w:pPr>
+        <w:jc w:val="left"/>
+        <w:rPr>
+          <w:rFonts w:ascii="Consolas" w:hAnsi="Consolas" w:cs="Consolas"/>
+          <w:b/>
+          <w:bCs/>
+          <w:sz w:val="20"/>
+          <w:szCs w:val="20"/>
+        </w:rPr>
+      </w:pPr>
+      <w:proofErr w:type="spellStart"/>
+      <w:r>
+        <w:rPr>
+          <w:rFonts w:ascii="Consolas" w:hAnsi="Consolas" w:cs="Consolas"/>
+          <w:b/>
+          <w:bCs/>
+          <w:sz w:val="20"/>
+          <w:szCs w:val="20"/>
+        </w:rPr>
+        <w:t>import</w:t>
+      </w:r>
+      <w:proofErr w:type="spellEnd"/>
+      <w:r>
+        <w:rPr>
+          <w:rFonts w:ascii="Consolas" w:hAnsi="Consolas" w:cs="Consolas"/>
+          <w:b/>
+          <w:bCs/>
+          <w:sz w:val="20"/>
+          <w:szCs w:val="20"/>
+        </w:rPr>
+        <w:t xml:space="preserve"> os</w:t>
+      </w:r>
+    </w:p>
+    <w:p>
+      <w:pPr>
+        <w:jc w:val="left"/>
+        <w:rPr>
+          <w:rFonts w:ascii="Consolas" w:hAnsi="Consolas" w:cs="Consolas"/>
+          <w:i/>
+          <w:iCs/>
+          <w:sz w:val="20"/>
+          <w:szCs w:val="20"/>
+        </w:rPr>
+      </w:pPr>
+      <w:r>
+        <w:rPr>
+          <w:rFonts w:ascii="Consolas" w:hAnsi="Consolas" w:cs="Consolas"/>
+          <w:i/>
+          <w:iCs/>
+          <w:sz w:val="20"/>
+          <w:szCs w:val="20"/>
+        </w:rPr>
+        <w:t xml:space="preserve"># Convertimos con </w:t>
+      </w:r>
+      <w:proofErr w:type="spellStart"/>
+      <w:r>
+        <w:rPr>
+          <w:rFonts w:ascii="Consolas" w:hAnsi="Consolas" w:cs="Consolas"/>
+          <w:i/>
+          <w:iCs/>
+          <w:sz w:val="20"/>
+          <w:szCs w:val="20"/>
+        </w:rPr>
+        <w:t>fsleyes</w:t>
+      </w:r>
+      <w:proofErr w:type="spellEnd"/>
+      <w:r>
+        <w:rPr>
+          <w:rFonts w:ascii="Consolas" w:hAnsi="Consolas" w:cs="Consolas"/>
+          <w:i/>
+          <w:iCs/>
+          <w:sz w:val="20"/>
+          <w:szCs w:val="20"/>
+        </w:rPr>
+        <w:t xml:space="preserve"> la</w:t>
+      </w:r>
+      <w:r>
+        <w:rPr>
+          <w:rFonts w:ascii="Consolas" w:hAnsi="Consolas" w:cs="Consolas"/>
+          <w:i/>
+          <w:iCs/>
+          <w:sz w:val="20"/>
+          <w:szCs w:val="20"/>
+        </w:rPr>
+        <w:t>s</w:t>
+      </w:r>
+      <w:r>
+        <w:rPr>
+          <w:rFonts w:ascii="Consolas" w:hAnsi="Consolas" w:cs="Consolas"/>
+          <w:i/>
+          <w:iCs/>
+          <w:sz w:val="20"/>
+          <w:szCs w:val="20"/>
+        </w:rPr>
+        <w:t xml:space="preserve"> im</w:t>
+      </w:r>
+      <w:r>
+        <w:rPr>
+          <w:rFonts w:ascii="Consolas" w:hAnsi="Consolas" w:cs="Consolas"/>
+          <w:i/>
+          <w:iCs/>
+          <w:sz w:val="20"/>
+          <w:szCs w:val="20"/>
+        </w:rPr>
+        <w:t>á</w:t>
+      </w:r>
+      <w:r>
+        <w:rPr>
+          <w:rFonts w:ascii="Consolas" w:hAnsi="Consolas" w:cs="Consolas"/>
+          <w:i/>
+          <w:iCs/>
+          <w:sz w:val="20"/>
+          <w:szCs w:val="20"/>
+        </w:rPr>
+        <w:t>gen</w:t>
+      </w:r>
+      <w:r>
+        <w:rPr>
+          <w:rFonts w:ascii="Consolas" w:hAnsi="Consolas" w:cs="Consolas"/>
+          <w:i/>
+          <w:iCs/>
+          <w:sz w:val="20"/>
+          <w:szCs w:val="20"/>
+        </w:rPr>
+        <w:t>es</w:t>
+      </w:r>
+      <w:r>
+        <w:rPr>
+          <w:rFonts w:ascii="Consolas" w:hAnsi="Consolas" w:cs="Consolas"/>
+          <w:i/>
+          <w:iCs/>
+          <w:sz w:val="20"/>
+          <w:szCs w:val="20"/>
+        </w:rPr>
+        <w:t xml:space="preserve"> NIFTI </w:t>
+      </w:r>
+      <w:r>
+        <w:rPr>
+          <w:rFonts w:ascii="Consolas" w:hAnsi="Consolas" w:cs="Consolas"/>
+          <w:i/>
+          <w:iCs/>
+          <w:sz w:val="20"/>
+          <w:szCs w:val="20"/>
+        </w:rPr>
+        <w:t>e</w:t>
+      </w:r>
+      <w:r>
+        <w:rPr>
+          <w:rFonts w:ascii="Consolas" w:hAnsi="Consolas" w:cs="Consolas"/>
+          <w:i/>
+          <w:iCs/>
+          <w:sz w:val="20"/>
+          <w:szCs w:val="20"/>
+        </w:rPr>
+        <w:t>n</w:t>
+      </w:r>
+      <w:r>
+        <w:rPr>
+          <w:rFonts w:ascii="Consolas" w:hAnsi="Consolas" w:cs="Consolas"/>
+          <w:i/>
+          <w:iCs/>
+          <w:sz w:val="20"/>
+          <w:szCs w:val="20"/>
+        </w:rPr>
+        <w:t xml:space="preserve"> T1, T2, SWAN y FLAIR a</w:t>
+      </w:r>
+      <w:r>
+        <w:rPr>
+          <w:rFonts w:ascii="Consolas" w:hAnsi="Consolas" w:cs="Consolas"/>
+          <w:i/>
+          <w:iCs/>
+          <w:sz w:val="20"/>
+          <w:szCs w:val="20"/>
+        </w:rPr>
+        <w:t xml:space="preserve"> PNG aplicando la máscara de la lesión.</w:t>
+      </w:r>
+    </w:p>
+    <w:p>
+      <w:pPr>
+        <w:jc w:val="left"/>
+        <w:rPr>
+          <w:rFonts w:ascii="Consolas" w:hAnsi="Consolas" w:cs="Consolas"/>
+          <w:sz w:val="20"/>
+          <w:szCs w:val="20"/>
+        </w:rPr>
+      </w:pPr>
+      <w:proofErr w:type="spellStart"/>
+      <w:r>
+        <w:rPr>
+          <w:rFonts w:ascii="Consolas" w:hAnsi="Consolas" w:cs="Consolas"/>
+          <w:b/>
+          <w:bCs/>
+          <w:sz w:val="20"/>
+          <w:szCs w:val="20"/>
+        </w:rPr>
+        <w:t>os.system</w:t>
+      </w:r>
+      <w:proofErr w:type="spellEnd"/>
+      <w:r>
+        <w:rPr>
+          <w:rFonts w:ascii="Consolas" w:hAnsi="Consolas" w:cs="Consolas"/>
+          <w:b/>
+          <w:bCs/>
+          <w:sz w:val="20"/>
+          <w:szCs w:val="20"/>
+        </w:rPr>
+        <w:t>(</w:t>
+      </w:r>
+      <w:proofErr w:type="spellStart"/>
+      <w:r>
+        <w:rPr>
+          <w:rFonts w:ascii="Consolas" w:hAnsi="Consolas" w:cs="Consolas"/>
+          <w:b/>
+          <w:bCs/>
+          <w:sz w:val="20"/>
+          <w:szCs w:val="20"/>
+        </w:rPr>
+        <w:t>f</w:t>
+      </w:r>
+      <w:r>
+        <w:rPr>
+          <w:rFonts w:ascii="Consolas" w:hAnsi="Consolas" w:cs="Consolas"/>
+          <w:sz w:val="20"/>
+          <w:szCs w:val="20"/>
+        </w:rPr>
+        <w:t>'fsleyes</w:t>
+      </w:r>
+      <w:proofErr w:type="spellEnd"/>
+      <w:r>
+        <w:rPr>
+          <w:rFonts w:ascii="Consolas" w:hAnsi="Consolas" w:cs="Consolas"/>
+          <w:sz w:val="20"/>
+          <w:szCs w:val="20"/>
+        </w:rPr>
+        <w:t xml:space="preserve"> </w:t>
+      </w:r>
+      <w:proofErr w:type="spellStart"/>
+      <w:r>
+        <w:rPr>
+          <w:rFonts w:ascii="Consolas" w:hAnsi="Consolas" w:cs="Consolas"/>
+          <w:sz w:val="20"/>
+          <w:szCs w:val="20"/>
+        </w:rPr>
+        <w:t>render</w:t>
+      </w:r>
+      <w:proofErr w:type="spellEnd"/>
+      <w:r>
+        <w:rPr>
+          <w:rFonts w:ascii="Consolas" w:hAnsi="Consolas" w:cs="Consolas"/>
+          <w:sz w:val="20"/>
+          <w:szCs w:val="20"/>
+        </w:rPr>
+        <w:t xml:space="preserve"> --</w:t>
+      </w:r>
+      <w:proofErr w:type="spellStart"/>
+      <w:r>
+        <w:rPr>
+          <w:rFonts w:ascii="Consolas" w:hAnsi="Consolas" w:cs="Consolas"/>
+          <w:sz w:val="20"/>
+          <w:szCs w:val="20"/>
+        </w:rPr>
+        <w:t>scene</w:t>
+      </w:r>
+      <w:proofErr w:type="spellEnd"/>
+      <w:r>
+        <w:rPr>
+          <w:rFonts w:ascii="Consolas" w:hAnsi="Consolas" w:cs="Consolas"/>
+          <w:sz w:val="20"/>
+          <w:szCs w:val="20"/>
+        </w:rPr>
+        <w:t xml:space="preserve"> </w:t>
+      </w:r>
+      <w:proofErr w:type="spellStart"/>
+      <w:r>
+        <w:rPr>
+          <w:rFonts w:ascii="Consolas" w:hAnsi="Consolas" w:cs="Consolas"/>
+          <w:sz w:val="20"/>
+          <w:szCs w:val="20"/>
+        </w:rPr>
+        <w:t>ortho</w:t>
+      </w:r>
+      <w:proofErr w:type="spellEnd"/>
+      <w:r>
+        <w:rPr>
+          <w:rFonts w:ascii="Consolas" w:hAnsi="Consolas" w:cs="Consolas"/>
+          <w:sz w:val="20"/>
+          <w:szCs w:val="20"/>
+        </w:rPr>
+        <w:t xml:space="preserve"> --</w:t>
+      </w:r>
+      <w:proofErr w:type="spellStart"/>
+      <w:r>
+        <w:rPr>
+          <w:rFonts w:ascii="Consolas" w:hAnsi="Consolas" w:cs="Consolas"/>
+          <w:sz w:val="20"/>
+          <w:szCs w:val="20"/>
+        </w:rPr>
+        <w:t>xcentre</w:t>
+      </w:r>
+      <w:proofErr w:type="spellEnd"/>
+      <w:r>
+        <w:rPr>
+          <w:rFonts w:ascii="Consolas" w:hAnsi="Consolas" w:cs="Consolas"/>
+          <w:sz w:val="20"/>
+          <w:szCs w:val="20"/>
+        </w:rPr>
+        <w:t xml:space="preserve">  0.00000  0.00000 --</w:t>
+      </w:r>
+      <w:proofErr w:type="spellStart"/>
+      <w:r>
+        <w:rPr>
+          <w:rFonts w:ascii="Consolas" w:hAnsi="Consolas" w:cs="Consolas"/>
+          <w:sz w:val="20"/>
+          <w:szCs w:val="20"/>
+        </w:rPr>
+        <w:t>ycentre</w:t>
+      </w:r>
+      <w:proofErr w:type="spellEnd"/>
+      <w:r>
+        <w:rPr>
+          <w:rFonts w:ascii="Consolas" w:hAnsi="Consolas" w:cs="Consolas"/>
+          <w:sz w:val="20"/>
+          <w:szCs w:val="20"/>
+        </w:rPr>
+        <w:t xml:space="preserve">  0.00000  0.00000 --</w:t>
+      </w:r>
+      <w:proofErr w:type="spellStart"/>
+      <w:r>
+        <w:rPr>
+          <w:rFonts w:ascii="Consolas" w:hAnsi="Consolas" w:cs="Consolas"/>
+          <w:sz w:val="20"/>
+          <w:szCs w:val="20"/>
+        </w:rPr>
+        <w:t>zcentre</w:t>
+      </w:r>
+      <w:proofErr w:type="spellEnd"/>
+      <w:r>
+        <w:rPr>
+          <w:rFonts w:ascii="Consolas" w:hAnsi="Consolas" w:cs="Consolas"/>
+          <w:sz w:val="20"/>
+          <w:szCs w:val="20"/>
+        </w:rPr>
+        <w:t xml:space="preserve">  0.00000  0.00000 --</w:t>
+      </w:r>
+      <w:proofErr w:type="spellStart"/>
+      <w:r>
+        <w:rPr>
+          <w:rFonts w:ascii="Consolas" w:hAnsi="Consolas" w:cs="Consolas"/>
+          <w:sz w:val="20"/>
+          <w:szCs w:val="20"/>
+        </w:rPr>
+        <w:t>xzoom</w:t>
+      </w:r>
+      <w:proofErr w:type="spellEnd"/>
+      <w:r>
+        <w:rPr>
+          <w:rFonts w:ascii="Consolas" w:hAnsi="Consolas" w:cs="Consolas"/>
+          <w:sz w:val="20"/>
+          <w:szCs w:val="20"/>
+        </w:rPr>
+        <w:t xml:space="preserve"> 1100.0 --</w:t>
+      </w:r>
+      <w:proofErr w:type="spellStart"/>
+      <w:r>
+        <w:rPr>
+          <w:rFonts w:ascii="Consolas" w:hAnsi="Consolas" w:cs="Consolas"/>
+          <w:sz w:val="20"/>
+          <w:szCs w:val="20"/>
+        </w:rPr>
+        <w:t>yzoom</w:t>
+      </w:r>
+      <w:proofErr w:type="spellEnd"/>
+      <w:r>
+        <w:rPr>
+          <w:rFonts w:ascii="Consolas" w:hAnsi="Consolas" w:cs="Consolas"/>
+          <w:sz w:val="20"/>
+          <w:szCs w:val="20"/>
+        </w:rPr>
+        <w:t xml:space="preserve"> 1100.0 --</w:t>
+      </w:r>
+      <w:proofErr w:type="spellStart"/>
+      <w:r>
+        <w:rPr>
+          <w:rFonts w:ascii="Consolas" w:hAnsi="Consolas" w:cs="Consolas"/>
+          <w:sz w:val="20"/>
+          <w:szCs w:val="20"/>
+        </w:rPr>
+        <w:t>zzoom</w:t>
+      </w:r>
+      <w:proofErr w:type="spellEnd"/>
+      <w:r>
+        <w:rPr>
+          <w:rFonts w:ascii="Consolas" w:hAnsi="Consolas" w:cs="Consolas"/>
+          <w:sz w:val="20"/>
+          <w:szCs w:val="20"/>
+        </w:rPr>
+        <w:t xml:space="preserve"> 1100.0 --</w:t>
+      </w:r>
+      <w:proofErr w:type="spellStart"/>
+      <w:r>
+        <w:rPr>
+          <w:rFonts w:ascii="Consolas" w:hAnsi="Consolas" w:cs="Consolas"/>
+          <w:sz w:val="20"/>
+          <w:szCs w:val="20"/>
+        </w:rPr>
+        <w:t>layout</w:t>
+      </w:r>
+      <w:proofErr w:type="spellEnd"/>
+      <w:r>
+        <w:rPr>
+          <w:rFonts w:ascii="Consolas" w:hAnsi="Consolas" w:cs="Consolas"/>
+          <w:sz w:val="20"/>
+          <w:szCs w:val="20"/>
+        </w:rPr>
+        <w:t xml:space="preserve"> horizontal -hl --performance 3 --</w:t>
+      </w:r>
+      <w:proofErr w:type="spellStart"/>
+      <w:r>
+        <w:rPr>
+          <w:rFonts w:ascii="Consolas" w:hAnsi="Consolas" w:cs="Consolas"/>
+          <w:sz w:val="20"/>
+          <w:szCs w:val="20"/>
+        </w:rPr>
+        <w:t>movieSync</w:t>
+      </w:r>
+      <w:proofErr w:type="spellEnd"/>
+      <w:r>
+        <w:rPr>
+          <w:rFonts w:ascii="Consolas" w:hAnsi="Consolas" w:cs="Consolas"/>
+          <w:sz w:val="20"/>
+          <w:szCs w:val="20"/>
+        </w:rPr>
+        <w:t xml:space="preserve"> --</w:t>
+      </w:r>
+      <w:proofErr w:type="spellStart"/>
+      <w:r>
+        <w:rPr>
+          <w:rFonts w:ascii="Consolas" w:hAnsi="Consolas" w:cs="Consolas"/>
+          <w:sz w:val="20"/>
+          <w:szCs w:val="20"/>
+        </w:rPr>
+        <w:t>hideCursor</w:t>
+      </w:r>
+      <w:proofErr w:type="spellEnd"/>
+      <w:r>
+        <w:rPr>
+          <w:rFonts w:ascii="Consolas" w:hAnsi="Consolas" w:cs="Consolas"/>
+          <w:sz w:val="20"/>
+          <w:szCs w:val="20"/>
+        </w:rPr>
+        <w:t xml:space="preserve"> --</w:t>
+      </w:r>
+      <w:proofErr w:type="spellStart"/>
+      <w:r>
+        <w:rPr>
+          <w:rFonts w:ascii="Consolas" w:hAnsi="Consolas" w:cs="Consolas"/>
+          <w:sz w:val="20"/>
+          <w:szCs w:val="20"/>
+        </w:rPr>
+        <w:t>outfile</w:t>
+      </w:r>
+      <w:proofErr w:type="spellEnd"/>
+      <w:r>
+        <w:rPr>
+          <w:rFonts w:ascii="Consolas" w:hAnsi="Consolas" w:cs="Consolas"/>
+          <w:sz w:val="20"/>
+          <w:szCs w:val="20"/>
+        </w:rPr>
+        <w:t xml:space="preserve"> /</w:t>
+      </w:r>
+      <w:proofErr w:type="spellStart"/>
+      <w:r>
+        <w:rPr>
+          <w:rFonts w:ascii="Consolas" w:hAnsi="Consolas" w:cs="Consolas"/>
+          <w:sz w:val="20"/>
+          <w:szCs w:val="20"/>
+        </w:rPr>
+        <w:t>Users</w:t>
+      </w:r>
+      <w:proofErr w:type="spellEnd"/>
+      <w:r>
+        <w:rPr>
+          <w:rFonts w:ascii="Consolas" w:hAnsi="Consolas" w:cs="Consolas"/>
+          <w:sz w:val="20"/>
+          <w:szCs w:val="20"/>
+        </w:rPr>
+        <w:t>/enrique/</w:t>
+      </w:r>
+      <w:proofErr w:type="spellStart"/>
+      <w:r>
+        <w:rPr>
+          <w:rFonts w:ascii="Consolas" w:hAnsi="Consolas" w:cs="Consolas"/>
+          <w:sz w:val="20"/>
+          <w:szCs w:val="20"/>
+        </w:rPr>
+        <w:t>GitHubProjects</w:t>
+      </w:r>
+      <w:proofErr w:type="spellEnd"/>
+      <w:r>
+        <w:rPr>
+          <w:rFonts w:ascii="Consolas" w:hAnsi="Consolas" w:cs="Consolas"/>
+          <w:sz w:val="20"/>
+          <w:szCs w:val="20"/>
+        </w:rPr>
+        <w:t>/</w:t>
+      </w:r>
+      <w:proofErr w:type="spellStart"/>
+      <w:r>
+        <w:rPr>
+          <w:rFonts w:ascii="Consolas" w:hAnsi="Consolas" w:cs="Consolas"/>
+          <w:sz w:val="20"/>
+          <w:szCs w:val="20"/>
+        </w:rPr>
+        <w:t>tfg</w:t>
+      </w:r>
+      <w:proofErr w:type="spellEnd"/>
+      <w:r>
+        <w:rPr>
+          <w:rFonts w:ascii="Consolas" w:hAnsi="Consolas" w:cs="Consolas"/>
+          <w:sz w:val="20"/>
+          <w:szCs w:val="20"/>
+        </w:rPr>
+        <w:t>/4Enrique/ImagenT2.png --</w:t>
+      </w:r>
+      <w:proofErr w:type="spellStart"/>
+      <w:r>
+        <w:rPr>
+          <w:rFonts w:ascii="Consolas" w:hAnsi="Consolas" w:cs="Consolas"/>
+          <w:sz w:val="20"/>
+          <w:szCs w:val="20"/>
+        </w:rPr>
+        <w:t>voxelLoc</w:t>
+      </w:r>
+      <w:proofErr w:type="spellEnd"/>
+      <w:r>
+        <w:rPr>
+          <w:rFonts w:ascii="Consolas" w:hAnsi="Consolas" w:cs="Consolas"/>
+          <w:sz w:val="20"/>
+          <w:szCs w:val="20"/>
+        </w:rPr>
+        <w:t xml:space="preserve"> 283 260 35 /</w:t>
+      </w:r>
+      <w:proofErr w:type="spellStart"/>
+      <w:r>
+        <w:rPr>
+          <w:rFonts w:ascii="Consolas" w:hAnsi="Consolas" w:cs="Consolas"/>
+          <w:sz w:val="20"/>
+          <w:szCs w:val="20"/>
+        </w:rPr>
+        <w:t>Users</w:t>
+      </w:r>
+      <w:proofErr w:type="spellEnd"/>
+      <w:r>
+        <w:rPr>
+          <w:rFonts w:ascii="Consolas" w:hAnsi="Consolas" w:cs="Consolas"/>
+          <w:sz w:val="20"/>
+          <w:szCs w:val="20"/>
+        </w:rPr>
+        <w:t>/enrique/</w:t>
+      </w:r>
+      <w:proofErr w:type="spellStart"/>
+      <w:r>
+        <w:rPr>
+          <w:rFonts w:ascii="Consolas" w:hAnsi="Consolas" w:cs="Consolas"/>
+          <w:sz w:val="20"/>
+          <w:szCs w:val="20"/>
+        </w:rPr>
+        <w:t>GitHubProjects</w:t>
+      </w:r>
+      <w:proofErr w:type="spellEnd"/>
+      <w:r>
+        <w:rPr>
+          <w:rFonts w:ascii="Consolas" w:hAnsi="Consolas" w:cs="Consolas"/>
+          <w:sz w:val="20"/>
+          <w:szCs w:val="20"/>
+        </w:rPr>
+        <w:t>/</w:t>
+      </w:r>
+      <w:proofErr w:type="spellStart"/>
+      <w:r>
+        <w:rPr>
+          <w:rFonts w:ascii="Consolas" w:hAnsi="Consolas" w:cs="Consolas"/>
+          <w:sz w:val="20"/>
+          <w:szCs w:val="20"/>
+        </w:rPr>
+        <w:t>tfg</w:t>
+      </w:r>
+      <w:proofErr w:type="spellEnd"/>
+      <w:r>
+        <w:rPr>
+          <w:rFonts w:ascii="Consolas" w:hAnsi="Consolas" w:cs="Consolas"/>
+          <w:sz w:val="20"/>
+          <w:szCs w:val="20"/>
+        </w:rPr>
+        <w:t>/4Enrique/T2_PO.nii.gz --</w:t>
+      </w:r>
+      <w:proofErr w:type="spellStart"/>
+      <w:r>
+        <w:rPr>
+          <w:rFonts w:ascii="Consolas" w:hAnsi="Consolas" w:cs="Consolas"/>
+          <w:sz w:val="20"/>
+          <w:szCs w:val="20"/>
+        </w:rPr>
+        <w:t>name</w:t>
+      </w:r>
+      <w:proofErr w:type="spellEnd"/>
+      <w:r>
+        <w:rPr>
+          <w:rFonts w:ascii="Consolas" w:hAnsi="Consolas" w:cs="Consolas"/>
+          <w:sz w:val="20"/>
+          <w:szCs w:val="20"/>
+        </w:rPr>
+        <w:t xml:space="preserve"> "T2_PO.nii.gz" --</w:t>
+      </w:r>
+      <w:proofErr w:type="spellStart"/>
+      <w:r>
+        <w:rPr>
+          <w:rFonts w:ascii="Consolas" w:hAnsi="Consolas" w:cs="Consolas"/>
+          <w:sz w:val="20"/>
+          <w:szCs w:val="20"/>
+        </w:rPr>
+        <w:t>overlayType</w:t>
+      </w:r>
+      <w:proofErr w:type="spellEnd"/>
+      <w:r>
+        <w:rPr>
+          <w:rFonts w:ascii="Consolas" w:hAnsi="Consolas" w:cs="Consolas"/>
+          <w:sz w:val="20"/>
+          <w:szCs w:val="20"/>
+        </w:rPr>
+        <w:t xml:space="preserve"> </w:t>
+      </w:r>
+      <w:proofErr w:type="spellStart"/>
+      <w:r>
+        <w:rPr>
+          <w:rFonts w:ascii="Consolas" w:hAnsi="Consolas" w:cs="Consolas"/>
+          <w:sz w:val="20"/>
+          <w:szCs w:val="20"/>
+        </w:rPr>
+        <w:t>volume</w:t>
+      </w:r>
+      <w:proofErr w:type="spellEnd"/>
+      <w:r>
+        <w:rPr>
+          <w:rFonts w:ascii="Consolas" w:hAnsi="Consolas" w:cs="Consolas"/>
+          <w:sz w:val="20"/>
+          <w:szCs w:val="20"/>
+        </w:rPr>
+        <w:t xml:space="preserve">  --</w:t>
+      </w:r>
+      <w:proofErr w:type="spellStart"/>
+      <w:r>
+        <w:rPr>
+          <w:rFonts w:ascii="Consolas" w:hAnsi="Consolas" w:cs="Consolas"/>
+          <w:sz w:val="20"/>
+          <w:szCs w:val="20"/>
+        </w:rPr>
+        <w:t>cmap</w:t>
+      </w:r>
+      <w:proofErr w:type="spellEnd"/>
+      <w:r>
+        <w:rPr>
+          <w:rFonts w:ascii="Consolas" w:hAnsi="Consolas" w:cs="Consolas"/>
+          <w:sz w:val="20"/>
+          <w:szCs w:val="20"/>
+        </w:rPr>
+        <w:t xml:space="preserve"> </w:t>
+      </w:r>
+      <w:proofErr w:type="spellStart"/>
+      <w:r>
+        <w:rPr>
+          <w:rFonts w:ascii="Consolas" w:hAnsi="Consolas" w:cs="Consolas"/>
+          <w:sz w:val="20"/>
+          <w:szCs w:val="20"/>
+        </w:rPr>
+        <w:t>greyscale</w:t>
+      </w:r>
+      <w:proofErr w:type="spellEnd"/>
+      <w:r>
+        <w:rPr>
+          <w:rFonts w:ascii="Consolas" w:hAnsi="Consolas" w:cs="Consolas"/>
+          <w:sz w:val="20"/>
+          <w:szCs w:val="20"/>
+        </w:rPr>
+        <w:t xml:space="preserve"> --</w:t>
+      </w:r>
+      <w:proofErr w:type="spellStart"/>
+      <w:r>
+        <w:rPr>
+          <w:rFonts w:ascii="Consolas" w:hAnsi="Consolas" w:cs="Consolas"/>
+          <w:sz w:val="20"/>
+          <w:szCs w:val="20"/>
+        </w:rPr>
+        <w:t>displayRange</w:t>
+      </w:r>
+      <w:proofErr w:type="spellEnd"/>
+      <w:r>
+        <w:rPr>
+          <w:rFonts w:ascii="Consolas" w:hAnsi="Consolas" w:cs="Consolas"/>
+          <w:sz w:val="20"/>
+          <w:szCs w:val="20"/>
+        </w:rPr>
+        <w:t xml:space="preserve"> 1.0 1000.0 --</w:t>
+      </w:r>
+      <w:proofErr w:type="spellStart"/>
+      <w:r>
+        <w:rPr>
+          <w:rFonts w:ascii="Consolas" w:hAnsi="Consolas" w:cs="Consolas"/>
+          <w:sz w:val="20"/>
+          <w:szCs w:val="20"/>
+        </w:rPr>
+        <w:t>cmapResolution</w:t>
+      </w:r>
+      <w:proofErr w:type="spellEnd"/>
+      <w:r>
+        <w:rPr>
+          <w:rFonts w:ascii="Consolas" w:hAnsi="Consolas" w:cs="Consolas"/>
+          <w:sz w:val="20"/>
+          <w:szCs w:val="20"/>
+        </w:rPr>
+        <w:t xml:space="preserve"> 256 --</w:t>
+      </w:r>
+      <w:proofErr w:type="spellStart"/>
+      <w:r>
+        <w:rPr>
+          <w:rFonts w:ascii="Consolas" w:hAnsi="Consolas" w:cs="Consolas"/>
+          <w:sz w:val="20"/>
+          <w:szCs w:val="20"/>
+        </w:rPr>
+        <w:t>interpolation</w:t>
+      </w:r>
+      <w:proofErr w:type="spellEnd"/>
+      <w:r>
+        <w:rPr>
+          <w:rFonts w:ascii="Consolas" w:hAnsi="Consolas" w:cs="Consolas"/>
+          <w:sz w:val="20"/>
+          <w:szCs w:val="20"/>
+        </w:rPr>
+        <w:t xml:space="preserve"> linear /Users/enrique/GitHubProjects/tfg/4Enrique/Lesion_T2_PO_1D_W.nii.gz --</w:t>
+      </w:r>
+      <w:proofErr w:type="spellStart"/>
+      <w:r>
+        <w:rPr>
+          <w:rFonts w:ascii="Consolas" w:hAnsi="Consolas" w:cs="Consolas"/>
+          <w:sz w:val="20"/>
+          <w:szCs w:val="20"/>
+        </w:rPr>
+        <w:t>overlayType</w:t>
+      </w:r>
+      <w:proofErr w:type="spellEnd"/>
+      <w:r>
+        <w:rPr>
+          <w:rFonts w:ascii="Consolas" w:hAnsi="Consolas" w:cs="Consolas"/>
+          <w:sz w:val="20"/>
+          <w:szCs w:val="20"/>
+        </w:rPr>
+        <w:t xml:space="preserve"> </w:t>
+      </w:r>
+      <w:proofErr w:type="spellStart"/>
+      <w:r>
+        <w:rPr>
+          <w:rFonts w:ascii="Consolas" w:hAnsi="Consolas" w:cs="Consolas"/>
+          <w:sz w:val="20"/>
+          <w:szCs w:val="20"/>
+        </w:rPr>
+        <w:t>mask</w:t>
+      </w:r>
+      <w:proofErr w:type="spellEnd"/>
+      <w:r>
+        <w:rPr>
+          <w:rFonts w:ascii="Consolas" w:hAnsi="Consolas" w:cs="Consolas"/>
+          <w:sz w:val="20"/>
+          <w:szCs w:val="20"/>
+        </w:rPr>
+        <w:t xml:space="preserve"> --</w:t>
+      </w:r>
+      <w:proofErr w:type="spellStart"/>
+      <w:r>
+        <w:rPr>
+          <w:rFonts w:ascii="Consolas" w:hAnsi="Consolas" w:cs="Consolas"/>
+          <w:sz w:val="20"/>
+          <w:szCs w:val="20"/>
+        </w:rPr>
+        <w:t>maskColour</w:t>
+      </w:r>
+      <w:proofErr w:type="spellEnd"/>
+      <w:r>
+        <w:rPr>
+          <w:rFonts w:ascii="Consolas" w:hAnsi="Consolas" w:cs="Consolas"/>
+          <w:sz w:val="20"/>
+          <w:szCs w:val="20"/>
+        </w:rPr>
+        <w:t xml:space="preserve"> 1.0 0.0 0.0 --</w:t>
+      </w:r>
+      <w:proofErr w:type="spellStart"/>
+      <w:r>
+        <w:rPr>
+          <w:rFonts w:ascii="Consolas" w:hAnsi="Consolas" w:cs="Consolas"/>
+          <w:sz w:val="20"/>
+          <w:szCs w:val="20"/>
+        </w:rPr>
+        <w:t>outline</w:t>
+      </w:r>
+      <w:proofErr w:type="spellEnd"/>
+      <w:r>
+        <w:rPr>
+          <w:rFonts w:ascii="Consolas" w:hAnsi="Consolas" w:cs="Consolas"/>
+          <w:sz w:val="20"/>
+          <w:szCs w:val="20"/>
+        </w:rPr>
+        <w:t xml:space="preserve"> --</w:t>
+      </w:r>
+      <w:proofErr w:type="spellStart"/>
+      <w:r>
+        <w:rPr>
+          <w:rFonts w:ascii="Consolas" w:hAnsi="Consolas" w:cs="Consolas"/>
+          <w:sz w:val="20"/>
+          <w:szCs w:val="20"/>
+        </w:rPr>
+        <w:t>interpolation</w:t>
+      </w:r>
+      <w:proofErr w:type="spellEnd"/>
+      <w:r>
+        <w:rPr>
+          <w:rFonts w:ascii="Consolas" w:hAnsi="Consolas" w:cs="Consolas"/>
+          <w:sz w:val="20"/>
+          <w:szCs w:val="20"/>
+        </w:rPr>
+        <w:t xml:space="preserve"> linear')</w:t>
+      </w:r>
+    </w:p>
+    <w:p>
+      <w:pPr>
+        <w:jc w:val="left"/>
+        <w:rPr>
+          <w:i/>
+          <w:iCs/>
+        </w:rPr>
+      </w:pPr>
+      <w:r>
+        <w:rPr>
+          <w:i/>
+          <w:iCs/>
+        </w:rPr>
+        <w:t>(…) Se hace el procedimiento análogo con el resto (…)</w:t>
+      </w:r>
+    </w:p>
+    <w:p>
+      <w:pPr>
+        <w:jc w:val="left"/>
+        <w:rPr>
+          <w:rFonts w:ascii="Consolas" w:hAnsi="Consolas" w:cs="Consolas"/>
+          <w:i/>
+          <w:iCs/>
+          <w:sz w:val="20"/>
+          <w:szCs w:val="20"/>
+        </w:rPr>
+      </w:pPr>
+      <w:r>
+        <w:rPr>
+          <w:rFonts w:ascii="Consolas" w:hAnsi="Consolas" w:cs="Consolas"/>
+          <w:i/>
+          <w:iCs/>
+          <w:sz w:val="20"/>
+          <w:szCs w:val="20"/>
+        </w:rPr>
+        <w:t>#Creamos una imagen en mosaico en T2.</w:t>
+      </w:r>
+    </w:p>
+    <w:p>
+      <w:pPr>
+        <w:jc w:val="left"/>
+        <w:rPr>
+          <w:rFonts w:ascii="Consolas" w:hAnsi="Consolas" w:cs="Consolas"/>
+          <w:sz w:val="20"/>
+          <w:szCs w:val="20"/>
+        </w:rPr>
+      </w:pPr>
+      <w:proofErr w:type="spellStart"/>
+      <w:r>
+        <w:rPr>
+          <w:rFonts w:ascii="Consolas" w:hAnsi="Consolas" w:cs="Consolas"/>
+          <w:b/>
+          <w:bCs/>
+          <w:sz w:val="20"/>
+          <w:szCs w:val="20"/>
+        </w:rPr>
+        <w:t>os.system</w:t>
+      </w:r>
+      <w:proofErr w:type="spellEnd"/>
+      <w:r>
+        <w:rPr>
+          <w:rFonts w:ascii="Consolas" w:hAnsi="Consolas" w:cs="Consolas"/>
+          <w:b/>
+          <w:bCs/>
+          <w:sz w:val="20"/>
+          <w:szCs w:val="20"/>
+        </w:rPr>
+        <w:t>(</w:t>
+      </w:r>
+      <w:proofErr w:type="spellStart"/>
+      <w:r>
+        <w:rPr>
+          <w:rFonts w:ascii="Consolas" w:hAnsi="Consolas" w:cs="Consolas"/>
+          <w:b/>
+          <w:bCs/>
+          <w:sz w:val="20"/>
+          <w:szCs w:val="20"/>
+        </w:rPr>
+        <w:t>f</w:t>
+      </w:r>
+      <w:r>
+        <w:rPr>
+          <w:rFonts w:ascii="Consolas" w:hAnsi="Consolas" w:cs="Consolas"/>
+          <w:sz w:val="20"/>
+          <w:szCs w:val="20"/>
+        </w:rPr>
+        <w:t>'fsleyes</w:t>
+      </w:r>
+      <w:proofErr w:type="spellEnd"/>
+      <w:r>
+        <w:rPr>
+          <w:rFonts w:ascii="Consolas" w:hAnsi="Consolas" w:cs="Consolas"/>
+          <w:sz w:val="20"/>
+          <w:szCs w:val="20"/>
+        </w:rPr>
+        <w:t xml:space="preserve"> </w:t>
+      </w:r>
+      <w:proofErr w:type="spellStart"/>
+      <w:r>
+        <w:rPr>
+          <w:rFonts w:ascii="Consolas" w:hAnsi="Consolas" w:cs="Consolas"/>
+          <w:sz w:val="20"/>
+          <w:szCs w:val="20"/>
+        </w:rPr>
+        <w:t>render</w:t>
+      </w:r>
+      <w:proofErr w:type="spellEnd"/>
+      <w:r>
+        <w:rPr>
+          <w:rFonts w:ascii="Consolas" w:hAnsi="Consolas" w:cs="Consolas"/>
+          <w:sz w:val="20"/>
+          <w:szCs w:val="20"/>
+        </w:rPr>
+        <w:t xml:space="preserve"> --</w:t>
+      </w:r>
+      <w:proofErr w:type="spellStart"/>
+      <w:r>
+        <w:rPr>
+          <w:rFonts w:ascii="Consolas" w:hAnsi="Consolas" w:cs="Consolas"/>
+          <w:sz w:val="20"/>
+          <w:szCs w:val="20"/>
+        </w:rPr>
+        <w:t>scene</w:t>
+      </w:r>
+      <w:proofErr w:type="spellEnd"/>
+      <w:r>
+        <w:rPr>
+          <w:rFonts w:ascii="Consolas" w:hAnsi="Consolas" w:cs="Consolas"/>
+          <w:sz w:val="20"/>
+          <w:szCs w:val="20"/>
+        </w:rPr>
+        <w:t xml:space="preserve"> </w:t>
+      </w:r>
+      <w:proofErr w:type="spellStart"/>
+      <w:r>
+        <w:rPr>
+          <w:rFonts w:ascii="Consolas" w:hAnsi="Consolas" w:cs="Consolas"/>
+          <w:sz w:val="20"/>
+          <w:szCs w:val="20"/>
+        </w:rPr>
+        <w:t>lightbox</w:t>
+      </w:r>
+      <w:proofErr w:type="spellEnd"/>
+      <w:r>
+        <w:rPr>
+          <w:rFonts w:ascii="Consolas" w:hAnsi="Consolas" w:cs="Consolas"/>
+          <w:sz w:val="20"/>
+          <w:szCs w:val="20"/>
+        </w:rPr>
+        <w:t xml:space="preserve"> --</w:t>
+      </w:r>
+      <w:proofErr w:type="spellStart"/>
+      <w:r>
+        <w:rPr>
+          <w:rFonts w:ascii="Consolas" w:hAnsi="Consolas" w:cs="Consolas"/>
+          <w:sz w:val="20"/>
+          <w:szCs w:val="20"/>
+        </w:rPr>
+        <w:t>zaxis</w:t>
+      </w:r>
+      <w:proofErr w:type="spellEnd"/>
+      <w:r>
+        <w:rPr>
+          <w:rFonts w:ascii="Consolas" w:hAnsi="Consolas" w:cs="Consolas"/>
+          <w:sz w:val="20"/>
+          <w:szCs w:val="20"/>
+        </w:rPr>
+        <w:t xml:space="preserve"> 2 --</w:t>
+      </w:r>
+      <w:proofErr w:type="spellStart"/>
+      <w:r>
+        <w:rPr>
+          <w:rFonts w:ascii="Consolas" w:hAnsi="Consolas" w:cs="Consolas"/>
+          <w:sz w:val="20"/>
+          <w:szCs w:val="20"/>
+        </w:rPr>
+        <w:t>sliceSpacing</w:t>
+      </w:r>
+      <w:proofErr w:type="spellEnd"/>
+      <w:r>
+        <w:rPr>
+          <w:rFonts w:ascii="Consolas" w:hAnsi="Consolas" w:cs="Consolas"/>
+          <w:sz w:val="20"/>
+          <w:szCs w:val="20"/>
+        </w:rPr>
+        <w:t xml:space="preserve"> 6.219999999324791 --</w:t>
+      </w:r>
+      <w:proofErr w:type="spellStart"/>
+      <w:r>
+        <w:rPr>
+          <w:rFonts w:ascii="Consolas" w:hAnsi="Consolas" w:cs="Consolas"/>
+          <w:sz w:val="20"/>
+          <w:szCs w:val="20"/>
+        </w:rPr>
+        <w:t>zrange</w:t>
+      </w:r>
+      <w:proofErr w:type="spellEnd"/>
+      <w:r>
+        <w:rPr>
+          <w:rFonts w:ascii="Consolas" w:hAnsi="Consolas" w:cs="Consolas"/>
+          <w:sz w:val="20"/>
+          <w:szCs w:val="20"/>
+        </w:rPr>
+        <w:t xml:space="preserve"> 32.619983627262215 163.6599188131839 --</w:t>
+      </w:r>
+      <w:proofErr w:type="spellStart"/>
+      <w:r>
+        <w:rPr>
+          <w:rFonts w:ascii="Consolas" w:hAnsi="Consolas" w:cs="Consolas"/>
+          <w:sz w:val="20"/>
+          <w:szCs w:val="20"/>
+        </w:rPr>
+        <w:t>ncols</w:t>
+      </w:r>
+      <w:proofErr w:type="spellEnd"/>
+      <w:r>
+        <w:rPr>
+          <w:rFonts w:ascii="Consolas" w:hAnsi="Consolas" w:cs="Consolas"/>
+          <w:sz w:val="20"/>
+          <w:szCs w:val="20"/>
+        </w:rPr>
+        <w:t xml:space="preserve"> 4 --</w:t>
+      </w:r>
+      <w:proofErr w:type="spellStart"/>
+      <w:r>
+        <w:rPr>
+          <w:rFonts w:ascii="Consolas" w:hAnsi="Consolas" w:cs="Consolas"/>
+          <w:sz w:val="20"/>
+          <w:szCs w:val="20"/>
+        </w:rPr>
+        <w:t>nrows</w:t>
+      </w:r>
+      <w:proofErr w:type="spellEnd"/>
+      <w:r>
+        <w:rPr>
+          <w:rFonts w:ascii="Consolas" w:hAnsi="Consolas" w:cs="Consolas"/>
+          <w:sz w:val="20"/>
+          <w:szCs w:val="20"/>
+        </w:rPr>
+        <w:t xml:space="preserve"> 5 --</w:t>
+      </w:r>
+      <w:proofErr w:type="spellStart"/>
+      <w:r>
+        <w:rPr>
+          <w:rFonts w:ascii="Consolas" w:hAnsi="Consolas" w:cs="Consolas"/>
+          <w:sz w:val="20"/>
+          <w:szCs w:val="20"/>
+        </w:rPr>
+        <w:t>bgColour</w:t>
+      </w:r>
+      <w:proofErr w:type="spellEnd"/>
+      <w:r>
+        <w:rPr>
+          <w:rFonts w:ascii="Consolas" w:hAnsi="Consolas" w:cs="Consolas"/>
+          <w:sz w:val="20"/>
+          <w:szCs w:val="20"/>
+        </w:rPr>
+        <w:t xml:space="preserve"> 0.0 0.0 0.0 --</w:t>
+      </w:r>
+      <w:proofErr w:type="spellStart"/>
+      <w:r>
+        <w:rPr>
+          <w:rFonts w:ascii="Consolas" w:hAnsi="Consolas" w:cs="Consolas"/>
+          <w:sz w:val="20"/>
+          <w:szCs w:val="20"/>
+        </w:rPr>
+        <w:t>fgColour</w:t>
+      </w:r>
+      <w:proofErr w:type="spellEnd"/>
+      <w:r>
+        <w:rPr>
+          <w:rFonts w:ascii="Consolas" w:hAnsi="Consolas" w:cs="Consolas"/>
+          <w:sz w:val="20"/>
+          <w:szCs w:val="20"/>
+        </w:rPr>
+        <w:t xml:space="preserve"> 0.0 0.0 0.0 --</w:t>
+      </w:r>
+      <w:proofErr w:type="spellStart"/>
+      <w:r>
+        <w:rPr>
+          <w:rFonts w:ascii="Consolas" w:hAnsi="Consolas" w:cs="Consolas"/>
+          <w:sz w:val="20"/>
+          <w:szCs w:val="20"/>
+        </w:rPr>
+        <w:t>movieSync</w:t>
+      </w:r>
+      <w:proofErr w:type="spellEnd"/>
+      <w:r>
+        <w:rPr>
+          <w:rFonts w:ascii="Consolas" w:hAnsi="Consolas" w:cs="Consolas"/>
+          <w:sz w:val="20"/>
+          <w:szCs w:val="20"/>
+        </w:rPr>
+        <w:t xml:space="preserve"> --</w:t>
+      </w:r>
+      <w:proofErr w:type="spellStart"/>
+      <w:r>
+        <w:rPr>
+          <w:rFonts w:ascii="Consolas" w:hAnsi="Consolas" w:cs="Consolas"/>
+          <w:sz w:val="20"/>
+          <w:szCs w:val="20"/>
+        </w:rPr>
+        <w:t>hideCursor</w:t>
+      </w:r>
+      <w:proofErr w:type="spellEnd"/>
+      <w:r>
+        <w:rPr>
+          <w:rFonts w:ascii="Consolas" w:hAnsi="Consolas" w:cs="Consolas"/>
+          <w:sz w:val="20"/>
+          <w:szCs w:val="20"/>
+        </w:rPr>
+        <w:t xml:space="preserve"> --</w:t>
+      </w:r>
+      <w:proofErr w:type="spellStart"/>
+      <w:r>
+        <w:rPr>
+          <w:rFonts w:ascii="Consolas" w:hAnsi="Consolas" w:cs="Consolas"/>
+          <w:sz w:val="20"/>
+          <w:szCs w:val="20"/>
+        </w:rPr>
+        <w:t>outfile</w:t>
+      </w:r>
+      <w:proofErr w:type="spellEnd"/>
+      <w:r>
+        <w:rPr>
+          <w:rFonts w:ascii="Consolas" w:hAnsi="Consolas" w:cs="Consolas"/>
+          <w:sz w:val="20"/>
+          <w:szCs w:val="20"/>
+        </w:rPr>
+        <w:t xml:space="preserve"> /</w:t>
+      </w:r>
+      <w:proofErr w:type="spellStart"/>
+      <w:r>
+        <w:rPr>
+          <w:rFonts w:ascii="Consolas" w:hAnsi="Consolas" w:cs="Consolas"/>
+          <w:sz w:val="20"/>
+          <w:szCs w:val="20"/>
+        </w:rPr>
+        <w:t>Users</w:t>
+      </w:r>
+      <w:proofErr w:type="spellEnd"/>
+      <w:r>
+        <w:rPr>
+          <w:rFonts w:ascii="Consolas" w:hAnsi="Consolas" w:cs="Consolas"/>
+          <w:sz w:val="20"/>
+          <w:szCs w:val="20"/>
+        </w:rPr>
+        <w:t>/enrique/</w:t>
+      </w:r>
+      <w:proofErr w:type="spellStart"/>
+      <w:r>
+        <w:rPr>
+          <w:rFonts w:ascii="Consolas" w:hAnsi="Consolas" w:cs="Consolas"/>
+          <w:sz w:val="20"/>
+          <w:szCs w:val="20"/>
+        </w:rPr>
+        <w:t>GitHubProjects</w:t>
+      </w:r>
+      <w:proofErr w:type="spellEnd"/>
+      <w:r>
+        <w:rPr>
+          <w:rFonts w:ascii="Consolas" w:hAnsi="Consolas" w:cs="Consolas"/>
+          <w:sz w:val="20"/>
+          <w:szCs w:val="20"/>
+        </w:rPr>
+        <w:t>/</w:t>
+      </w:r>
+      <w:proofErr w:type="spellStart"/>
+      <w:r>
+        <w:rPr>
+          <w:rFonts w:ascii="Consolas" w:hAnsi="Consolas" w:cs="Consolas"/>
+          <w:sz w:val="20"/>
+          <w:szCs w:val="20"/>
+        </w:rPr>
+        <w:t>tfg</w:t>
+      </w:r>
+      <w:proofErr w:type="spellEnd"/>
+      <w:r>
+        <w:rPr>
+          <w:rFonts w:ascii="Consolas" w:hAnsi="Consolas" w:cs="Consolas"/>
+          <w:sz w:val="20"/>
+          <w:szCs w:val="20"/>
+        </w:rPr>
+        <w:t>/</w:t>
+      </w:r>
+      <w:proofErr w:type="spellStart"/>
+      <w:r>
+        <w:rPr>
+          <w:rFonts w:ascii="Consolas" w:hAnsi="Consolas" w:cs="Consolas"/>
+          <w:sz w:val="20"/>
+          <w:szCs w:val="20"/>
+        </w:rPr>
+        <w:t>Img_lesion</w:t>
+      </w:r>
+      <w:proofErr w:type="spellEnd"/>
+      <w:r>
+        <w:rPr>
+          <w:rFonts w:ascii="Consolas" w:hAnsi="Consolas" w:cs="Consolas"/>
+          <w:sz w:val="20"/>
+          <w:szCs w:val="20"/>
+        </w:rPr>
+        <w:t>/mosaicoT2.png /</w:t>
+      </w:r>
+      <w:proofErr w:type="spellStart"/>
+      <w:r>
+        <w:rPr>
+          <w:rFonts w:ascii="Consolas" w:hAnsi="Consolas" w:cs="Consolas"/>
+          <w:sz w:val="20"/>
+          <w:szCs w:val="20"/>
+        </w:rPr>
+        <w:t>Users</w:t>
+      </w:r>
+      <w:proofErr w:type="spellEnd"/>
+      <w:r>
+        <w:rPr>
+          <w:rFonts w:ascii="Consolas" w:hAnsi="Consolas" w:cs="Consolas"/>
+          <w:sz w:val="20"/>
+          <w:szCs w:val="20"/>
+        </w:rPr>
+        <w:t>/enrique/</w:t>
+      </w:r>
+      <w:proofErr w:type="spellStart"/>
+      <w:r>
+        <w:rPr>
+          <w:rFonts w:ascii="Consolas" w:hAnsi="Consolas" w:cs="Consolas"/>
+          <w:sz w:val="20"/>
+          <w:szCs w:val="20"/>
+        </w:rPr>
+        <w:t>GitHubProjects</w:t>
+      </w:r>
+      <w:proofErr w:type="spellEnd"/>
+      <w:r>
+        <w:rPr>
+          <w:rFonts w:ascii="Consolas" w:hAnsi="Consolas" w:cs="Consolas"/>
+          <w:sz w:val="20"/>
+          <w:szCs w:val="20"/>
+        </w:rPr>
+        <w:t>/</w:t>
+      </w:r>
+      <w:proofErr w:type="spellStart"/>
+      <w:r>
+        <w:rPr>
+          <w:rFonts w:ascii="Consolas" w:hAnsi="Consolas" w:cs="Consolas"/>
+          <w:sz w:val="20"/>
+          <w:szCs w:val="20"/>
+        </w:rPr>
+        <w:t>tfg</w:t>
+      </w:r>
+      <w:proofErr w:type="spellEnd"/>
+      <w:r>
+        <w:rPr>
+          <w:rFonts w:ascii="Consolas" w:hAnsi="Consolas" w:cs="Consolas"/>
+          <w:sz w:val="20"/>
+          <w:szCs w:val="20"/>
+        </w:rPr>
+        <w:t>/</w:t>
+      </w:r>
+      <w:proofErr w:type="spellStart"/>
+      <w:r>
+        <w:rPr>
+          <w:rFonts w:ascii="Consolas" w:hAnsi="Consolas" w:cs="Consolas"/>
+          <w:sz w:val="20"/>
+          <w:szCs w:val="20"/>
+        </w:rPr>
+        <w:t>Img_lesion</w:t>
+      </w:r>
+      <w:proofErr w:type="spellEnd"/>
+      <w:r>
+        <w:rPr>
+          <w:rFonts w:ascii="Consolas" w:hAnsi="Consolas" w:cs="Consolas"/>
+          <w:sz w:val="20"/>
+          <w:szCs w:val="20"/>
+        </w:rPr>
+        <w:t>/T2_PO.nii.gz --</w:t>
+      </w:r>
+      <w:proofErr w:type="spellStart"/>
+      <w:r>
+        <w:rPr>
+          <w:rFonts w:ascii="Consolas" w:hAnsi="Consolas" w:cs="Consolas"/>
+          <w:sz w:val="20"/>
+          <w:szCs w:val="20"/>
+        </w:rPr>
+        <w:t>name</w:t>
+      </w:r>
+      <w:proofErr w:type="spellEnd"/>
+      <w:r>
+        <w:rPr>
+          <w:rFonts w:ascii="Consolas" w:hAnsi="Consolas" w:cs="Consolas"/>
+          <w:sz w:val="20"/>
+          <w:szCs w:val="20"/>
+        </w:rPr>
+        <w:t xml:space="preserve"> "T2_PO.nii.gz" --</w:t>
+      </w:r>
+      <w:proofErr w:type="spellStart"/>
+      <w:r>
+        <w:rPr>
+          <w:rFonts w:ascii="Consolas" w:hAnsi="Consolas" w:cs="Consolas"/>
+          <w:sz w:val="20"/>
+          <w:szCs w:val="20"/>
+        </w:rPr>
+        <w:t>overlayType</w:t>
+      </w:r>
+      <w:proofErr w:type="spellEnd"/>
+      <w:r>
+        <w:rPr>
+          <w:rFonts w:ascii="Consolas" w:hAnsi="Consolas" w:cs="Consolas"/>
+          <w:sz w:val="20"/>
+          <w:szCs w:val="20"/>
+        </w:rPr>
+        <w:t xml:space="preserve"> </w:t>
+      </w:r>
+      <w:proofErr w:type="spellStart"/>
+      <w:r>
+        <w:rPr>
+          <w:rFonts w:ascii="Consolas" w:hAnsi="Consolas" w:cs="Consolas"/>
+          <w:sz w:val="20"/>
+          <w:szCs w:val="20"/>
+        </w:rPr>
+        <w:t>volume</w:t>
+      </w:r>
+      <w:proofErr w:type="spellEnd"/>
+      <w:r>
+        <w:rPr>
+          <w:rFonts w:ascii="Consolas" w:hAnsi="Consolas" w:cs="Consolas"/>
+          <w:sz w:val="20"/>
+          <w:szCs w:val="20"/>
+        </w:rPr>
+        <w:t xml:space="preserve">  --</w:t>
+      </w:r>
+      <w:proofErr w:type="spellStart"/>
+      <w:r>
+        <w:rPr>
+          <w:rFonts w:ascii="Consolas" w:hAnsi="Consolas" w:cs="Consolas"/>
+          <w:sz w:val="20"/>
+          <w:szCs w:val="20"/>
+        </w:rPr>
+        <w:t>cmap</w:t>
+      </w:r>
+      <w:proofErr w:type="spellEnd"/>
+      <w:r>
+        <w:rPr>
+          <w:rFonts w:ascii="Consolas" w:hAnsi="Consolas" w:cs="Consolas"/>
+          <w:sz w:val="20"/>
+          <w:szCs w:val="20"/>
+        </w:rPr>
+        <w:t xml:space="preserve"> </w:t>
+      </w:r>
+      <w:proofErr w:type="spellStart"/>
+      <w:r>
+        <w:rPr>
+          <w:rFonts w:ascii="Consolas" w:hAnsi="Consolas" w:cs="Consolas"/>
+          <w:sz w:val="20"/>
+          <w:szCs w:val="20"/>
+        </w:rPr>
+        <w:t>greyscale</w:t>
+      </w:r>
+      <w:proofErr w:type="spellEnd"/>
+      <w:r>
+        <w:rPr>
+          <w:rFonts w:ascii="Consolas" w:hAnsi="Consolas" w:cs="Consolas"/>
+          <w:sz w:val="20"/>
+          <w:szCs w:val="20"/>
+        </w:rPr>
+        <w:t xml:space="preserve"> --</w:t>
+      </w:r>
+      <w:proofErr w:type="spellStart"/>
+      <w:r>
+        <w:rPr>
+          <w:rFonts w:ascii="Consolas" w:hAnsi="Consolas" w:cs="Consolas"/>
+          <w:sz w:val="20"/>
+          <w:szCs w:val="20"/>
+        </w:rPr>
+        <w:t>displayRange</w:t>
+      </w:r>
+      <w:proofErr w:type="spellEnd"/>
+      <w:r>
+        <w:rPr>
+          <w:rFonts w:ascii="Consolas" w:hAnsi="Consolas" w:cs="Consolas"/>
+          <w:sz w:val="20"/>
+          <w:szCs w:val="20"/>
+        </w:rPr>
+        <w:t xml:space="preserve"> 1.0 1000.0 --</w:t>
+      </w:r>
+      <w:proofErr w:type="spellStart"/>
+      <w:r>
+        <w:rPr>
+          <w:rFonts w:ascii="Consolas" w:hAnsi="Consolas" w:cs="Consolas"/>
+          <w:sz w:val="20"/>
+          <w:szCs w:val="20"/>
+        </w:rPr>
+        <w:t>cmapResolution</w:t>
+      </w:r>
+      <w:proofErr w:type="spellEnd"/>
+      <w:r>
+        <w:rPr>
+          <w:rFonts w:ascii="Consolas" w:hAnsi="Consolas" w:cs="Consolas"/>
+          <w:sz w:val="20"/>
+          <w:szCs w:val="20"/>
+        </w:rPr>
+        <w:t xml:space="preserve"> 256 --</w:t>
+      </w:r>
+      <w:proofErr w:type="spellStart"/>
+      <w:r>
+        <w:rPr>
+          <w:rFonts w:ascii="Consolas" w:hAnsi="Consolas" w:cs="Consolas"/>
+          <w:sz w:val="20"/>
+          <w:szCs w:val="20"/>
+        </w:rPr>
+        <w:t>interpolation</w:t>
+      </w:r>
+      <w:proofErr w:type="spellEnd"/>
+      <w:r>
+        <w:rPr>
+          <w:rFonts w:ascii="Consolas" w:hAnsi="Consolas" w:cs="Consolas"/>
+          <w:sz w:val="20"/>
+          <w:szCs w:val="20"/>
+        </w:rPr>
+        <w:t xml:space="preserve"> linear /Users/enrique/GitHubProjects/tfg/Img_lesion/Lesion_T2_PO_1D_W.nii.gz --</w:t>
+      </w:r>
+      <w:proofErr w:type="spellStart"/>
+      <w:r>
+        <w:rPr>
+          <w:rFonts w:ascii="Consolas" w:hAnsi="Consolas" w:cs="Consolas"/>
+          <w:sz w:val="20"/>
+          <w:szCs w:val="20"/>
+        </w:rPr>
+        <w:t>overlayType</w:t>
+      </w:r>
+      <w:proofErr w:type="spellEnd"/>
+      <w:r>
+        <w:rPr>
+          <w:rFonts w:ascii="Consolas" w:hAnsi="Consolas" w:cs="Consolas"/>
+          <w:sz w:val="20"/>
+          <w:szCs w:val="20"/>
+        </w:rPr>
+        <w:t xml:space="preserve"> </w:t>
+      </w:r>
+      <w:proofErr w:type="spellStart"/>
+      <w:r>
+        <w:rPr>
+          <w:rFonts w:ascii="Consolas" w:hAnsi="Consolas" w:cs="Consolas"/>
+          <w:sz w:val="20"/>
+          <w:szCs w:val="20"/>
+        </w:rPr>
+        <w:t>mask</w:t>
+      </w:r>
+      <w:proofErr w:type="spellEnd"/>
+      <w:r>
+        <w:rPr>
+          <w:rFonts w:ascii="Consolas" w:hAnsi="Consolas" w:cs="Consolas"/>
+          <w:sz w:val="20"/>
+          <w:szCs w:val="20"/>
+        </w:rPr>
+        <w:t xml:space="preserve"> --</w:t>
+      </w:r>
+      <w:proofErr w:type="spellStart"/>
+      <w:r>
+        <w:rPr>
+          <w:rFonts w:ascii="Consolas" w:hAnsi="Consolas" w:cs="Consolas"/>
+          <w:sz w:val="20"/>
+          <w:szCs w:val="20"/>
+        </w:rPr>
+        <w:t>maskColour</w:t>
+      </w:r>
+      <w:proofErr w:type="spellEnd"/>
+      <w:r>
+        <w:rPr>
+          <w:rFonts w:ascii="Consolas" w:hAnsi="Consolas" w:cs="Consolas"/>
+          <w:sz w:val="20"/>
+          <w:szCs w:val="20"/>
+        </w:rPr>
+        <w:t xml:space="preserve"> 1.0 0.0 0.0 --</w:t>
+      </w:r>
+      <w:proofErr w:type="spellStart"/>
+      <w:r>
+        <w:rPr>
+          <w:rFonts w:ascii="Consolas" w:hAnsi="Consolas" w:cs="Consolas"/>
+          <w:sz w:val="20"/>
+          <w:szCs w:val="20"/>
+        </w:rPr>
+        <w:t>outline</w:t>
+      </w:r>
+      <w:proofErr w:type="spellEnd"/>
+      <w:r>
+        <w:rPr>
+          <w:rFonts w:ascii="Consolas" w:hAnsi="Consolas" w:cs="Consolas"/>
+          <w:sz w:val="20"/>
+          <w:szCs w:val="20"/>
+        </w:rPr>
+        <w:t xml:space="preserve"> --</w:t>
+      </w:r>
+      <w:proofErr w:type="spellStart"/>
+      <w:r>
+        <w:rPr>
+          <w:rFonts w:ascii="Consolas" w:hAnsi="Consolas" w:cs="Consolas"/>
+          <w:sz w:val="20"/>
+          <w:szCs w:val="20"/>
+        </w:rPr>
+        <w:t>interpolation</w:t>
+      </w:r>
+      <w:proofErr w:type="spellEnd"/>
+      <w:r>
+        <w:rPr>
+          <w:rFonts w:ascii="Consolas" w:hAnsi="Consolas" w:cs="Consolas"/>
+          <w:sz w:val="20"/>
+          <w:szCs w:val="20"/>
+        </w:rPr>
+        <w:t xml:space="preserve"> linear')</w:t>
+      </w:r>
+    </w:p>
+    <w:p/>
+    <w:p>
+      <w:r>
+        <w:t xml:space="preserve">Este script se utilizará únicamente para transformar las imágenes NIFTI al formato PNG. Para ejecutar este script se necesita tener instalado en el ordenador toda la biblioteca de FSL. Es por ello </w:t>
+      </w:r>
+      <w:proofErr w:type="gramStart"/>
+      <w:r>
+        <w:t>que</w:t>
+      </w:r>
+      <w:proofErr w:type="gramEnd"/>
+      <w:r>
+        <w:t xml:space="preserve"> se ha decidido separar del script de generación del informe clínico, para disminuir las dependencias de una biblioteca tan específica y de instalación compleja. Así podrá ejecutarse el script de generación de informe de forma independiente y desde cualquier máquina, partiendo de las imágenes en formato PNG.</w:t>
+      </w:r>
+    </w:p>
+    <w:p>
+      <w:r>
+        <w:t>Sin embargo, las imágenes todavía requieren algunos ajustes como, por ejemplo, los necesarios para disminuir el ruido y hacer que se aproximen lo máximo posible a las dimensiones de un DIN-A4. Esto se explicará en el siguiente epígrafe.</w:t>
+      </w:r>
+    </w:p>
+    <w:p>
       <w:pPr>
         <w:pStyle w:val="Ttulo1"/>
         <w:numPr>
@@ -10693,9 +12355,1649 @@
       </w:r>
       <w:bookmarkEnd w:id="31"/>
     </w:p>
+    <w:p>
+      <w:r>
+        <w:t xml:space="preserve">Una primera transformación que haremos de las imágenes PNG antes de insertarlas en el informe </w:t>
+      </w:r>
+      <w:proofErr w:type="gramStart"/>
+      <w:r>
+        <w:t>clínico,</w:t>
+      </w:r>
+      <w:proofErr w:type="gramEnd"/>
+      <w:r>
+        <w:t xml:space="preserve"> será recortarlas para eliminar el ruido y para que las dimensiones de la imagen aprovechen al máximo un DIN-A4. A continuación, se muestra una imagen en T2 generada a partir de FSLEYES:</w:t>
+      </w:r>
+    </w:p>
+    <w:p>
+      <w:r>
+        <w:rPr>
+          <w:noProof/>
+        </w:rPr>
+        <w:lastRenderedPageBreak/>
+        <mc:AlternateContent>
+          <mc:Choice Requires="wpg">
+            <w:drawing>
+              <wp:anchor distT="0" distB="0" distL="114300" distR="114300" simplePos="0" relativeHeight="251664384" behindDoc="0" locked="0" layoutInCell="1" allowOverlap="1" wp14:anchorId="5B58ADE9" wp14:editId="213F00FC">
+                <wp:simplePos x="0" y="0"/>
+                <wp:positionH relativeFrom="column">
+                  <wp:posOffset>75565</wp:posOffset>
+                </wp:positionH>
+                <wp:positionV relativeFrom="paragraph">
+                  <wp:posOffset>10976</wp:posOffset>
+                </wp:positionV>
+                <wp:extent cx="5241109" cy="3928745"/>
+                <wp:effectExtent l="12700" t="12700" r="17145" b="8255"/>
+                <wp:wrapNone/>
+                <wp:docPr id="28" name="Grupo 28"/>
+                <wp:cNvGraphicFramePr/>
+                <a:graphic xmlns:a="http://schemas.openxmlformats.org/drawingml/2006/main">
+                  <a:graphicData uri="http://schemas.microsoft.com/office/word/2010/wordprocessingGroup">
+                    <wpg:wgp>
+                      <wpg:cNvGrpSpPr/>
+                      <wpg:grpSpPr>
+                        <a:xfrm>
+                          <a:off x="0" y="0"/>
+                          <a:ext cx="5241109" cy="3928745"/>
+                          <a:chOff x="0" y="0"/>
+                          <a:chExt cx="5241109" cy="3928745"/>
+                        </a:xfrm>
+                      </wpg:grpSpPr>
+                      <wps:wsp>
+                        <wps:cNvPr id="14" name="Rectángulo 14"/>
+                        <wps:cNvSpPr/>
+                        <wps:spPr>
+                          <a:xfrm>
+                            <a:off x="8164" y="0"/>
+                            <a:ext cx="5232945" cy="873579"/>
+                          </a:xfrm>
+                          <a:prstGeom prst="rect">
+                            <a:avLst/>
+                          </a:prstGeom>
+                          <a:noFill/>
+                          <a:ln w="28575">
+                            <a:solidFill>
+                              <a:srgbClr val="FF0000"/>
+                            </a:solidFill>
+                            <a:prstDash val="sysDot"/>
+                          </a:ln>
+                        </wps:spPr>
+                        <wps:style>
+                          <a:lnRef idx="2">
+                            <a:schemeClr val="accent1">
+                              <a:shade val="50000"/>
+                            </a:schemeClr>
+                          </a:lnRef>
+                          <a:fillRef idx="1">
+                            <a:schemeClr val="accent1"/>
+                          </a:fillRef>
+                          <a:effectRef idx="0">
+                            <a:schemeClr val="accent1"/>
+                          </a:effectRef>
+                          <a:fontRef idx="minor">
+                            <a:schemeClr val="lt1"/>
+                          </a:fontRef>
+                        </wps:style>
+                        <wps:bodyPr rot="0" spcFirstLastPara="0" vertOverflow="overflow" horzOverflow="overflow" vert="horz" wrap="square" lIns="91440" tIns="45720" rIns="91440" bIns="45720" numCol="1" spcCol="0" rtlCol="0" fromWordArt="0" anchor="ctr" anchorCtr="0" forceAA="0" compatLnSpc="1">
+                          <a:prstTxWarp prst="textNoShape">
+                            <a:avLst/>
+                          </a:prstTxWarp>
+                          <a:noAutofit/>
+                        </wps:bodyPr>
+                      </wps:wsp>
+                      <wps:wsp>
+                        <wps:cNvPr id="15" name="Rectángulo 15"/>
+                        <wps:cNvSpPr/>
+                        <wps:spPr>
+                          <a:xfrm>
+                            <a:off x="8164" y="3053443"/>
+                            <a:ext cx="5232945" cy="875302"/>
+                          </a:xfrm>
+                          <a:prstGeom prst="rect">
+                            <a:avLst/>
+                          </a:prstGeom>
+                          <a:noFill/>
+                          <a:ln w="28575">
+                            <a:solidFill>
+                              <a:srgbClr val="FF0000"/>
+                            </a:solidFill>
+                            <a:prstDash val="sysDot"/>
+                          </a:ln>
+                        </wps:spPr>
+                        <wps:style>
+                          <a:lnRef idx="2">
+                            <a:schemeClr val="accent1">
+                              <a:shade val="50000"/>
+                            </a:schemeClr>
+                          </a:lnRef>
+                          <a:fillRef idx="1">
+                            <a:schemeClr val="accent1"/>
+                          </a:fillRef>
+                          <a:effectRef idx="0">
+                            <a:schemeClr val="accent1"/>
+                          </a:effectRef>
+                          <a:fontRef idx="minor">
+                            <a:schemeClr val="lt1"/>
+                          </a:fontRef>
+                        </wps:style>
+                        <wps:bodyPr rot="0" spcFirstLastPara="0" vertOverflow="overflow" horzOverflow="overflow" vert="horz" wrap="square" lIns="91440" tIns="45720" rIns="91440" bIns="45720" numCol="1" spcCol="0" rtlCol="0" fromWordArt="0" anchor="ctr" anchorCtr="0" forceAA="0" compatLnSpc="1">
+                          <a:prstTxWarp prst="textNoShape">
+                            <a:avLst/>
+                          </a:prstTxWarp>
+                          <a:noAutofit/>
+                        </wps:bodyPr>
+                      </wps:wsp>
+                      <wps:wsp>
+                        <wps:cNvPr id="16" name="Rectángulo 16"/>
+                        <wps:cNvSpPr/>
+                        <wps:spPr>
+                          <a:xfrm>
+                            <a:off x="0" y="938893"/>
+                            <a:ext cx="5232945" cy="2069193"/>
+                          </a:xfrm>
+                          <a:prstGeom prst="rect">
+                            <a:avLst/>
+                          </a:prstGeom>
+                          <a:noFill/>
+                          <a:ln w="28575">
+                            <a:solidFill>
+                              <a:srgbClr val="00B050"/>
+                            </a:solidFill>
+                            <a:prstDash val="sysDot"/>
+                          </a:ln>
+                        </wps:spPr>
+                        <wps:style>
+                          <a:lnRef idx="2">
+                            <a:schemeClr val="accent1">
+                              <a:shade val="50000"/>
+                            </a:schemeClr>
+                          </a:lnRef>
+                          <a:fillRef idx="1">
+                            <a:schemeClr val="accent1"/>
+                          </a:fillRef>
+                          <a:effectRef idx="0">
+                            <a:schemeClr val="accent1"/>
+                          </a:effectRef>
+                          <a:fontRef idx="minor">
+                            <a:schemeClr val="lt1"/>
+                          </a:fontRef>
+                        </wps:style>
+                        <wps:bodyPr rot="0" spcFirstLastPara="0" vertOverflow="overflow" horzOverflow="overflow" vert="horz" wrap="square" lIns="91440" tIns="45720" rIns="91440" bIns="45720" numCol="1" spcCol="0" rtlCol="0" fromWordArt="0" anchor="ctr" anchorCtr="0" forceAA="0" compatLnSpc="1">
+                          <a:prstTxWarp prst="textNoShape">
+                            <a:avLst/>
+                          </a:prstTxWarp>
+                          <a:noAutofit/>
+                        </wps:bodyPr>
+                      </wps:wsp>
+                    </wpg:wgp>
+                  </a:graphicData>
+                </a:graphic>
+              </wp:anchor>
+            </w:drawing>
+          </mc:Choice>
+          <mc:Fallback>
+            <w:pict>
+              <v:group w14:anchorId="59C898CB" id="Grupo 28" o:spid="_x0000_s1026" style="position:absolute;margin-left:5.95pt;margin-top:.85pt;width:412.7pt;height:309.35pt;z-index:251664384" coordsize="52411,39287" o:gfxdata="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">
+                <v:rect id="Rectángulo 14" o:spid="_x0000_s1027" style="position:absolute;left:81;width:52330;height:8735;visibility:visible;mso-wrap-style:square;v-text-anchor:middle" o:gfxdata="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" filled="f" strokecolor="red" strokeweight="2.25pt">
+                  <v:stroke dashstyle="1 1"/>
+                </v:rect>
+                <v:rect id="Rectángulo 15" o:spid="_x0000_s1028" style="position:absolute;left:81;top:30534;width:52330;height:8753;visibility:visible;mso-wrap-style:square;v-text-anchor:middle" o:gfxdata="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" filled="f" strokecolor="red" strokeweight="2.25pt">
+                  <v:stroke dashstyle="1 1"/>
+                </v:rect>
+                <v:rect id="Rectángulo 16" o:spid="_x0000_s1029" style="position:absolute;top:9388;width:52329;height:20692;visibility:visible;mso-wrap-style:square;v-text-anchor:middle" o:gfxdata="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" filled="f" strokecolor="#00b050" strokeweight="2.25pt">
+                  <v:stroke dashstyle="1 1"/>
+                </v:rect>
+              </v:group>
+            </w:pict>
+          </mc:Fallback>
+        </mc:AlternateContent>
+      </w:r>
+      <w:r>
+        <w:rPr>
+          <w:noProof/>
+        </w:rPr>
+        <w:drawing>
+          <wp:anchor distT="0" distB="0" distL="114300" distR="114300" simplePos="0" relativeHeight="251658240" behindDoc="0" locked="0" layoutInCell="1" allowOverlap="1" wp14:anchorId="15798EFA" wp14:editId="09157E12">
+            <wp:simplePos x="0" y="0"/>
+            <wp:positionH relativeFrom="margin">
+              <wp:align>center</wp:align>
+            </wp:positionH>
+            <wp:positionV relativeFrom="margin">
+              <wp:align>top</wp:align>
+            </wp:positionV>
+            <wp:extent cx="5237591" cy="3942000"/>
+            <wp:effectExtent l="0" t="0" r="0" b="0"/>
+            <wp:wrapSquare wrapText="bothSides"/>
+            <wp:docPr id="12" name="Imagen 12" descr="Un reloj de manecillas&#10;&#10;Descripción generada automáticamente con confianza baja"/>
+            <wp:cNvGraphicFramePr>
+              <a:graphicFrameLocks xmlns:a="http://schemas.openxmlformats.org/drawingml/2006/main" noChangeAspect="1"/>
+            </wp:cNvGraphicFramePr>
+            <a:graphic xmlns:a="http://schemas.openxmlformats.org/drawingml/2006/main">
+              <a:graphicData uri="http://schemas.openxmlformats.org/drawingml/2006/picture">
+                <pic:pic xmlns:pic="http://schemas.openxmlformats.org/drawingml/2006/picture">
+                  <pic:nvPicPr>
+                    <pic:cNvPr id="10" name="Imagen 10" descr="Un reloj de manecillas&#10;&#10;Descripción generada automáticamente con confianza baja"/>
+                    <pic:cNvPicPr/>
+                  </pic:nvPicPr>
+                  <pic:blipFill>
+                    <a:blip r:embed="rId18">
+                      <a:extLst>
+                        <a:ext uri="{28A0092B-C50C-407E-A947-70E740481C1C}">
+                          <a14:useLocalDpi xmlns:a14="http://schemas.microsoft.com/office/drawing/2010/main" val="0"/>
+                        </a:ext>
+                      </a:extLst>
+                    </a:blip>
+                    <a:stretch>
+                      <a:fillRect/>
+                    </a:stretch>
+                  </pic:blipFill>
+                  <pic:spPr>
+                    <a:xfrm>
+                      <a:off x="0" y="0"/>
+                      <a:ext cx="5237591" cy="3942000"/>
+                    </a:xfrm>
+                    <a:prstGeom prst="rect">
+                      <a:avLst/>
+                    </a:prstGeom>
+                  </pic:spPr>
+                </pic:pic>
+              </a:graphicData>
+            </a:graphic>
+            <wp14:sizeRelH relativeFrom="margin">
+              <wp14:pctWidth>0</wp14:pctWidth>
+            </wp14:sizeRelH>
+            <wp14:sizeRelV relativeFrom="margin">
+              <wp14:pctHeight>0</wp14:pctHeight>
+            </wp14:sizeRelV>
+          </wp:anchor>
+        </w:drawing>
+      </w:r>
+    </w:p>
+    <w:p>
+      <w:r>
+        <w:t xml:space="preserve">El objetivo será eliminar las bandas superior e inferior, marcadas en la imagen anterior por rectángulos con contorno discontinuo en color rojo. </w:t>
+      </w:r>
+      <w:r>
+        <w:t>Para esto, importaremos la librería PIL (</w:t>
+      </w:r>
+      <w:r>
+        <w:rPr>
+          <w:i/>
+          <w:iCs/>
+        </w:rPr>
+        <w:t xml:space="preserve">Python </w:t>
+      </w:r>
+      <w:proofErr w:type="spellStart"/>
+      <w:r>
+        <w:rPr>
+          <w:i/>
+          <w:iCs/>
+        </w:rPr>
+        <w:t>Imaging</w:t>
+      </w:r>
+      <w:proofErr w:type="spellEnd"/>
+      <w:r>
+        <w:rPr>
+          <w:i/>
+          <w:iCs/>
+        </w:rPr>
+        <w:t xml:space="preserve"> Library</w:t>
+      </w:r>
+      <w:r>
+        <w:t xml:space="preserve">) y el método </w:t>
+      </w:r>
+      <w:proofErr w:type="spellStart"/>
+      <w:proofErr w:type="gramStart"/>
+      <w:r>
+        <w:rPr>
+          <w:i/>
+          <w:iCs/>
+        </w:rPr>
+        <w:t>crop</w:t>
+      </w:r>
+      <w:proofErr w:type="spellEnd"/>
+      <w:r>
+        <w:rPr>
+          <w:i/>
+          <w:iCs/>
+        </w:rPr>
+        <w:t>(</w:t>
+      </w:r>
+      <w:proofErr w:type="gramEnd"/>
+      <w:r>
+        <w:rPr>
+          <w:i/>
+          <w:iCs/>
+        </w:rPr>
+        <w:t>)</w:t>
+      </w:r>
+      <w:r>
+        <w:rPr>
+          <w:rStyle w:val="Refdenotaalpie"/>
+          <w:i/>
+          <w:iCs/>
+        </w:rPr>
+        <w:footnoteReference w:id="9"/>
+      </w:r>
+      <w:r>
+        <w:t>:</w:t>
+      </w:r>
+    </w:p>
+    <w:p>
+      <w:pPr>
+        <w:rPr>
+          <w:rFonts w:ascii="Consolas" w:hAnsi="Consolas" w:cs="Consolas"/>
+          <w:sz w:val="20"/>
+          <w:szCs w:val="20"/>
+        </w:rPr>
+      </w:pPr>
+      <w:r>
+        <w:rPr>
+          <w:rFonts w:ascii="Consolas" w:hAnsi="Consolas" w:cs="Consolas"/>
+          <w:sz w:val="20"/>
+          <w:szCs w:val="20"/>
+        </w:rPr>
+        <w:t xml:space="preserve">&gt; </w:t>
+      </w:r>
+      <w:proofErr w:type="spellStart"/>
+      <w:r>
+        <w:rPr>
+          <w:rFonts w:ascii="Consolas" w:hAnsi="Consolas" w:cs="Consolas"/>
+          <w:sz w:val="20"/>
+          <w:szCs w:val="20"/>
+        </w:rPr>
+        <w:t>from</w:t>
+      </w:r>
+      <w:proofErr w:type="spellEnd"/>
+      <w:r>
+        <w:rPr>
+          <w:rFonts w:ascii="Consolas" w:hAnsi="Consolas" w:cs="Consolas"/>
+          <w:sz w:val="20"/>
+          <w:szCs w:val="20"/>
+        </w:rPr>
+        <w:t xml:space="preserve"> PIL </w:t>
+      </w:r>
+      <w:proofErr w:type="spellStart"/>
+      <w:r>
+        <w:rPr>
+          <w:rFonts w:ascii="Consolas" w:hAnsi="Consolas" w:cs="Consolas"/>
+          <w:sz w:val="20"/>
+          <w:szCs w:val="20"/>
+        </w:rPr>
+        <w:t>import</w:t>
+      </w:r>
+      <w:proofErr w:type="spellEnd"/>
+      <w:r>
+        <w:rPr>
+          <w:rFonts w:ascii="Consolas" w:hAnsi="Consolas" w:cs="Consolas"/>
+          <w:sz w:val="20"/>
+          <w:szCs w:val="20"/>
+        </w:rPr>
+        <w:t xml:space="preserve"> </w:t>
+      </w:r>
+      <w:proofErr w:type="spellStart"/>
+      <w:r>
+        <w:rPr>
+          <w:rFonts w:ascii="Consolas" w:hAnsi="Consolas" w:cs="Consolas"/>
+          <w:sz w:val="20"/>
+          <w:szCs w:val="20"/>
+        </w:rPr>
+        <w:t>Image</w:t>
+      </w:r>
+      <w:proofErr w:type="spellEnd"/>
+    </w:p>
+    <w:p>
+      <w:r>
+        <w:t xml:space="preserve">Primero, </w:t>
+      </w:r>
+      <w:commentRangeStart w:id="32"/>
+      <w:r>
+        <w:t xml:space="preserve">se cargarán en distintas variables las imágenes PNG </w:t>
+      </w:r>
+      <w:commentRangeEnd w:id="32"/>
+      <w:r>
+        <w:rPr>
+          <w:rStyle w:val="Refdecomentario"/>
+        </w:rPr>
+        <w:commentReference w:id="32"/>
+      </w:r>
+      <w:r>
+        <w:t>que hemos producido a partir de las imágenes NIFTI con FSLEYES:</w:t>
+      </w:r>
+    </w:p>
+    <w:p>
+      <w:pPr>
+        <w:jc w:val="left"/>
+        <w:rPr>
+          <w:rFonts w:ascii="Consolas" w:hAnsi="Consolas" w:cs="Consolas"/>
+          <w:sz w:val="20"/>
+          <w:szCs w:val="20"/>
+          <w:lang w:val="en-US"/>
+        </w:rPr>
+      </w:pPr>
+      <w:r>
+        <w:rPr>
+          <w:rFonts w:ascii="Consolas" w:hAnsi="Consolas" w:cs="Consolas"/>
+          <w:sz w:val="20"/>
+          <w:szCs w:val="20"/>
+          <w:lang w:val="en-US"/>
+        </w:rPr>
+        <w:t xml:space="preserve"># Opens </w:t>
+      </w:r>
+      <w:proofErr w:type="spellStart"/>
+      <w:proofErr w:type="gramStart"/>
+      <w:r>
+        <w:rPr>
+          <w:rFonts w:ascii="Consolas" w:hAnsi="Consolas" w:cs="Consolas"/>
+          <w:sz w:val="20"/>
+          <w:szCs w:val="20"/>
+          <w:lang w:val="en-US"/>
+        </w:rPr>
+        <w:t>a</w:t>
+      </w:r>
+      <w:proofErr w:type="spellEnd"/>
+      <w:proofErr w:type="gramEnd"/>
+      <w:r>
+        <w:rPr>
+          <w:rFonts w:ascii="Consolas" w:hAnsi="Consolas" w:cs="Consolas"/>
+          <w:sz w:val="20"/>
+          <w:szCs w:val="20"/>
+          <w:lang w:val="en-US"/>
+        </w:rPr>
+        <w:t xml:space="preserve"> image in RGB mode </w:t>
+      </w:r>
+    </w:p>
+    <w:p>
+      <w:pPr>
+        <w:jc w:val="left"/>
+        <w:rPr>
+          <w:rFonts w:ascii="Consolas" w:hAnsi="Consolas" w:cs="Consolas"/>
+          <w:sz w:val="20"/>
+          <w:szCs w:val="20"/>
+          <w:lang w:val="en-US"/>
+        </w:rPr>
+      </w:pPr>
+      <w:r>
+        <w:rPr>
+          <w:rFonts w:ascii="Consolas" w:hAnsi="Consolas" w:cs="Consolas"/>
+          <w:sz w:val="20"/>
+          <w:szCs w:val="20"/>
+          <w:lang w:val="en-US"/>
+        </w:rPr>
+        <w:t>imT1 = Image.open("/Users/enrique/GitHubProjects/tfg/Img_lesion/ImagenT1.png")</w:t>
+      </w:r>
+    </w:p>
+    <w:p>
+      <w:pPr>
+        <w:jc w:val="left"/>
+        <w:rPr>
+          <w:rFonts w:ascii="Consolas" w:hAnsi="Consolas" w:cs="Consolas"/>
+          <w:sz w:val="20"/>
+          <w:szCs w:val="20"/>
+          <w:lang w:val="en-US"/>
+        </w:rPr>
+      </w:pPr>
+      <w:r>
+        <w:rPr>
+          <w:rFonts w:ascii="Consolas" w:hAnsi="Consolas" w:cs="Consolas"/>
+          <w:sz w:val="20"/>
+          <w:szCs w:val="20"/>
+          <w:lang w:val="en-US"/>
+        </w:rPr>
+        <w:t>imT2 = Image.open("/Users/enrique/GitHubProjects/tfg/Img_lesion/ImagenT2.png")</w:t>
+      </w:r>
+    </w:p>
+    <w:p>
+      <w:pPr>
+        <w:jc w:val="left"/>
+        <w:rPr>
+          <w:rFonts w:ascii="Consolas" w:hAnsi="Consolas" w:cs="Consolas"/>
+          <w:sz w:val="20"/>
+          <w:szCs w:val="20"/>
+          <w:lang w:val="en-US"/>
+        </w:rPr>
+      </w:pPr>
+      <w:proofErr w:type="spellStart"/>
+      <w:r>
+        <w:rPr>
+          <w:rFonts w:ascii="Consolas" w:hAnsi="Consolas" w:cs="Consolas"/>
+          <w:sz w:val="20"/>
+          <w:szCs w:val="20"/>
+          <w:lang w:val="en-US"/>
+        </w:rPr>
+        <w:t>imSWAN</w:t>
+      </w:r>
+      <w:proofErr w:type="spellEnd"/>
+      <w:r>
+        <w:rPr>
+          <w:rFonts w:ascii="Consolas" w:hAnsi="Consolas" w:cs="Consolas"/>
+          <w:sz w:val="20"/>
+          <w:szCs w:val="20"/>
+          <w:lang w:val="en-US"/>
+        </w:rPr>
+        <w:t xml:space="preserve"> = Image.open("/Users/enrique/GitHubProjects/tfg/Img_lesion/ImagenSWAN.png")</w:t>
+      </w:r>
+    </w:p>
+    <w:p>
+      <w:pPr>
+        <w:jc w:val="left"/>
+        <w:rPr>
+          <w:rFonts w:ascii="Consolas" w:hAnsi="Consolas" w:cs="Consolas"/>
+          <w:sz w:val="20"/>
+          <w:szCs w:val="20"/>
+          <w:lang w:val="en-US"/>
+        </w:rPr>
+      </w:pPr>
+      <w:proofErr w:type="spellStart"/>
+      <w:r>
+        <w:rPr>
+          <w:rFonts w:ascii="Consolas" w:hAnsi="Consolas" w:cs="Consolas"/>
+          <w:sz w:val="20"/>
+          <w:szCs w:val="20"/>
+          <w:lang w:val="en-US"/>
+        </w:rPr>
+        <w:t>imFLAIR</w:t>
+      </w:r>
+      <w:proofErr w:type="spellEnd"/>
+      <w:r>
+        <w:rPr>
+          <w:rFonts w:ascii="Consolas" w:hAnsi="Consolas" w:cs="Consolas"/>
+          <w:sz w:val="20"/>
+          <w:szCs w:val="20"/>
+          <w:lang w:val="en-US"/>
+        </w:rPr>
+        <w:t xml:space="preserve"> = Image.open("/Users/enrique/GitHubProjects/tfg/Img_lesion/ImagenFLAIR.png")</w:t>
+      </w:r>
+    </w:p>
+    <w:p>
+      <w:r>
+        <w:t xml:space="preserve">En </w:t>
+      </w:r>
+      <w:r>
+        <w:t>s</w:t>
+      </w:r>
+      <w:r>
+        <w:t>egundo lugar, se deben marcar las coor</w:t>
+      </w:r>
+      <w:r>
+        <w:t xml:space="preserve">denadas del área de la imagen que se quiere mantener, es decir, el área que contiene el rectángulo discontinuo verde de la </w:t>
+      </w:r>
+      <w:commentRangeStart w:id="33"/>
+      <w:r>
+        <w:t>Figura X</w:t>
+      </w:r>
+      <w:commentRangeEnd w:id="33"/>
+      <w:r>
+        <w:rPr>
+          <w:rStyle w:val="Refdecomentario"/>
+        </w:rPr>
+        <w:commentReference w:id="33"/>
+      </w:r>
+      <w:r>
+        <w:t xml:space="preserve">. </w:t>
+      </w:r>
+      <w:r>
+        <w:t xml:space="preserve">Para recortar la imagen utilizando el método </w:t>
+      </w:r>
+      <w:proofErr w:type="spellStart"/>
+      <w:proofErr w:type="gramStart"/>
+      <w:r>
+        <w:rPr>
+          <w:i/>
+          <w:iCs/>
+        </w:rPr>
+        <w:t>crop</w:t>
+      </w:r>
+      <w:proofErr w:type="spellEnd"/>
+      <w:r>
+        <w:rPr>
+          <w:i/>
+          <w:iCs/>
+        </w:rPr>
+        <w:t>(</w:t>
+      </w:r>
+      <w:proofErr w:type="gramEnd"/>
+      <w:r>
+        <w:rPr>
+          <w:i/>
+          <w:iCs/>
+        </w:rPr>
+        <w:t>)</w:t>
+      </w:r>
+      <w:r>
+        <w:t>, hay que especificar dos coordenadas que se corresponden con los puntos A y B de la figura que se muestra a continuación:</w:t>
+      </w:r>
+    </w:p>
+    <w:p/>
+    <w:p>
+      <w:r>
+        <w:t xml:space="preserve">Tras determinar los valores que deben tomar x1, x2, y1 e y2, se procede a utilizar el método </w:t>
+      </w:r>
+      <w:proofErr w:type="spellStart"/>
+      <w:proofErr w:type="gramStart"/>
+      <w:r>
+        <w:rPr>
+          <w:i/>
+          <w:iCs/>
+        </w:rPr>
+        <w:t>crop</w:t>
+      </w:r>
+      <w:proofErr w:type="spellEnd"/>
+      <w:r>
+        <w:rPr>
+          <w:i/>
+          <w:iCs/>
+        </w:rPr>
+        <w:t>(</w:t>
+      </w:r>
+      <w:proofErr w:type="gramEnd"/>
+      <w:r>
+        <w:rPr>
+          <w:i/>
+          <w:iCs/>
+        </w:rPr>
+        <w:t>)</w:t>
+      </w:r>
+      <w:r>
+        <w:t>, indicando el nombre de la nueva imagen:</w:t>
+      </w:r>
+    </w:p>
+    <w:p>
+      <w:pPr>
+        <w:rPr>
+          <w:rFonts w:ascii="Consolas" w:hAnsi="Consolas" w:cs="Consolas"/>
+          <w:sz w:val="20"/>
+          <w:szCs w:val="20"/>
+          <w:lang w:val="en-US"/>
+        </w:rPr>
+      </w:pPr>
+      <w:r>
+        <w:rPr>
+          <w:rFonts w:ascii="Consolas" w:hAnsi="Consolas" w:cs="Consolas"/>
+          <w:sz w:val="20"/>
+          <w:szCs w:val="20"/>
+          <w:lang w:val="en-US"/>
+        </w:rPr>
+        <w:t xml:space="preserve"># Cropped image of above dimension </w:t>
+      </w:r>
+    </w:p>
+    <w:p>
+      <w:pPr>
+        <w:rPr>
+          <w:rFonts w:ascii="Consolas" w:hAnsi="Consolas" w:cs="Consolas"/>
+          <w:sz w:val="20"/>
+          <w:szCs w:val="20"/>
+          <w:lang w:val="en-US"/>
+        </w:rPr>
+      </w:pPr>
+      <w:r>
+        <w:rPr>
+          <w:rFonts w:ascii="Consolas" w:hAnsi="Consolas" w:cs="Consolas"/>
+          <w:sz w:val="20"/>
+          <w:szCs w:val="20"/>
+          <w:lang w:val="en-US"/>
+        </w:rPr>
+        <w:t># (It will not change or</w:t>
+      </w:r>
+      <w:r>
+        <w:rPr>
+          <w:rFonts w:ascii="Consolas" w:hAnsi="Consolas" w:cs="Consolas"/>
+          <w:sz w:val="20"/>
+          <w:szCs w:val="20"/>
+          <w:lang w:val="en-US"/>
+        </w:rPr>
+        <w:t>i</w:t>
+      </w:r>
+      <w:r>
+        <w:rPr>
+          <w:rFonts w:ascii="Consolas" w:hAnsi="Consolas" w:cs="Consolas"/>
+          <w:sz w:val="20"/>
+          <w:szCs w:val="20"/>
+          <w:lang w:val="en-US"/>
+        </w:rPr>
+        <w:t xml:space="preserve">ginal image) </w:t>
+      </w:r>
+    </w:p>
+    <w:p>
+      <w:pPr>
+        <w:rPr>
+          <w:rFonts w:ascii="Consolas" w:hAnsi="Consolas" w:cs="Consolas"/>
+          <w:sz w:val="20"/>
+          <w:szCs w:val="20"/>
+        </w:rPr>
+      </w:pPr>
+      <w:r>
+        <w:rPr>
+          <w:rFonts w:ascii="Consolas" w:hAnsi="Consolas" w:cs="Consolas"/>
+          <w:sz w:val="20"/>
+          <w:szCs w:val="20"/>
+        </w:rPr>
+        <w:t>imT2cr = imT2.crop((x1, y1, x2, y2))</w:t>
+      </w:r>
+    </w:p>
+    <w:p>
+      <w:pPr>
+        <w:rPr>
+          <w:rFonts w:ascii="Consolas" w:hAnsi="Consolas" w:cs="Consolas"/>
+          <w:sz w:val="20"/>
+          <w:szCs w:val="20"/>
+          <w:lang w:val="en-US"/>
+        </w:rPr>
+      </w:pPr>
+      <w:r>
+        <w:rPr>
+          <w:rFonts w:ascii="Consolas" w:hAnsi="Consolas" w:cs="Consolas"/>
+          <w:sz w:val="20"/>
+          <w:szCs w:val="20"/>
+          <w:lang w:val="en-US"/>
+        </w:rPr>
+        <w:t>imT2cr.save("ImagenT2_crop.png")</w:t>
+      </w:r>
+    </w:p>
+    <w:p>
+      <w:pPr>
+        <w:rPr>
+          <w:rFonts w:ascii="Consolas" w:hAnsi="Consolas" w:cs="Consolas"/>
+          <w:sz w:val="20"/>
+          <w:szCs w:val="20"/>
+        </w:rPr>
+      </w:pPr>
+      <w:r>
+        <w:rPr>
+          <w:rFonts w:ascii="Consolas" w:hAnsi="Consolas" w:cs="Consolas"/>
+          <w:sz w:val="20"/>
+          <w:szCs w:val="20"/>
+        </w:rPr>
+        <w:t>imT1cr = imT1.crop((x1, y1, x2, y2))</w:t>
+      </w:r>
+    </w:p>
+    <w:p>
+      <w:pPr>
+        <w:rPr>
+          <w:rFonts w:ascii="Consolas" w:hAnsi="Consolas" w:cs="Consolas"/>
+          <w:sz w:val="20"/>
+          <w:szCs w:val="20"/>
+          <w:lang w:val="en-US"/>
+        </w:rPr>
+      </w:pPr>
+      <w:r>
+        <w:rPr>
+          <w:rFonts w:ascii="Consolas" w:hAnsi="Consolas" w:cs="Consolas"/>
+          <w:sz w:val="20"/>
+          <w:szCs w:val="20"/>
+          <w:lang w:val="en-US"/>
+        </w:rPr>
+        <w:t>imT1cr.save("ImagenT1_crop.png")</w:t>
+      </w:r>
+    </w:p>
+    <w:p>
+      <w:pPr>
+        <w:rPr>
+          <w:rFonts w:ascii="Consolas" w:hAnsi="Consolas" w:cs="Consolas"/>
+          <w:sz w:val="20"/>
+          <w:szCs w:val="20"/>
+        </w:rPr>
+      </w:pPr>
+      <w:proofErr w:type="spellStart"/>
+      <w:r>
+        <w:rPr>
+          <w:rFonts w:ascii="Consolas" w:hAnsi="Consolas" w:cs="Consolas"/>
+          <w:sz w:val="20"/>
+          <w:szCs w:val="20"/>
+        </w:rPr>
+        <w:t>imSWANcr</w:t>
+      </w:r>
+      <w:proofErr w:type="spellEnd"/>
+      <w:r>
+        <w:rPr>
+          <w:rFonts w:ascii="Consolas" w:hAnsi="Consolas" w:cs="Consolas"/>
+          <w:sz w:val="20"/>
+          <w:szCs w:val="20"/>
+        </w:rPr>
+        <w:t xml:space="preserve"> = </w:t>
+      </w:r>
+      <w:proofErr w:type="spellStart"/>
+      <w:r>
+        <w:rPr>
+          <w:rFonts w:ascii="Consolas" w:hAnsi="Consolas" w:cs="Consolas"/>
+          <w:sz w:val="20"/>
+          <w:szCs w:val="20"/>
+        </w:rPr>
+        <w:t>imSWAN.crop</w:t>
+      </w:r>
+      <w:proofErr w:type="spellEnd"/>
+      <w:r>
+        <w:rPr>
+          <w:rFonts w:ascii="Consolas" w:hAnsi="Consolas" w:cs="Consolas"/>
+          <w:sz w:val="20"/>
+          <w:szCs w:val="20"/>
+        </w:rPr>
+        <w:t>((x1, y1, x2, y2))</w:t>
+      </w:r>
+    </w:p>
+    <w:p>
+      <w:pPr>
+        <w:rPr>
+          <w:rFonts w:ascii="Consolas" w:hAnsi="Consolas" w:cs="Consolas"/>
+          <w:sz w:val="20"/>
+          <w:szCs w:val="20"/>
+          <w:lang w:val="en-US"/>
+        </w:rPr>
+      </w:pPr>
+      <w:proofErr w:type="spellStart"/>
+      <w:r>
+        <w:rPr>
+          <w:rFonts w:ascii="Consolas" w:hAnsi="Consolas" w:cs="Consolas"/>
+          <w:sz w:val="20"/>
+          <w:szCs w:val="20"/>
+          <w:lang w:val="en-US"/>
+        </w:rPr>
+        <w:t>imSWANcr.save</w:t>
+      </w:r>
+      <w:proofErr w:type="spellEnd"/>
+      <w:r>
+        <w:rPr>
+          <w:rFonts w:ascii="Consolas" w:hAnsi="Consolas" w:cs="Consolas"/>
+          <w:sz w:val="20"/>
+          <w:szCs w:val="20"/>
+          <w:lang w:val="en-US"/>
+        </w:rPr>
+        <w:t>("ImagenSWAN_crop.png")</w:t>
+      </w:r>
+    </w:p>
+    <w:p>
+      <w:pPr>
+        <w:rPr>
+          <w:rFonts w:ascii="Consolas" w:hAnsi="Consolas" w:cs="Consolas"/>
+          <w:sz w:val="20"/>
+          <w:szCs w:val="20"/>
+        </w:rPr>
+      </w:pPr>
+      <w:proofErr w:type="spellStart"/>
+      <w:r>
+        <w:rPr>
+          <w:rFonts w:ascii="Consolas" w:hAnsi="Consolas" w:cs="Consolas"/>
+          <w:sz w:val="20"/>
+          <w:szCs w:val="20"/>
+        </w:rPr>
+        <w:t>imFLAIRcr</w:t>
+      </w:r>
+      <w:proofErr w:type="spellEnd"/>
+      <w:r>
+        <w:rPr>
+          <w:rFonts w:ascii="Consolas" w:hAnsi="Consolas" w:cs="Consolas"/>
+          <w:sz w:val="20"/>
+          <w:szCs w:val="20"/>
+        </w:rPr>
+        <w:t xml:space="preserve"> = </w:t>
+      </w:r>
+      <w:proofErr w:type="spellStart"/>
+      <w:r>
+        <w:rPr>
+          <w:rFonts w:ascii="Consolas" w:hAnsi="Consolas" w:cs="Consolas"/>
+          <w:sz w:val="20"/>
+          <w:szCs w:val="20"/>
+        </w:rPr>
+        <w:t>imFLAIR.crop</w:t>
+      </w:r>
+      <w:proofErr w:type="spellEnd"/>
+      <w:r>
+        <w:rPr>
+          <w:rFonts w:ascii="Consolas" w:hAnsi="Consolas" w:cs="Consolas"/>
+          <w:sz w:val="20"/>
+          <w:szCs w:val="20"/>
+        </w:rPr>
+        <w:t>((x1, y1, x2, y2))</w:t>
+      </w:r>
+    </w:p>
+    <w:p>
+      <w:pPr>
+        <w:rPr>
+          <w:rFonts w:ascii="Consolas" w:hAnsi="Consolas" w:cs="Consolas"/>
+          <w:sz w:val="20"/>
+          <w:szCs w:val="20"/>
+          <w:lang w:val="en-US"/>
+        </w:rPr>
+      </w:pPr>
+      <w:proofErr w:type="spellStart"/>
+      <w:r>
+        <w:rPr>
+          <w:rFonts w:ascii="Consolas" w:hAnsi="Consolas" w:cs="Consolas"/>
+          <w:sz w:val="20"/>
+          <w:szCs w:val="20"/>
+          <w:lang w:val="en-US"/>
+        </w:rPr>
+        <w:t>imFLAIRcr.save</w:t>
+      </w:r>
+      <w:proofErr w:type="spellEnd"/>
+      <w:r>
+        <w:rPr>
+          <w:rFonts w:ascii="Consolas" w:hAnsi="Consolas" w:cs="Consolas"/>
+          <w:sz w:val="20"/>
+          <w:szCs w:val="20"/>
+          <w:lang w:val="en-US"/>
+        </w:rPr>
+        <w:t>("ImagenFLAIR_crop.png")</w:t>
+      </w:r>
+    </w:p>
+    <w:p>
+      <w:pPr>
+        <w:rPr>
+          <w:lang w:val="en-US"/>
+        </w:rPr>
+      </w:pPr>
+    </w:p>
+    <w:p/>
+    <w:p/>
+    <w:p>
+      <w:r>
+        <w:rPr>
+          <w:noProof/>
+        </w:rPr>
+        <mc:AlternateContent>
+          <mc:Choice Requires="wpg">
+            <w:drawing>
+              <wp:anchor distT="0" distB="0" distL="114300" distR="114300" simplePos="0" relativeHeight="251675648" behindDoc="0" locked="0" layoutInCell="1" allowOverlap="1" wp14:anchorId="5FD4AD75" wp14:editId="189226B3">
+                <wp:simplePos x="0" y="0"/>
+                <wp:positionH relativeFrom="margin">
+                  <wp:align>center</wp:align>
+                </wp:positionH>
+                <wp:positionV relativeFrom="margin">
+                  <wp:align>top</wp:align>
+                </wp:positionV>
+                <wp:extent cx="5240020" cy="3941445"/>
+                <wp:effectExtent l="25400" t="0" r="17780" b="0"/>
+                <wp:wrapSquare wrapText="bothSides"/>
+                <wp:docPr id="27" name="Grupo 27"/>
+                <wp:cNvGraphicFramePr/>
+                <a:graphic xmlns:a="http://schemas.openxmlformats.org/drawingml/2006/main">
+                  <a:graphicData uri="http://schemas.microsoft.com/office/word/2010/wordprocessingGroup">
+                    <wpg:wgp>
+                      <wpg:cNvGrpSpPr/>
+                      <wpg:grpSpPr>
+                        <a:xfrm>
+                          <a:off x="0" y="0"/>
+                          <a:ext cx="5240020" cy="3941445"/>
+                          <a:chOff x="0" y="0"/>
+                          <a:chExt cx="5240202" cy="3941445"/>
+                        </a:xfrm>
+                      </wpg:grpSpPr>
+                      <pic:pic xmlns:pic="http://schemas.openxmlformats.org/drawingml/2006/picture">
+                        <pic:nvPicPr>
+                          <pic:cNvPr id="18" name="Imagen 18" descr="Un reloj de manecillas&#10;&#10;Descripción generada automáticamente con confianza baja"/>
+                          <pic:cNvPicPr>
+                            <a:picLocks noChangeAspect="1"/>
+                          </pic:cNvPicPr>
+                        </pic:nvPicPr>
+                        <pic:blipFill>
+                          <a:blip r:embed="rId18">
+                            <a:extLst>
+                              <a:ext uri="{28A0092B-C50C-407E-A947-70E740481C1C}">
+                                <a14:useLocalDpi xmlns:a14="http://schemas.microsoft.com/office/drawing/2010/main" val="0"/>
+                              </a:ext>
+                            </a:extLst>
+                          </a:blip>
+                          <a:stretch>
+                            <a:fillRect/>
+                          </a:stretch>
+                        </pic:blipFill>
+                        <pic:spPr>
+                          <a:xfrm>
+                            <a:off x="2722" y="0"/>
+                            <a:ext cx="5237480" cy="3941445"/>
+                          </a:xfrm>
+                          <a:prstGeom prst="rect">
+                            <a:avLst/>
+                          </a:prstGeom>
+                        </pic:spPr>
+                      </pic:pic>
+                      <wpg:grpSp>
+                        <wpg:cNvPr id="26" name="Grupo 26"/>
+                        <wpg:cNvGrpSpPr/>
+                        <wpg:grpSpPr>
+                          <a:xfrm>
+                            <a:off x="0" y="391886"/>
+                            <a:ext cx="5232400" cy="3195048"/>
+                            <a:chOff x="0" y="0"/>
+                            <a:chExt cx="5232400" cy="3195048"/>
+                          </a:xfrm>
+                        </wpg:grpSpPr>
+                        <wps:wsp>
+                          <wps:cNvPr id="19" name="Rectángulo 19"/>
+                          <wps:cNvSpPr/>
+                          <wps:spPr>
+                            <a:xfrm>
+                              <a:off x="0" y="535214"/>
+                              <a:ext cx="5232400" cy="2171065"/>
+                            </a:xfrm>
+                            <a:prstGeom prst="rect">
+                              <a:avLst/>
+                            </a:prstGeom>
+                            <a:noFill/>
+                            <a:ln w="28575">
+                              <a:solidFill>
+                                <a:srgbClr val="00B050"/>
+                              </a:solidFill>
+                              <a:prstDash val="sysDot"/>
+                            </a:ln>
+                          </wps:spPr>
+                          <wps:style>
+                            <a:lnRef idx="2">
+                              <a:schemeClr val="accent1">
+                                <a:shade val="50000"/>
+                              </a:schemeClr>
+                            </a:lnRef>
+                            <a:fillRef idx="1">
+                              <a:schemeClr val="accent1"/>
+                            </a:fillRef>
+                            <a:effectRef idx="0">
+                              <a:schemeClr val="accent1"/>
+                            </a:effectRef>
+                            <a:fontRef idx="minor">
+                              <a:schemeClr val="lt1"/>
+                            </a:fontRef>
+                          </wps:style>
+                          <wps:bodyPr rot="0" spcFirstLastPara="0" vertOverflow="overflow" horzOverflow="overflow" vert="horz" wrap="square" lIns="91440" tIns="45720" rIns="91440" bIns="45720" numCol="1" spcCol="0" rtlCol="0" fromWordArt="0" anchor="ctr" anchorCtr="0" forceAA="0" compatLnSpc="1">
+                            <a:prstTxWarp prst="textNoShape">
+                              <a:avLst/>
+                            </a:prstTxWarp>
+                            <a:noAutofit/>
+                          </wps:bodyPr>
+                        </wps:wsp>
+                        <wps:wsp>
+                          <wps:cNvPr id="22" name="Conector recto de flecha 22"/>
+                          <wps:cNvCnPr/>
+                          <wps:spPr>
+                            <a:xfrm flipH="1">
+                              <a:off x="45357" y="224972"/>
+                              <a:ext cx="138430" cy="227330"/>
+                            </a:xfrm>
+                            <a:prstGeom prst="straightConnector1">
+                              <a:avLst/>
+                            </a:prstGeom>
+                            <a:ln w="19050">
+                              <a:solidFill>
+                                <a:srgbClr val="00B050"/>
+                              </a:solidFill>
+                              <a:tailEnd type="triangle"/>
+                            </a:ln>
+                          </wps:spPr>
+                          <wps:style>
+                            <a:lnRef idx="1">
+                              <a:schemeClr val="accent1"/>
+                            </a:lnRef>
+                            <a:fillRef idx="0">
+                              <a:schemeClr val="accent1"/>
+                            </a:fillRef>
+                            <a:effectRef idx="0">
+                              <a:schemeClr val="accent1"/>
+                            </a:effectRef>
+                            <a:fontRef idx="minor">
+                              <a:schemeClr val="tx1"/>
+                            </a:fontRef>
+                          </wps:style>
+                          <wps:bodyPr/>
+                        </wps:wsp>
+                        <wps:wsp>
+                          <wps:cNvPr id="23" name="Cuadro de texto 23"/>
+                          <wps:cNvSpPr txBox="1"/>
+                          <wps:spPr>
+                            <a:xfrm>
+                              <a:off x="183243" y="0"/>
+                              <a:ext cx="783590" cy="370205"/>
+                            </a:xfrm>
+                            <a:prstGeom prst="rect">
+                              <a:avLst/>
+                            </a:prstGeom>
+                            <a:noFill/>
+                            <a:ln w="6350">
+                              <a:noFill/>
+                            </a:ln>
+                          </wps:spPr>
+                          <wps:txbx>
+                            <w:txbxContent>
+                              <w:p>
+                                <w:pPr>
+                                  <w:rPr>
+                                    <w:color w:val="FFFFFF" w:themeColor="background1"/>
+                                  </w:rPr>
+                                </w:pPr>
+                                <w:proofErr w:type="gramStart"/>
+                                <w:r>
+                                  <w:rPr>
+                                    <w:color w:val="FFFFFF" w:themeColor="background1"/>
+                                  </w:rPr>
+                                  <w:t>A(</w:t>
+                                </w:r>
+                                <w:proofErr w:type="gramEnd"/>
+                                <w:r>
+                                  <w:rPr>
+                                    <w:color w:val="FFFFFF" w:themeColor="background1"/>
+                                  </w:rPr>
+                                  <w:t>x1,</w:t>
+                                </w:r>
+                                <w:r>
+                                  <w:rPr>
+                                    <w:color w:val="FFFFFF" w:themeColor="background1"/>
+                                  </w:rPr>
+                                  <w:t xml:space="preserve"> </w:t>
+                                </w:r>
+                                <w:r>
+                                  <w:rPr>
+                                    <w:color w:val="FFFFFF" w:themeColor="background1"/>
+                                  </w:rPr>
+                                  <w:t>y1)</w:t>
+                                </w:r>
+                              </w:p>
+                            </w:txbxContent>
+                          </wps:txbx>
+                          <wps:bodyPr rot="0" spcFirstLastPara="0" vertOverflow="overflow" horzOverflow="overflow" vert="horz" wrap="square" lIns="91440" tIns="45720" rIns="91440" bIns="45720" numCol="1" spcCol="0" rtlCol="0" fromWordArt="0" anchor="t" anchorCtr="0" forceAA="0" compatLnSpc="1">
+                            <a:prstTxWarp prst="textNoShape">
+                              <a:avLst/>
+                            </a:prstTxWarp>
+                            <a:noAutofit/>
+                          </wps:bodyPr>
+                        </wps:wsp>
+                        <wps:wsp>
+                          <wps:cNvPr id="24" name="Conector recto de flecha 24"/>
+                          <wps:cNvCnPr/>
+                          <wps:spPr>
+                            <a:xfrm flipV="1">
+                              <a:off x="4996543" y="2760436"/>
+                              <a:ext cx="180340" cy="187325"/>
+                            </a:xfrm>
+                            <a:prstGeom prst="straightConnector1">
+                              <a:avLst/>
+                            </a:prstGeom>
+                            <a:ln w="19050">
+                              <a:solidFill>
+                                <a:srgbClr val="00B050"/>
+                              </a:solidFill>
+                              <a:tailEnd type="triangle"/>
+                            </a:ln>
+                          </wps:spPr>
+                          <wps:style>
+                            <a:lnRef idx="1">
+                              <a:schemeClr val="accent1"/>
+                            </a:lnRef>
+                            <a:fillRef idx="0">
+                              <a:schemeClr val="accent1"/>
+                            </a:fillRef>
+                            <a:effectRef idx="0">
+                              <a:schemeClr val="accent1"/>
+                            </a:effectRef>
+                            <a:fontRef idx="minor">
+                              <a:schemeClr val="tx1"/>
+                            </a:fontRef>
+                          </wps:style>
+                          <wps:bodyPr/>
+                        </wps:wsp>
+                        <wps:wsp>
+                          <wps:cNvPr id="25" name="Cuadro de texto 25"/>
+                          <wps:cNvSpPr txBox="1"/>
+                          <wps:spPr>
+                            <a:xfrm>
+                              <a:off x="4249057" y="2824843"/>
+                              <a:ext cx="783590" cy="370205"/>
+                            </a:xfrm>
+                            <a:prstGeom prst="rect">
+                              <a:avLst/>
+                            </a:prstGeom>
+                            <a:noFill/>
+                            <a:ln w="6350">
+                              <a:noFill/>
+                            </a:ln>
+                          </wps:spPr>
+                          <wps:txbx>
+                            <w:txbxContent>
+                              <w:p>
+                                <w:pPr>
+                                  <w:rPr>
+                                    <w:color w:val="FFFFFF" w:themeColor="background1"/>
+                                  </w:rPr>
+                                </w:pPr>
+                                <w:proofErr w:type="gramStart"/>
+                                <w:r>
+                                  <w:rPr>
+                                    <w:color w:val="FFFFFF" w:themeColor="background1"/>
+                                  </w:rPr>
+                                  <w:t>B</w:t>
+                                </w:r>
+                                <w:r>
+                                  <w:rPr>
+                                    <w:color w:val="FFFFFF" w:themeColor="background1"/>
+                                  </w:rPr>
+                                  <w:t>(</w:t>
+                                </w:r>
+                                <w:proofErr w:type="gramEnd"/>
+                                <w:r>
+                                  <w:rPr>
+                                    <w:color w:val="FFFFFF" w:themeColor="background1"/>
+                                  </w:rPr>
+                                  <w:t>x</w:t>
+                                </w:r>
+                                <w:r>
+                                  <w:rPr>
+                                    <w:color w:val="FFFFFF" w:themeColor="background1"/>
+                                  </w:rPr>
+                                  <w:t>2</w:t>
+                                </w:r>
+                                <w:r>
+                                  <w:rPr>
+                                    <w:color w:val="FFFFFF" w:themeColor="background1"/>
+                                  </w:rPr>
+                                  <w:t>,</w:t>
+                                </w:r>
+                                <w:r>
+                                  <w:rPr>
+                                    <w:color w:val="FFFFFF" w:themeColor="background1"/>
+                                  </w:rPr>
+                                  <w:t xml:space="preserve"> </w:t>
+                                </w:r>
+                                <w:r>
+                                  <w:rPr>
+                                    <w:color w:val="FFFFFF" w:themeColor="background1"/>
+                                  </w:rPr>
+                                  <w:t>y</w:t>
+                                </w:r>
+                                <w:r>
+                                  <w:rPr>
+                                    <w:color w:val="FFFFFF" w:themeColor="background1"/>
+                                  </w:rPr>
+                                  <w:t>2</w:t>
+                                </w:r>
+                                <w:r>
+                                  <w:rPr>
+                                    <w:color w:val="FFFFFF" w:themeColor="background1"/>
+                                  </w:rPr>
+                                  <w:t>)</w:t>
+                                </w:r>
+                              </w:p>
+                            </w:txbxContent>
+                          </wps:txbx>
+                          <wps:bodyPr rot="0" spcFirstLastPara="0" vertOverflow="overflow" horzOverflow="overflow" vert="horz" wrap="square" lIns="91440" tIns="45720" rIns="91440" bIns="45720" numCol="1" spcCol="0" rtlCol="0" fromWordArt="0" anchor="t" anchorCtr="0" forceAA="0" compatLnSpc="1">
+                            <a:prstTxWarp prst="textNoShape">
+                              <a:avLst/>
+                            </a:prstTxWarp>
+                            <a:noAutofit/>
+                          </wps:bodyPr>
+                        </wps:wsp>
+                      </wpg:grpSp>
+                    </wpg:wgp>
+                  </a:graphicData>
+                </a:graphic>
+              </wp:anchor>
+            </w:drawing>
+          </mc:Choice>
+          <mc:Fallback>
+            <w:pict>
+              <v:group w14:anchorId="5FD4AD75" id="Grupo 27" o:spid="_x0000_s1026" style="position:absolute;left:0;text-align:left;margin-left:0;margin-top:0;width:412.6pt;height:310.35pt;z-index:251675648;mso-position-horizontal:center;mso-position-horizontal-relative:margin;mso-position-vertical:top;mso-position-vertical-relative:margin" coordsize="52402,39414" o:gfxdata="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">
+                <v:shapetype id="_x0000_t75" coordsize="21600,21600" o:spt="75" o:preferrelative="t" path="m@4@5l@4@11@9@11@9@5xe" filled="f" stroked="f">
+                  <v:stroke joinstyle="miter"/>
+                  <v:formulas>
+                    <v:f eqn="if lineDrawn pixelLineWidth 0"/>
+                    <v:f eqn="sum @0 1 0"/>
+                    <v:f eqn="sum 0 0 @1"/>
+                    <v:f eqn="prod @2 1 2"/>
+                    <v:f eqn="prod @3 21600 pixelWidth"/>
+                    <v:f eqn="prod @3 21600 pixelHeight"/>
+                    <v:f eqn="sum @0 0 1"/>
+                    <v:f eqn="prod @6 1 2"/>
+                    <v:f eqn="prod @7 21600 pixelWidth"/>
+                    <v:f eqn="sum @8 21600 0"/>
+                    <v:f eqn="prod @7 21600 pixelHeight"/>
+                    <v:f eqn="sum @10 21600 0"/>
+                  </v:formulas>
+                  <v:path o:extrusionok="f" gradientshapeok="t" o:connecttype="rect"/>
+                  <o:lock v:ext="edit" aspectratio="t"/>
+                </v:shapetype>
+                <v:shape id="Imagen 18" o:spid="_x0000_s1027" type="#_x0000_t75" alt="Un reloj de manecillas&#10;&#10;Descripción generada automáticamente con confianza baja" style="position:absolute;left:27;width:52375;height:39414;visibility:visible;mso-wrap-style:square" o:gfxdata="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">
+                  <v:imagedata r:id="rId20" o:title="Un reloj de manecillas&#10;&#10;Descripción generada automáticamente con confianza baja"/>
+                </v:shape>
+                <v:group id="Grupo 26" o:spid="_x0000_s1028" style="position:absolute;top:3918;width:52324;height:31951" coordsize="52324,31950" o:gfxdata="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">
+                  <v:rect id="Rectángulo 19" o:spid="_x0000_s1029" style="position:absolute;top:5352;width:52324;height:21710;visibility:visible;mso-wrap-style:square;v-text-anchor:middle" o:gfxdata="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" filled="f" strokecolor="#00b050" strokeweight="2.25pt">
+                    <v:stroke dashstyle="1 1"/>
+                  </v:rect>
+                  <v:shapetype id="_x0000_t32" coordsize="21600,21600" o:spt="32" o:oned="t" path="m,l21600,21600e" filled="f">
+                    <v:path arrowok="t" fillok="f" o:connecttype="none"/>
+                    <o:lock v:ext="edit" shapetype="t"/>
+                  </v:shapetype>
+                  <v:shape id="Conector recto de flecha 22" o:spid="_x0000_s1030" type="#_x0000_t32" style="position:absolute;left:453;top:2249;width:1384;height:2274;flip:x;visibility:visible;mso-wrap-style:square" o:connectortype="straight" o:gfxdata="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" strokecolor="#00b050" strokeweight="1.5pt">
+                    <v:stroke endarrow="block" joinstyle="miter"/>
+                  </v:shape>
+                  <v:shapetype id="_x0000_t202" coordsize="21600,21600" o:spt="202" path="m,l,21600r21600,l21600,xe">
+                    <v:stroke joinstyle="miter"/>
+                    <v:path gradientshapeok="t" o:connecttype="rect"/>
+                  </v:shapetype>
+                  <v:shape id="Cuadro de texto 23" o:spid="_x0000_s1031" type="#_x0000_t202" style="position:absolute;left:1832;width:7836;height:3702;visibility:visible;mso-wrap-style:square;v-text-anchor:top" o:gfxdata="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" filled="f" stroked="f" strokeweight=".5pt">
+                    <v:textbox>
+                      <w:txbxContent>
+                        <w:p>
+                          <w:pPr>
+                            <w:rPr>
+                              <w:color w:val="FFFFFF" w:themeColor="background1"/>
+                            </w:rPr>
+                          </w:pPr>
+                          <w:proofErr w:type="gramStart"/>
+                          <w:r>
+                            <w:rPr>
+                              <w:color w:val="FFFFFF" w:themeColor="background1"/>
+                            </w:rPr>
+                            <w:t>A(</w:t>
+                          </w:r>
+                          <w:proofErr w:type="gramEnd"/>
+                          <w:r>
+                            <w:rPr>
+                              <w:color w:val="FFFFFF" w:themeColor="background1"/>
+                            </w:rPr>
+                            <w:t>x1,</w:t>
+                          </w:r>
+                          <w:r>
+                            <w:rPr>
+                              <w:color w:val="FFFFFF" w:themeColor="background1"/>
+                            </w:rPr>
+                            <w:t xml:space="preserve"> </w:t>
+                          </w:r>
+                          <w:r>
+                            <w:rPr>
+                              <w:color w:val="FFFFFF" w:themeColor="background1"/>
+                            </w:rPr>
+                            <w:t>y1)</w:t>
+                          </w:r>
+                        </w:p>
+                      </w:txbxContent>
+                    </v:textbox>
+                  </v:shape>
+                  <v:shape id="Conector recto de flecha 24" o:spid="_x0000_s1032" type="#_x0000_t32" style="position:absolute;left:49965;top:27604;width:1803;height:1873;flip:y;visibility:visible;mso-wrap-style:square" o:connectortype="straight" o:gfxdata="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" strokecolor="#00b050" strokeweight="1.5pt">
+                    <v:stroke endarrow="block" joinstyle="miter"/>
+                  </v:shape>
+                  <v:shape id="Cuadro de texto 25" o:spid="_x0000_s1033" type="#_x0000_t202" style="position:absolute;left:42490;top:28248;width:7836;height:3702;visibility:visible;mso-wrap-style:square;v-text-anchor:top" o:gfxdata="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" filled="f" stroked="f" strokeweight=".5pt">
+                    <v:textbox>
+                      <w:txbxContent>
+                        <w:p>
+                          <w:pPr>
+                            <w:rPr>
+                              <w:color w:val="FFFFFF" w:themeColor="background1"/>
+                            </w:rPr>
+                          </w:pPr>
+                          <w:proofErr w:type="gramStart"/>
+                          <w:r>
+                            <w:rPr>
+                              <w:color w:val="FFFFFF" w:themeColor="background1"/>
+                            </w:rPr>
+                            <w:t>B</w:t>
+                          </w:r>
+                          <w:r>
+                            <w:rPr>
+                              <w:color w:val="FFFFFF" w:themeColor="background1"/>
+                            </w:rPr>
+                            <w:t>(</w:t>
+                          </w:r>
+                          <w:proofErr w:type="gramEnd"/>
+                          <w:r>
+                            <w:rPr>
+                              <w:color w:val="FFFFFF" w:themeColor="background1"/>
+                            </w:rPr>
+                            <w:t>x</w:t>
+                          </w:r>
+                          <w:r>
+                            <w:rPr>
+                              <w:color w:val="FFFFFF" w:themeColor="background1"/>
+                            </w:rPr>
+                            <w:t>2</w:t>
+                          </w:r>
+                          <w:r>
+                            <w:rPr>
+                              <w:color w:val="FFFFFF" w:themeColor="background1"/>
+                            </w:rPr>
+                            <w:t>,</w:t>
+                          </w:r>
+                          <w:r>
+                            <w:rPr>
+                              <w:color w:val="FFFFFF" w:themeColor="background1"/>
+                            </w:rPr>
+                            <w:t xml:space="preserve"> </w:t>
+                          </w:r>
+                          <w:r>
+                            <w:rPr>
+                              <w:color w:val="FFFFFF" w:themeColor="background1"/>
+                            </w:rPr>
+                            <w:t>y</w:t>
+                          </w:r>
+                          <w:r>
+                            <w:rPr>
+                              <w:color w:val="FFFFFF" w:themeColor="background1"/>
+                            </w:rPr>
+                            <w:t>2</w:t>
+                          </w:r>
+                          <w:r>
+                            <w:rPr>
+                              <w:color w:val="FFFFFF" w:themeColor="background1"/>
+                            </w:rPr>
+                            <w:t>)</w:t>
+                          </w:r>
+                        </w:p>
+                      </w:txbxContent>
+                    </v:textbox>
+                  </v:shape>
+                </v:group>
+                <w10:wrap type="square" anchorx="margin" anchory="margin"/>
+              </v:group>
+            </w:pict>
+          </mc:Fallback>
+        </mc:AlternateContent>
+      </w:r>
+    </w:p>
+    <w:p/>
+    <w:p/>
+    <w:p/>
+    <w:p>
+      <w:r>
+        <w:rPr>
+          <w:noProof/>
+        </w:rPr>
+        <w:lastRenderedPageBreak/>
+        <w:drawing>
+          <wp:anchor distT="0" distB="0" distL="114300" distR="114300" simplePos="0" relativeHeight="251676672" behindDoc="0" locked="0" layoutInCell="1" allowOverlap="1" wp14:anchorId="3A9452D3" wp14:editId="39E3504F">
+            <wp:simplePos x="0" y="0"/>
+            <wp:positionH relativeFrom="margin">
+              <wp:posOffset>191135</wp:posOffset>
+            </wp:positionH>
+            <wp:positionV relativeFrom="margin">
+              <wp:posOffset>473529</wp:posOffset>
+            </wp:positionV>
+            <wp:extent cx="5067300" cy="2095500"/>
+            <wp:effectExtent l="0" t="0" r="0" b="0"/>
+            <wp:wrapSquare wrapText="bothSides"/>
+            <wp:docPr id="29" name="Imagen 29" descr="Imagen que contiene foto, diferente, cubierto, grupo&#10;&#10;Descripción generada automáticamente"/>
+            <wp:cNvGraphicFramePr>
+              <a:graphicFrameLocks xmlns:a="http://schemas.openxmlformats.org/drawingml/2006/main" noChangeAspect="1"/>
+            </wp:cNvGraphicFramePr>
+            <a:graphic xmlns:a="http://schemas.openxmlformats.org/drawingml/2006/main">
+              <a:graphicData uri="http://schemas.openxmlformats.org/drawingml/2006/picture">
+                <pic:pic xmlns:pic="http://schemas.openxmlformats.org/drawingml/2006/picture">
+                  <pic:nvPicPr>
+                    <pic:cNvPr id="29" name="Imagen 29" descr="Imagen que contiene foto, diferente, cubierto, grupo&#10;&#10;Descripción generada automáticamente"/>
+                    <pic:cNvPicPr/>
+                  </pic:nvPicPr>
+                  <pic:blipFill>
+                    <a:blip r:embed="rId21">
+                      <a:extLst>
+                        <a:ext uri="{28A0092B-C50C-407E-A947-70E740481C1C}">
+                          <a14:useLocalDpi xmlns:a14="http://schemas.microsoft.com/office/drawing/2010/main" val="0"/>
+                        </a:ext>
+                      </a:extLst>
+                    </a:blip>
+                    <a:stretch>
+                      <a:fillRect/>
+                    </a:stretch>
+                  </pic:blipFill>
+                  <pic:spPr>
+                    <a:xfrm>
+                      <a:off x="0" y="0"/>
+                      <a:ext cx="5067300" cy="2095500"/>
+                    </a:xfrm>
+                    <a:prstGeom prst="rect">
+                      <a:avLst/>
+                    </a:prstGeom>
+                  </pic:spPr>
+                </pic:pic>
+              </a:graphicData>
+            </a:graphic>
+            <wp14:sizeRelH relativeFrom="margin">
+              <wp14:pctWidth>0</wp14:pctWidth>
+            </wp14:sizeRelH>
+            <wp14:sizeRelV relativeFrom="margin">
+              <wp14:pctHeight>0</wp14:pctHeight>
+            </wp14:sizeRelV>
+          </wp:anchor>
+        </w:drawing>
+      </w:r>
+      <w:r>
+        <w:t xml:space="preserve">Con esto obtendríamos nuevas imágenes </w:t>
+      </w:r>
+      <w:r>
+        <w:t>PNG de la lesión en T1, T2, FLAIR y SWAN recortadas, como se muestra en la siguiente figura:</w:t>
+      </w:r>
+    </w:p>
+    <w:p/>
+    <w:p>
+      <w:r>
+        <w:t>Por último, solo quedaría hacer lo mismo con la imagen mosaico, recalculando las coordenadas de los puntos A y B y tratando de que ocupe una cara entera del DIN-A4:</w:t>
+      </w:r>
+    </w:p>
+    <w:p/>
+    <w:p/>
+    <w:p>
+      <w:r>
+        <w:rPr>
+          <w:noProof/>
+        </w:rPr>
+        <mc:AlternateContent>
+          <mc:Choice Requires="wpg">
+            <w:drawing>
+              <wp:anchor distT="0" distB="0" distL="114300" distR="114300" simplePos="0" relativeHeight="251679744" behindDoc="0" locked="0" layoutInCell="1" allowOverlap="1" wp14:anchorId="301B59E7" wp14:editId="4F5D165A">
+                <wp:simplePos x="0" y="0"/>
+                <wp:positionH relativeFrom="column">
+                  <wp:posOffset>38372</wp:posOffset>
+                </wp:positionH>
+                <wp:positionV relativeFrom="paragraph">
+                  <wp:posOffset>142966</wp:posOffset>
+                </wp:positionV>
+                <wp:extent cx="5492387" cy="2519680"/>
+                <wp:effectExtent l="0" t="0" r="0" b="0"/>
+                <wp:wrapSquare wrapText="bothSides"/>
+                <wp:docPr id="32" name="Grupo 32"/>
+                <wp:cNvGraphicFramePr/>
+                <a:graphic xmlns:a="http://schemas.openxmlformats.org/drawingml/2006/main">
+                  <a:graphicData uri="http://schemas.microsoft.com/office/word/2010/wordprocessingGroup">
+                    <wpg:wgp>
+                      <wpg:cNvGrpSpPr/>
+                      <wpg:grpSpPr>
+                        <a:xfrm>
+                          <a:off x="0" y="0"/>
+                          <a:ext cx="5492387" cy="2519680"/>
+                          <a:chOff x="0" y="0"/>
+                          <a:chExt cx="5492387" cy="2519680"/>
+                        </a:xfrm>
+                      </wpg:grpSpPr>
+                      <pic:pic xmlns:pic="http://schemas.openxmlformats.org/drawingml/2006/picture">
+                        <pic:nvPicPr>
+                          <pic:cNvPr id="30" name="Imagen 30" descr="Patrón de fondo&#10;&#10;Descripción generada automáticamente"/>
+                          <pic:cNvPicPr>
+                            <a:picLocks noChangeAspect="1"/>
+                          </pic:cNvPicPr>
+                        </pic:nvPicPr>
+                        <pic:blipFill>
+                          <a:blip r:embed="rId19">
+                            <a:extLst>
+                              <a:ext uri="{28A0092B-C50C-407E-A947-70E740481C1C}">
+                                <a14:useLocalDpi xmlns:a14="http://schemas.microsoft.com/office/drawing/2010/main" val="0"/>
+                              </a:ext>
+                            </a:extLst>
+                          </a:blip>
+                          <a:stretch>
+                            <a:fillRect/>
+                          </a:stretch>
+                        </pic:blipFill>
+                        <pic:spPr>
+                          <a:xfrm>
+                            <a:off x="3518807" y="0"/>
+                            <a:ext cx="1973580" cy="2519680"/>
+                          </a:xfrm>
+                          <a:prstGeom prst="rect">
+                            <a:avLst/>
+                          </a:prstGeom>
+                        </pic:spPr>
+                      </pic:pic>
+                      <pic:pic xmlns:pic="http://schemas.openxmlformats.org/drawingml/2006/picture">
+                        <pic:nvPicPr>
+                          <pic:cNvPr id="31" name="Imagen 31" descr="Imagen que contiene Patrón de fondo&#10;&#10;Descripción generada automáticamente"/>
+                          <pic:cNvPicPr>
+                            <a:picLocks noChangeAspect="1"/>
+                          </pic:cNvPicPr>
+                        </pic:nvPicPr>
+                        <pic:blipFill>
+                          <a:blip r:embed="rId22" cstate="print">
+                            <a:extLst>
+                              <a:ext uri="{28A0092B-C50C-407E-A947-70E740481C1C}">
+                                <a14:useLocalDpi xmlns:a14="http://schemas.microsoft.com/office/drawing/2010/main" val="0"/>
+                              </a:ext>
+                            </a:extLst>
+                          </a:blip>
+                          <a:stretch>
+                            <a:fillRect/>
+                          </a:stretch>
+                        </pic:blipFill>
+                        <pic:spPr>
+                          <a:xfrm>
+                            <a:off x="0" y="195943"/>
+                            <a:ext cx="2661285" cy="1995805"/>
+                          </a:xfrm>
+                          <a:prstGeom prst="rect">
+                            <a:avLst/>
+                          </a:prstGeom>
+                        </pic:spPr>
+                      </pic:pic>
+                    </wpg:wgp>
+                  </a:graphicData>
+                </a:graphic>
+              </wp:anchor>
+            </w:drawing>
+          </mc:Choice>
+          <mc:Fallback>
+            <w:pict>
+              <v:group w14:anchorId="165AC354" id="Grupo 32" o:spid="_x0000_s1026" style="position:absolute;margin-left:3pt;margin-top:11.25pt;width:432.45pt;height:198.4pt;z-index:251679744" coordsize="54923,25196" o:gfxdata="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">
+                <v:shape id="Imagen 30" o:spid="_x0000_s1027" type="#_x0000_t75" alt="Patrón de fondo&#10;&#10;Descripción generada automáticamente" style="position:absolute;left:35188;width:19735;height:25196;visibility:visible;mso-wrap-style:square" o:gfxdata="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">
+                  <v:imagedata r:id="rId23" o:title="Patrón de fondo&#10;&#10;Descripción generada automáticamente"/>
+                </v:shape>
+                <v:shape id="Imagen 31" o:spid="_x0000_s1028" type="#_x0000_t75" alt="Imagen que contiene Patrón de fondo&#10;&#10;Descripción generada automáticamente" style="position:absolute;top:1959;width:26612;height:19958;visibility:visible;mso-wrap-style:square" o:gfxdata="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">
+                  <v:imagedata r:id="rId24" o:title="Imagen que contiene Patrón de fondo&#10;&#10;Descripción generada automáticamente"/>
+                </v:shape>
+                <w10:wrap type="square"/>
+              </v:group>
+            </w:pict>
+          </mc:Fallback>
+        </mc:AlternateContent>
+      </w:r>
+    </w:p>
+    <w:p/>
+    <w:p/>
+    <w:p/>
+    <w:p/>
+    <w:p/>
+    <w:p/>
+    <w:p/>
+    <w:p/>
+    <w:p/>
+    <w:p/>
+    <w:p/>
+    <w:p/>
+    <w:p/>
+    <w:p/>
+    <w:p/>
     <w:p/>
     <w:sectPr>
-      <w:headerReference w:type="default" r:id="rId20"/>
+      <w:headerReference w:type="default" r:id="rId25"/>
       <w:pgSz w:w="11906" w:h="16838"/>
       <w:pgMar w:top="1417" w:right="1701" w:bottom="1417" w:left="1701" w:header="708" w:footer="708" w:gutter="0"/>
       <w:cols w:space="708"/>
@@ -11040,6 +14342,46 @@
       </w:r>
       <w:r>
         <w:t>No sé cómo llamar a cada cerebrito</w:t>
+      </w:r>
+    </w:p>
+  </w:comment>
+  <w:comment w:id="32" w:author="Enrique Collada Sánchez" w:date="2021-04-14T18:02:00Z" w:initials="ECS">
+    <w:p>
+      <w:pPr>
+        <w:pStyle w:val="Textocomentario"/>
+      </w:pPr>
+      <w:r>
+        <w:rPr>
+          <w:rStyle w:val="Refdecomentario"/>
+        </w:rPr>
+        <w:annotationRef/>
+      </w:r>
+      <w:r>
+        <w:t xml:space="preserve">¿Se carga en variables, en </w:t>
+      </w:r>
+      <w:proofErr w:type="gramStart"/>
+      <w:r>
+        <w:t>objetos,…</w:t>
+      </w:r>
+      <w:proofErr w:type="gramEnd"/>
+      <w:r>
+        <w:t>?</w:t>
+      </w:r>
+    </w:p>
+  </w:comment>
+  <w:comment w:id="33" w:author="Enrique Collada Sánchez" w:date="2021-04-14T18:02:00Z" w:initials="ECS">
+    <w:p>
+      <w:pPr>
+        <w:pStyle w:val="Textocomentario"/>
+      </w:pPr>
+      <w:r>
+        <w:rPr>
+          <w:rStyle w:val="Refdecomentario"/>
+        </w:rPr>
+        <w:annotationRef/>
+      </w:r>
+      <w:r>
+        <w:t>Especificar</w:t>
       </w:r>
     </w:p>
   </w:comment>
@@ -11068,6 +14410,8 @@
   <w15:commentEx w15:paraId="455FAD2B" w15:done="0"/>
   <w15:commentEx w15:paraId="12B23A9C" w15:done="0"/>
   <w15:commentEx w15:paraId="326F4BD1" w15:done="0"/>
+  <w15:commentEx w15:paraId="54A6D203" w15:done="0"/>
+  <w15:commentEx w15:paraId="1CB4DDB7" w15:done="0"/>
 </w15:commentsEx>
 </file>
 
@@ -11093,6 +14437,8 @@
   <w16cex:commentExtensible w16cex:durableId="2415C0F6" w16cex:dateUtc="2021-04-05T15:01:00Z"/>
   <w16cex:commentExtensible w16cex:durableId="2415C479" w16cex:dateUtc="2021-04-05T15:16:00Z"/>
   <w16cex:commentExtensible w16cex:durableId="2415C4F1" w16cex:dateUtc="2021-04-05T15:18:00Z"/>
+  <w16cex:commentExtensible w16cex:durableId="2421ACB6" w16cex:dateUtc="2021-04-14T16:02:00Z"/>
+  <w16cex:commentExtensible w16cex:durableId="2421ACAB" w16cex:dateUtc="2021-04-14T16:02:00Z"/>
 </w16cex:commentsExtensible>
 </file>
 
@@ -11118,6 +14464,8 @@
   <w16cid:commentId w16cid:paraId="455FAD2B" w16cid:durableId="2415C0F6"/>
   <w16cid:commentId w16cid:paraId="12B23A9C" w16cid:durableId="2415C479"/>
   <w16cid:commentId w16cid:paraId="326F4BD1" w16cid:durableId="2415C4F1"/>
+  <w16cid:commentId w16cid:paraId="54A6D203" w16cid:durableId="2421ACB6"/>
+  <w16cid:commentId w16cid:paraId="1CB4DDB7" w16cid:durableId="2421ACAB"/>
 </w16cid:commentsIds>
 </file>
 
@@ -11583,6 +14931,80 @@
         </w:rPr>
         <w:t xml:space="preserve"> </w:t>
       </w:r>
+    </w:p>
+  </w:footnote>
+  <w:footnote w:id="9">
+    <w:p>
+      <w:pPr>
+        <w:rPr>
+          <w:rStyle w:val="Hipervnculo"/>
+          <w:color w:val="000000" w:themeColor="text1"/>
+          <w:lang w:val="en-US"/>
+        </w:rPr>
+      </w:pPr>
+      <w:r>
+        <w:rPr>
+          <w:rStyle w:val="Refdenotaalpie"/>
+        </w:rPr>
+        <w:footnoteRef/>
+      </w:r>
+      <w:r>
+        <w:rPr>
+          <w:lang w:val="en-US"/>
+        </w:rPr>
+        <w:t xml:space="preserve"> </w:t>
+      </w:r>
+      <w:r>
+        <w:rPr>
+          <w:i/>
+          <w:iCs/>
+          <w:sz w:val="20"/>
+          <w:szCs w:val="20"/>
+          <w:lang w:val="en-US"/>
+        </w:rPr>
+        <w:t xml:space="preserve">Python PIL | </w:t>
+      </w:r>
+      <w:proofErr w:type="spellStart"/>
+      <w:r>
+        <w:rPr>
+          <w:i/>
+          <w:iCs/>
+          <w:sz w:val="20"/>
+          <w:szCs w:val="20"/>
+          <w:lang w:val="en-US"/>
+        </w:rPr>
+        <w:t>Image.crop</w:t>
+      </w:r>
+      <w:proofErr w:type="spellEnd"/>
+      <w:r>
+        <w:rPr>
+          <w:i/>
+          <w:iCs/>
+          <w:sz w:val="20"/>
+          <w:szCs w:val="20"/>
+          <w:lang w:val="en-US"/>
+        </w:rPr>
+        <w:t xml:space="preserve">() method, </w:t>
+      </w:r>
+      <w:hyperlink r:id="rId8" w:history="1">
+        <w:r>
+          <w:rPr>
+            <w:rStyle w:val="Hipervnculo"/>
+            <w:sz w:val="20"/>
+            <w:szCs w:val="20"/>
+            <w:lang w:val="en-US"/>
+          </w:rPr>
+          <w:t>https://www.geeksforgeeks.org/python-pil-image-crop-method/</w:t>
+        </w:r>
+      </w:hyperlink>
+    </w:p>
+    <w:p>
+      <w:pPr>
+        <w:pStyle w:val="Textonotapie"/>
+        <w:rPr>
+          <w:lang w:val="en-US"/>
+        </w:rPr>
+      </w:pPr>
     </w:p>
   </w:footnote>
 </w:footnotes>
@@ -13496,6 +16918,7 @@
   <w:style w:type="character" w:default="1" w:styleId="Fuentedeprrafopredeter">
     <w:name w:val="Default Paragraph Font"/>
     <w:uiPriority w:val="1"/>
+    <w:semiHidden/>
     <w:unhideWhenUsed/>
   </w:style>
   <w:style w:type="table" w:default="1" w:styleId="Tablanormal">
@@ -13987,6 +17410,15 @@
     <w:basedOn w:val="Fuentedeprrafopredeter"/>
     <w:rsid w:val="008B20B3"/>
   </w:style>
+  <w:style w:type="character" w:styleId="Hipervnculovisitado">
+    <w:name w:val="FollowedHyperlink"/>
+    <w:basedOn w:val="Fuentedeprrafopredeter"/>
+    <w:rsid w:val="003F45A9"/>
+    <w:rPr>
+      <w:color w:val="954F72" w:themeColor="followedHyperlink"/>
+      <w:u w:val="single"/>
+    </w:rPr>
+  </w:style>
 </w:styles>
 </file>
 

</xml_diff>

<commit_message>
Volumen positivo y funciona regionprops
</commit_message>
<xml_diff>
--- a/Documentos/Automatización de informes de topografía de la lesión talámica mediante ultrasonido focal de alta intensidad.docx
+++ b/Documentos/Automatización de informes de topografía de la lesión talámica mediante ultrasonido focal de alta intensidad.docx
@@ -1454,6 +1454,10 @@
         <w:pStyle w:val="TDC1"/>
         <w:rPr>
           <w:rFonts w:eastAsiaTheme="minorEastAsia" w:cstheme="minorBidi"/>
+          <w:b w:val="0"/>
+          <w:bCs w:val="0"/>
+          <w:i w:val="0"/>
+          <w:iCs w:val="0"/>
           <w:noProof/>
         </w:rPr>
       </w:pPr>
@@ -1466,7 +1470,7 @@
       <w:r>
         <w:fldChar w:fldCharType="separate"/>
       </w:r>
-      <w:hyperlink w:anchor="_Toc68535870" w:history="1">
+      <w:hyperlink w:anchor="_Toc69394773" w:history="1">
         <w:r>
           <w:rPr>
             <w:rStyle w:val="Hipervnculo"/>
@@ -1478,6 +1482,10 @@
         <w:r>
           <w:rPr>
             <w:rFonts w:eastAsiaTheme="minorEastAsia" w:cstheme="minorBidi"/>
+            <w:b w:val="0"/>
+            <w:bCs w:val="0"/>
+            <w:i w:val="0"/>
+            <w:iCs w:val="0"/>
             <w:noProof/>
           </w:rPr>
           <w:tab/>
@@ -1509,7 +1517,7 @@
             <w:noProof/>
             <w:webHidden/>
           </w:rPr>
-          <w:instrText xml:space="preserve"> PAGEREF _Toc68535870 \h </w:instrText>
+          <w:instrText xml:space="preserve"> PAGEREF _Toc69394773 \h </w:instrText>
         </w:r>
         <w:r>
           <w:rPr>
@@ -1545,10 +1553,14 @@
         <w:pStyle w:val="TDC1"/>
         <w:rPr>
           <w:rFonts w:eastAsiaTheme="minorEastAsia" w:cstheme="minorBidi"/>
+          <w:b w:val="0"/>
+          <w:bCs w:val="0"/>
+          <w:i w:val="0"/>
+          <w:iCs w:val="0"/>
           <w:noProof/>
         </w:rPr>
       </w:pPr>
-      <w:hyperlink w:anchor="_Toc68535871" w:history="1">
+      <w:hyperlink w:anchor="_Toc69394774" w:history="1">
         <w:r>
           <w:rPr>
             <w:rStyle w:val="Hipervnculo"/>
@@ -1560,6 +1572,10 @@
         <w:r>
           <w:rPr>
             <w:rFonts w:eastAsiaTheme="minorEastAsia" w:cstheme="minorBidi"/>
+            <w:b w:val="0"/>
+            <w:bCs w:val="0"/>
+            <w:i w:val="0"/>
+            <w:iCs w:val="0"/>
             <w:noProof/>
           </w:rPr>
           <w:tab/>
@@ -1591,7 +1607,7 @@
             <w:noProof/>
             <w:webHidden/>
           </w:rPr>
-          <w:instrText xml:space="preserve"> PAGEREF _Toc68535871 \h </w:instrText>
+          <w:instrText xml:space="preserve"> PAGEREF _Toc69394774 \h </w:instrText>
         </w:r>
         <w:r>
           <w:rPr>
@@ -1627,10 +1643,14 @@
         <w:pStyle w:val="TDC1"/>
         <w:rPr>
           <w:rFonts w:eastAsiaTheme="minorEastAsia" w:cstheme="minorBidi"/>
+          <w:b w:val="0"/>
+          <w:bCs w:val="0"/>
+          <w:i w:val="0"/>
+          <w:iCs w:val="0"/>
           <w:noProof/>
         </w:rPr>
       </w:pPr>
-      <w:hyperlink w:anchor="_Toc68535872" w:history="1">
+      <w:hyperlink w:anchor="_Toc69394775" w:history="1">
         <w:r>
           <w:rPr>
             <w:rStyle w:val="Hipervnculo"/>
@@ -1642,6 +1662,10 @@
         <w:r>
           <w:rPr>
             <w:rFonts w:eastAsiaTheme="minorEastAsia" w:cstheme="minorBidi"/>
+            <w:b w:val="0"/>
+            <w:bCs w:val="0"/>
+            <w:i w:val="0"/>
+            <w:iCs w:val="0"/>
             <w:noProof/>
           </w:rPr>
           <w:tab/>
@@ -1673,7 +1697,7 @@
             <w:noProof/>
             <w:webHidden/>
           </w:rPr>
-          <w:instrText xml:space="preserve"> PAGEREF _Toc68535872 \h </w:instrText>
+          <w:instrText xml:space="preserve"> PAGEREF _Toc69394775 \h </w:instrText>
         </w:r>
         <w:r>
           <w:rPr>
@@ -1709,10 +1733,14 @@
         <w:pStyle w:val="TDC1"/>
         <w:rPr>
           <w:rFonts w:eastAsiaTheme="minorEastAsia" w:cstheme="minorBidi"/>
+          <w:b w:val="0"/>
+          <w:bCs w:val="0"/>
+          <w:i w:val="0"/>
+          <w:iCs w:val="0"/>
           <w:noProof/>
         </w:rPr>
       </w:pPr>
-      <w:hyperlink w:anchor="_Toc68535873" w:history="1">
+      <w:hyperlink w:anchor="_Toc69394776" w:history="1">
         <w:r>
           <w:rPr>
             <w:rStyle w:val="Hipervnculo"/>
@@ -1724,6 +1752,10 @@
         <w:r>
           <w:rPr>
             <w:rFonts w:eastAsiaTheme="minorEastAsia" w:cstheme="minorBidi"/>
+            <w:b w:val="0"/>
+            <w:bCs w:val="0"/>
+            <w:i w:val="0"/>
+            <w:iCs w:val="0"/>
             <w:noProof/>
           </w:rPr>
           <w:tab/>
@@ -1755,7 +1787,7 @@
             <w:noProof/>
             <w:webHidden/>
           </w:rPr>
-          <w:instrText xml:space="preserve"> PAGEREF _Toc68535873 \h </w:instrText>
+          <w:instrText xml:space="preserve"> PAGEREF _Toc69394776 \h </w:instrText>
         </w:r>
         <w:r>
           <w:rPr>
@@ -1791,10 +1823,14 @@
         <w:pStyle w:val="TDC1"/>
         <w:rPr>
           <w:rFonts w:eastAsiaTheme="minorEastAsia" w:cstheme="minorBidi"/>
+          <w:b w:val="0"/>
+          <w:bCs w:val="0"/>
+          <w:i w:val="0"/>
+          <w:iCs w:val="0"/>
           <w:noProof/>
         </w:rPr>
       </w:pPr>
-      <w:hyperlink w:anchor="_Toc68535874" w:history="1">
+      <w:hyperlink w:anchor="_Toc69394777" w:history="1">
         <w:r>
           <w:rPr>
             <w:rStyle w:val="Hipervnculo"/>
@@ -1806,6 +1842,10 @@
         <w:r>
           <w:rPr>
             <w:rFonts w:eastAsiaTheme="minorEastAsia" w:cstheme="minorBidi"/>
+            <w:b w:val="0"/>
+            <w:bCs w:val="0"/>
+            <w:i w:val="0"/>
+            <w:iCs w:val="0"/>
             <w:noProof/>
           </w:rPr>
           <w:tab/>
@@ -1837,7 +1877,7 @@
             <w:noProof/>
             <w:webHidden/>
           </w:rPr>
-          <w:instrText xml:space="preserve"> PAGEREF _Toc68535874 \h </w:instrText>
+          <w:instrText xml:space="preserve"> PAGEREF _Toc69394777 \h </w:instrText>
         </w:r>
         <w:r>
           <w:rPr>
@@ -1873,10 +1913,14 @@
         <w:pStyle w:val="TDC1"/>
         <w:rPr>
           <w:rFonts w:eastAsiaTheme="minorEastAsia" w:cstheme="minorBidi"/>
+          <w:b w:val="0"/>
+          <w:bCs w:val="0"/>
+          <w:i w:val="0"/>
+          <w:iCs w:val="0"/>
           <w:noProof/>
         </w:rPr>
       </w:pPr>
-      <w:hyperlink w:anchor="_Toc68535875" w:history="1">
+      <w:hyperlink w:anchor="_Toc69394778" w:history="1">
         <w:r>
           <w:rPr>
             <w:rStyle w:val="Hipervnculo"/>
@@ -1888,6 +1932,10 @@
         <w:r>
           <w:rPr>
             <w:rFonts w:eastAsiaTheme="minorEastAsia" w:cstheme="minorBidi"/>
+            <w:b w:val="0"/>
+            <w:bCs w:val="0"/>
+            <w:i w:val="0"/>
+            <w:iCs w:val="0"/>
             <w:noProof/>
           </w:rPr>
           <w:tab/>
@@ -1919,7 +1967,7 @@
             <w:noProof/>
             <w:webHidden/>
           </w:rPr>
-          <w:instrText xml:space="preserve"> PAGEREF _Toc68535875 \h </w:instrText>
+          <w:instrText xml:space="preserve"> PAGEREF _Toc69394778 \h </w:instrText>
         </w:r>
         <w:r>
           <w:rPr>
@@ -1955,10 +2003,14 @@
         <w:pStyle w:val="TDC1"/>
         <w:rPr>
           <w:rFonts w:eastAsiaTheme="minorEastAsia" w:cstheme="minorBidi"/>
+          <w:b w:val="0"/>
+          <w:bCs w:val="0"/>
+          <w:i w:val="0"/>
+          <w:iCs w:val="0"/>
           <w:noProof/>
         </w:rPr>
       </w:pPr>
-      <w:hyperlink w:anchor="_Toc68535876" w:history="1">
+      <w:hyperlink w:anchor="_Toc69394779" w:history="1">
         <w:r>
           <w:rPr>
             <w:rStyle w:val="Hipervnculo"/>
@@ -1970,6 +2022,10 @@
         <w:r>
           <w:rPr>
             <w:rFonts w:eastAsiaTheme="minorEastAsia" w:cstheme="minorBidi"/>
+            <w:b w:val="0"/>
+            <w:bCs w:val="0"/>
+            <w:i w:val="0"/>
+            <w:iCs w:val="0"/>
             <w:noProof/>
           </w:rPr>
           <w:tab/>
@@ -2001,7 +2057,7 @@
             <w:noProof/>
             <w:webHidden/>
           </w:rPr>
-          <w:instrText xml:space="preserve"> PAGEREF _Toc68535876 \h </w:instrText>
+          <w:instrText xml:space="preserve"> PAGEREF _Toc69394779 \h </w:instrText>
         </w:r>
         <w:r>
           <w:rPr>
@@ -2037,10 +2093,14 @@
         <w:pStyle w:val="TDC1"/>
         <w:rPr>
           <w:rFonts w:eastAsiaTheme="minorEastAsia" w:cstheme="minorBidi"/>
+          <w:b w:val="0"/>
+          <w:bCs w:val="0"/>
+          <w:i w:val="0"/>
+          <w:iCs w:val="0"/>
           <w:noProof/>
         </w:rPr>
       </w:pPr>
-      <w:hyperlink w:anchor="_Toc68535877" w:history="1">
+      <w:hyperlink w:anchor="_Toc69394780" w:history="1">
         <w:r>
           <w:rPr>
             <w:rStyle w:val="Hipervnculo"/>
@@ -2052,6 +2112,10 @@
         <w:r>
           <w:rPr>
             <w:rFonts w:eastAsiaTheme="minorEastAsia" w:cstheme="minorBidi"/>
+            <w:b w:val="0"/>
+            <w:bCs w:val="0"/>
+            <w:i w:val="0"/>
+            <w:iCs w:val="0"/>
             <w:noProof/>
           </w:rPr>
           <w:tab/>
@@ -2083,7 +2147,7 @@
             <w:noProof/>
             <w:webHidden/>
           </w:rPr>
-          <w:instrText xml:space="preserve"> PAGEREF _Toc68535877 \h </w:instrText>
+          <w:instrText xml:space="preserve"> PAGEREF _Toc69394780 \h </w:instrText>
         </w:r>
         <w:r>
           <w:rPr>
@@ -2119,10 +2183,14 @@
         <w:pStyle w:val="TDC1"/>
         <w:rPr>
           <w:rFonts w:eastAsiaTheme="minorEastAsia" w:cstheme="minorBidi"/>
+          <w:b w:val="0"/>
+          <w:bCs w:val="0"/>
+          <w:i w:val="0"/>
+          <w:iCs w:val="0"/>
           <w:noProof/>
         </w:rPr>
       </w:pPr>
-      <w:hyperlink w:anchor="_Toc68535878" w:history="1">
+      <w:hyperlink w:anchor="_Toc69394781" w:history="1">
         <w:r>
           <w:rPr>
             <w:rStyle w:val="Hipervnculo"/>
@@ -2134,6 +2202,10 @@
         <w:r>
           <w:rPr>
             <w:rFonts w:eastAsiaTheme="minorEastAsia" w:cstheme="minorBidi"/>
+            <w:b w:val="0"/>
+            <w:bCs w:val="0"/>
+            <w:i w:val="0"/>
+            <w:iCs w:val="0"/>
             <w:noProof/>
           </w:rPr>
           <w:tab/>
@@ -2165,7 +2237,7 @@
             <w:noProof/>
             <w:webHidden/>
           </w:rPr>
-          <w:instrText xml:space="preserve"> PAGEREF _Toc68535878 \h </w:instrText>
+          <w:instrText xml:space="preserve"> PAGEREF _Toc69394781 \h </w:instrText>
         </w:r>
         <w:r>
           <w:rPr>
@@ -2201,10 +2273,14 @@
         <w:pStyle w:val="TDC1"/>
         <w:rPr>
           <w:rFonts w:eastAsiaTheme="minorEastAsia" w:cstheme="minorBidi"/>
+          <w:b w:val="0"/>
+          <w:bCs w:val="0"/>
+          <w:i w:val="0"/>
+          <w:iCs w:val="0"/>
           <w:noProof/>
         </w:rPr>
       </w:pPr>
-      <w:hyperlink w:anchor="_Toc68535879" w:history="1">
+      <w:hyperlink w:anchor="_Toc69394782" w:history="1">
         <w:r>
           <w:rPr>
             <w:rStyle w:val="Hipervnculo"/>
@@ -2216,6 +2292,10 @@
         <w:r>
           <w:rPr>
             <w:rFonts w:eastAsiaTheme="minorEastAsia" w:cstheme="minorBidi"/>
+            <w:b w:val="0"/>
+            <w:bCs w:val="0"/>
+            <w:i w:val="0"/>
+            <w:iCs w:val="0"/>
             <w:noProof/>
           </w:rPr>
           <w:tab/>
@@ -2247,7 +2327,7 @@
             <w:noProof/>
             <w:webHidden/>
           </w:rPr>
-          <w:instrText xml:space="preserve"> PAGEREF _Toc68535879 \h </w:instrText>
+          <w:instrText xml:space="preserve"> PAGEREF _Toc69394782 \h </w:instrText>
         </w:r>
         <w:r>
           <w:rPr>
@@ -2283,10 +2363,14 @@
         <w:pStyle w:val="TDC1"/>
         <w:rPr>
           <w:rFonts w:eastAsiaTheme="minorEastAsia" w:cstheme="minorBidi"/>
+          <w:b w:val="0"/>
+          <w:bCs w:val="0"/>
+          <w:i w:val="0"/>
+          <w:iCs w:val="0"/>
           <w:noProof/>
         </w:rPr>
       </w:pPr>
-      <w:hyperlink w:anchor="_Toc68535880" w:history="1">
+      <w:hyperlink w:anchor="_Toc69394783" w:history="1">
         <w:r>
           <w:rPr>
             <w:rStyle w:val="Hipervnculo"/>
@@ -2298,6 +2382,10 @@
         <w:r>
           <w:rPr>
             <w:rFonts w:eastAsiaTheme="minorEastAsia" w:cstheme="minorBidi"/>
+            <w:b w:val="0"/>
+            <w:bCs w:val="0"/>
+            <w:i w:val="0"/>
+            <w:iCs w:val="0"/>
             <w:noProof/>
           </w:rPr>
           <w:tab/>
@@ -2329,7 +2417,7 @@
             <w:noProof/>
             <w:webHidden/>
           </w:rPr>
-          <w:instrText xml:space="preserve"> PAGEREF _Toc68535880 \h </w:instrText>
+          <w:instrText xml:space="preserve"> PAGEREF _Toc69394783 \h </w:instrText>
         </w:r>
         <w:r>
           <w:rPr>
@@ -2365,10 +2453,14 @@
         <w:pStyle w:val="TDC1"/>
         <w:rPr>
           <w:rFonts w:eastAsiaTheme="minorEastAsia" w:cstheme="minorBidi"/>
+          <w:b w:val="0"/>
+          <w:bCs w:val="0"/>
+          <w:i w:val="0"/>
+          <w:iCs w:val="0"/>
           <w:noProof/>
         </w:rPr>
       </w:pPr>
-      <w:hyperlink w:anchor="_Toc68535881" w:history="1">
+      <w:hyperlink w:anchor="_Toc69394784" w:history="1">
         <w:r>
           <w:rPr>
             <w:rStyle w:val="Hipervnculo"/>
@@ -2380,6 +2472,10 @@
         <w:r>
           <w:rPr>
             <w:rFonts w:eastAsiaTheme="minorEastAsia" w:cstheme="minorBidi"/>
+            <w:b w:val="0"/>
+            <w:bCs w:val="0"/>
+            <w:i w:val="0"/>
+            <w:iCs w:val="0"/>
             <w:noProof/>
           </w:rPr>
           <w:tab/>
@@ -2390,7 +2486,23 @@
             <w:rFonts w:eastAsiaTheme="majorEastAsia"/>
             <w:noProof/>
           </w:rPr>
-          <w:t>Ajuste de las dimensiones de las imágenes</w:t>
+          <w:t xml:space="preserve">Ajuste de las dimensiones de las </w:t>
+        </w:r>
+        <w:r>
+          <w:rPr>
+            <w:rStyle w:val="Hipervnculo"/>
+            <w:rFonts w:eastAsiaTheme="majorEastAsia"/>
+            <w:noProof/>
+          </w:rPr>
+          <w:t>i</w:t>
+        </w:r>
+        <w:r>
+          <w:rPr>
+            <w:rStyle w:val="Hipervnculo"/>
+            <w:rFonts w:eastAsiaTheme="majorEastAsia"/>
+            <w:noProof/>
+          </w:rPr>
+          <w:t>mágenes</w:t>
         </w:r>
         <w:r>
           <w:rPr>
@@ -2411,7 +2523,7 @@
             <w:noProof/>
             <w:webHidden/>
           </w:rPr>
-          <w:instrText xml:space="preserve"> PAGEREF _Toc68535881 \h </w:instrText>
+          <w:instrText xml:space="preserve"> PAGEREF _Toc69394784 \h </w:instrText>
         </w:r>
         <w:r>
           <w:rPr>
@@ -2479,9 +2591,24 @@
       </w:r>
     </w:p>
     <w:p>
-      <w:pPr>
-        <w:pStyle w:val="Ttulo"/>
-      </w:pPr>
+      <w:r>
+        <w:rPr>
+          <w:rFonts w:ascii="Times" w:hAnsi="Times"/>
+          <w:color w:val="000000"/>
+          <w:sz w:val="22"/>
+          <w:szCs w:val="22"/>
+        </w:rPr>
+        <w:t>En la actualidad, la utilización de ultrasonido focal de alta intensidad muestra resultados exitosos a la hora de mejorar la sintomatología de pacientes con temblor esencial.</w:t>
+      </w:r>
+      <w:r>
+        <w:rPr>
+          <w:rFonts w:ascii="Times" w:hAnsi="Times"/>
+          <w:color w:val="000000"/>
+          <w:sz w:val="22"/>
+          <w:szCs w:val="22"/>
+        </w:rPr>
+        <w:t xml:space="preserve"> </w:t>
+      </w:r>
     </w:p>
     <w:p>
       <w:pPr>
@@ -2585,7 +2712,7 @@
           <w:numId w:val="1"/>
         </w:numPr>
       </w:pPr>
-      <w:bookmarkStart w:id="0" w:name="_Toc68535870"/>
+      <w:bookmarkStart w:id="0" w:name="_Toc69394773"/>
       <w:r>
         <w:t>Alcance</w:t>
       </w:r>
@@ -2643,7 +2770,7 @@
           <w:numId w:val="1"/>
         </w:numPr>
       </w:pPr>
-      <w:bookmarkStart w:id="1" w:name="_Toc68535871"/>
+      <w:bookmarkStart w:id="1" w:name="_Toc69394774"/>
       <w:r>
         <w:t>Roles</w:t>
       </w:r>
@@ -2700,7 +2827,7 @@
           <w:numId w:val="1"/>
         </w:numPr>
       </w:pPr>
-      <w:bookmarkStart w:id="2" w:name="_Toc68535872"/>
+      <w:bookmarkStart w:id="2" w:name="_Toc69394775"/>
       <w:r>
         <w:t>Especificación de requisitos</w:t>
       </w:r>
@@ -3073,7 +3200,7 @@
           <w:numId w:val="1"/>
         </w:numPr>
       </w:pPr>
-      <w:bookmarkStart w:id="3" w:name="_Toc68535873"/>
+      <w:bookmarkStart w:id="3" w:name="_Toc69394776"/>
       <w:r>
         <w:t>Introducción</w:t>
       </w:r>
@@ -3128,7 +3255,7 @@
           <w:numId w:val="1"/>
         </w:numPr>
       </w:pPr>
-      <w:bookmarkStart w:id="4" w:name="_Toc68535874"/>
+      <w:bookmarkStart w:id="4" w:name="_Toc69394777"/>
       <w:r>
         <w:t>Front-</w:t>
       </w:r>
@@ -3326,7 +3453,7 @@
           <w:numId w:val="1"/>
         </w:numPr>
       </w:pPr>
-      <w:bookmarkStart w:id="7" w:name="_Toc68535875"/>
+      <w:bookmarkStart w:id="7" w:name="_Toc69394778"/>
       <w:r>
         <w:t>Back-</w:t>
       </w:r>
@@ -3521,7 +3648,7 @@
           <w:numId w:val="1"/>
         </w:numPr>
       </w:pPr>
-      <w:bookmarkStart w:id="8" w:name="_Toc68535876"/>
+      <w:bookmarkStart w:id="8" w:name="_Toc69394779"/>
       <w:r>
         <w:t>Introducción</w:t>
       </w:r>
@@ -3545,7 +3672,7 @@
           <w:numId w:val="1"/>
         </w:numPr>
       </w:pPr>
-      <w:bookmarkStart w:id="9" w:name="_Toc68535877"/>
+      <w:bookmarkStart w:id="9" w:name="_Toc69394780"/>
       <w:r>
         <w:t>Visualización de las imágenes NIFTI</w:t>
       </w:r>
@@ -4066,7 +4193,7 @@
           <w:numId w:val="1"/>
         </w:numPr>
       </w:pPr>
-      <w:bookmarkStart w:id="16" w:name="_Toc68535878"/>
+      <w:bookmarkStart w:id="16" w:name="_Toc69394781"/>
       <w:r>
         <w:t>Muestreo de la lesión</w:t>
       </w:r>
@@ -4981,7 +5108,7 @@
           <w:numId w:val="1"/>
         </w:numPr>
       </w:pPr>
-      <w:bookmarkStart w:id="19" w:name="_Toc68535879"/>
+      <w:bookmarkStart w:id="19" w:name="_Toc69394782"/>
       <w:commentRangeStart w:id="20"/>
       <w:r>
         <w:t>Ajustes de visualización de imágenes NIFTI</w:t>
@@ -10680,7 +10807,7 @@
           <w:numId w:val="1"/>
         </w:numPr>
       </w:pPr>
-      <w:bookmarkStart w:id="30" w:name="_Toc68535880"/>
+      <w:bookmarkStart w:id="30" w:name="_Toc69394783"/>
       <w:r>
         <w:lastRenderedPageBreak/>
         <w:t>Automatización de los comandos de FSLEYES</w:t>
@@ -12349,7 +12476,7 @@
           <w:numId w:val="1"/>
         </w:numPr>
       </w:pPr>
-      <w:bookmarkStart w:id="31" w:name="_Toc68535881"/>
+      <w:bookmarkStart w:id="31" w:name="_Toc69394784"/>
       <w:r>
         <w:t>Ajuste de las dimensiones de las imágenes</w:t>
       </w:r>
@@ -13286,9 +13413,26 @@
         </w:rPr>
       </w:pPr>
     </w:p>
-    <w:p/>
-    <w:p/>
-    <w:p>
+    <w:p>
+      <w:pPr>
+        <w:rPr>
+          <w:lang w:val="en-US"/>
+        </w:rPr>
+      </w:pPr>
+    </w:p>
+    <w:p>
+      <w:pPr>
+        <w:rPr>
+          <w:lang w:val="en-US"/>
+        </w:rPr>
+      </w:pPr>
+    </w:p>
+    <w:p>
+      <w:pPr>
+        <w:rPr>
+          <w:lang w:val="en-US"/>
+        </w:rPr>
+      </w:pPr>
       <w:r>
         <w:rPr>
           <w:noProof/>
@@ -13461,19 +13605,11 @@
                                     <w:color w:val="FFFFFF" w:themeColor="background1"/>
                                   </w:rPr>
                                 </w:pPr>
-                                <w:proofErr w:type="gramStart"/>
                                 <w:r>
                                   <w:rPr>
                                     <w:color w:val="FFFFFF" w:themeColor="background1"/>
                                   </w:rPr>
-                                  <w:t>A(</w:t>
-                                </w:r>
-                                <w:proofErr w:type="gramEnd"/>
-                                <w:r>
-                                  <w:rPr>
-                                    <w:color w:val="FFFFFF" w:themeColor="background1"/>
-                                  </w:rPr>
-                                  <w:t>x1,</w:t>
+                                  <w:t>A(x1,</w:t>
                                 </w:r>
                                 <w:r>
                                   <w:rPr>
@@ -13555,7 +13691,6 @@
                                     <w:color w:val="FFFFFF" w:themeColor="background1"/>
                                   </w:rPr>
                                 </w:pPr>
-                                <w:proofErr w:type="gramStart"/>
                                 <w:r>
                                   <w:rPr>
                                     <w:color w:val="FFFFFF" w:themeColor="background1"/>
@@ -13566,14 +13701,7 @@
                                   <w:rPr>
                                     <w:color w:val="FFFFFF" w:themeColor="background1"/>
                                   </w:rPr>
-                                  <w:t>(</w:t>
-                                </w:r>
-                                <w:proofErr w:type="gramEnd"/>
-                                <w:r>
-                                  <w:rPr>
-                                    <w:color w:val="FFFFFF" w:themeColor="background1"/>
-                                  </w:rPr>
-                                  <w:t>x</w:t>
+                                  <w:t>(x</w:t>
                                 </w:r>
                                 <w:r>
                                   <w:rPr>
@@ -13787,9 +13915,27 @@
         </mc:AlternateContent>
       </w:r>
     </w:p>
-    <w:p/>
-    <w:p/>
-    <w:p/>
+    <w:p>
+      <w:pPr>
+        <w:rPr>
+          <w:lang w:val="en-US"/>
+        </w:rPr>
+      </w:pPr>
+    </w:p>
+    <w:p>
+      <w:pPr>
+        <w:rPr>
+          <w:lang w:val="en-US"/>
+        </w:rPr>
+      </w:pPr>
+    </w:p>
+    <w:p>
+      <w:pPr>
+        <w:rPr>
+          <w:lang w:val="en-US"/>
+        </w:rPr>
+      </w:pPr>
+    </w:p>
     <w:p>
       <w:r>
         <w:rPr>
@@ -14055,13 +14201,8 @@
       <w:r>
         <w:t xml:space="preserve">¿Cuál sería la palabra en </w:t>
       </w:r>
-      <w:proofErr w:type="gramStart"/>
-      <w:r>
-        <w:t>español?¿</w:t>
-      </w:r>
-      <w:proofErr w:type="gramEnd"/>
-      <w:r>
-        <w:t>Segmentaciones?</w:t>
+      <w:r>
+        <w:t>español?¿Segmentaciones?</w:t>
       </w:r>
     </w:p>
   </w:comment>
@@ -14223,13 +14364,8 @@
       <w:r>
         <w:t xml:space="preserve">Explico el resto de </w:t>
       </w:r>
-      <w:proofErr w:type="gramStart"/>
-      <w:r>
-        <w:t>parámetros</w:t>
-      </w:r>
-      <w:proofErr w:type="gramEnd"/>
-      <w:r>
-        <w:t xml:space="preserve"> no coloreados?</w:t>
+      <w:r>
+        <w:t>parámetros no coloreados?</w:t>
       </w:r>
     </w:p>
   </w:comment>
@@ -14359,13 +14495,8 @@
       <w:r>
         <w:t xml:space="preserve">¿Se carga en variables, en </w:t>
       </w:r>
-      <w:proofErr w:type="gramStart"/>
-      <w:r>
-        <w:t>objetos,…</w:t>
-      </w:r>
-      <w:proofErr w:type="gramEnd"/>
-      <w:r>
-        <w:t>?</w:t>
+      <w:r>
+        <w:t>objetos,…?</w:t>
       </w:r>
     </w:p>
   </w:comment>
@@ -14528,31 +14659,7 @@
         <w:footnoteRef/>
       </w:r>
       <w:r>
-        <w:t xml:space="preserve"> La segmentación de la lesión, en el caso de este proyecto, se hace de forma manual con herramientas como ITK-SNAP. Para este proyecto, se han proporcionado las imágenes NIFTI en T1, T2, FLAIR y SWAN y la segmentación de la lesión en T2. El resto de </w:t>
-      </w:r>
-      <w:proofErr w:type="gramStart"/>
-      <w:r>
-        <w:t>lesiones</w:t>
-      </w:r>
-      <w:proofErr w:type="gramEnd"/>
-      <w:r>
-        <w:t xml:space="preserve"> se “</w:t>
-      </w:r>
-      <w:proofErr w:type="spellStart"/>
-      <w:r>
-        <w:t>remuestrearán</w:t>
-      </w:r>
-      <w:proofErr w:type="spellEnd"/>
-      <w:r>
-        <w:t>” a partir de la lesión en T2 (</w:t>
-      </w:r>
-      <w:proofErr w:type="spellStart"/>
-      <w:r>
-        <w:t>explicacdo</w:t>
-      </w:r>
-      <w:proofErr w:type="spellEnd"/>
-      <w:r>
-        <w:t xml:space="preserve"> en otro epígrafe más adelante).</w:t>
+        <w:t xml:space="preserve"> La segmentación de la lesión, en el caso de este proyecto, se hace de forma manual con herramientas como ITK-SNAP. Para este proyecto, se han proporcionado las imágenes NIFTI en T1, T2, FLAIR y SWAN y la segmentación de la lesión en T2. El resto de lesiones se “remuestrearán” a partir de la lesión en T2 (explicacdo en otro epígrafe más adelante).</w:t>
       </w:r>
     </w:p>
   </w:footnote>
@@ -14654,16 +14761,34 @@
         </w:rPr>
         <w:t xml:space="preserve">, </w:t>
       </w:r>
-      <w:hyperlink r:id="rId3" w:history="1">
-        <w:r>
-          <w:rPr>
-            <w:rStyle w:val="Hipervnculo"/>
-            <w:sz w:val="20"/>
-            <w:lang w:val="en-US"/>
-          </w:rPr>
-          <w:t>https://github.com/ANTsX/ANTs/wiki/Compiling-ANTs-on-Linux-and-Mac-OS</w:t>
-        </w:r>
-      </w:hyperlink>
+      <w:r>
+        <w:fldChar w:fldCharType="begin"/>
+      </w:r>
+      <w:r>
+        <w:rPr>
+          <w:lang w:val="en-US"/>
+        </w:rPr>
+        <w:instrText xml:space="preserve"> HYPERLINK "https://github.com/ANTsX/ANTs/wiki/Compiling-ANTs-on-Linux-and-Mac-OS" </w:instrText>
+      </w:r>
+      <w:r>
+        <w:fldChar w:fldCharType="separate"/>
+      </w:r>
+      <w:r>
+        <w:rPr>
+          <w:rStyle w:val="Hipervnculo"/>
+          <w:sz w:val="20"/>
+          <w:lang w:val="en-US"/>
+        </w:rPr>
+        <w:t>https://github.com/ANTsX/ANTs/wiki/Compiling-ANTs-on-Linux-and-Mac-OS</w:t>
+      </w:r>
+      <w:r>
+        <w:rPr>
+          <w:rStyle w:val="Hipervnculo"/>
+          <w:sz w:val="20"/>
+          <w:lang w:val="en-US"/>
+        </w:rPr>
+        <w:fldChar w:fldCharType="end"/>
+      </w:r>
       <w:r>
         <w:rPr>
           <w:sz w:val="20"/>
@@ -14701,33 +14826,40 @@
         </w:rPr>
         <w:t xml:space="preserve"> </w:t>
       </w:r>
-      <w:proofErr w:type="spellStart"/>
       <w:r>
         <w:rPr>
           <w:i/>
           <w:iCs/>
           <w:lang w:val="en-US"/>
         </w:rPr>
-        <w:t>fslWiki</w:t>
-      </w:r>
-      <w:proofErr w:type="spellEnd"/>
-      <w:r>
-        <w:rPr>
-          <w:i/>
-          <w:iCs/>
+        <w:t xml:space="preserve">fslWiki, </w:t>
+      </w:r>
+      <w:r>
+        <w:fldChar w:fldCharType="begin"/>
+      </w:r>
+      <w:r>
+        <w:rPr>
           <w:lang w:val="en-US"/>
         </w:rPr>
-        <w:t xml:space="preserve">, </w:t>
-      </w:r>
-      <w:hyperlink r:id="rId4" w:history="1">
-        <w:r>
-          <w:rPr>
-            <w:rStyle w:val="Hipervnculo"/>
-            <w:lang w:val="en-US"/>
-          </w:rPr>
-          <w:t>https://fsl.fmrib.ox.ac.uk/fsl/fslwiki</w:t>
-        </w:r>
-      </w:hyperlink>
+        <w:instrText xml:space="preserve"> HYPERLINK "https://fsl.fmrib.ox.ac.uk/fsl/fslwiki" </w:instrText>
+      </w:r>
+      <w:r>
+        <w:fldChar w:fldCharType="separate"/>
+      </w:r>
+      <w:r>
+        <w:rPr>
+          <w:rStyle w:val="Hipervnculo"/>
+          <w:lang w:val="en-US"/>
+        </w:rPr>
+        <w:t>https://fsl.fmrib.ox.ac.uk/fsl/fslwiki</w:t>
+      </w:r>
+      <w:r>
+        <w:rPr>
+          <w:rStyle w:val="Hipervnculo"/>
+          <w:lang w:val="en-US"/>
+        </w:rPr>
+        <w:fldChar w:fldCharType="end"/>
+      </w:r>
       <w:r>
         <w:rPr>
           <w:lang w:val="en-US"/>
@@ -14756,57 +14888,54 @@
         </w:rPr>
         <w:t xml:space="preserve"> </w:t>
       </w:r>
-      <w:proofErr w:type="spellStart"/>
       <w:r>
         <w:rPr>
           <w:i/>
           <w:iCs/>
           <w:lang w:val="en-US"/>
         </w:rPr>
-        <w:t>FslInstalation</w:t>
-      </w:r>
-      <w:proofErr w:type="spellEnd"/>
-      <w:r>
-        <w:rPr>
-          <w:i/>
-          <w:iCs/>
+        <w:t>FslInstalation/ShellSetup</w:t>
+      </w:r>
+      <w:r>
+        <w:rPr>
           <w:lang w:val="en-US"/>
         </w:rPr>
-        <w:t>/</w:t>
-      </w:r>
-      <w:proofErr w:type="spellStart"/>
+        <w:t>,</w:t>
+      </w:r>
       <w:r>
         <w:rPr>
           <w:i/>
           <w:iCs/>
           <w:lang w:val="en-US"/>
         </w:rPr>
-        <w:t>ShellSetup</w:t>
-      </w:r>
-      <w:proofErr w:type="spellEnd"/>
+        <w:t xml:space="preserve"> </w:t>
+      </w:r>
+      <w:r>
+        <w:fldChar w:fldCharType="begin"/>
+      </w:r>
       <w:r>
         <w:rPr>
           <w:lang w:val="en-US"/>
         </w:rPr>
-        <w:t>,</w:t>
-      </w:r>
-      <w:r>
-        <w:rPr>
-          <w:i/>
-          <w:iCs/>
+        <w:instrText xml:space="preserve"> HYPERLINK "https://fsl.fmrib.ox.ac.uk/fsl/fslwiki/FslInstallation/ShellSetup" </w:instrText>
+      </w:r>
+      <w:r>
+        <w:fldChar w:fldCharType="separate"/>
+      </w:r>
+      <w:r>
+        <w:rPr>
+          <w:rStyle w:val="Hipervnculo"/>
           <w:lang w:val="en-US"/>
         </w:rPr>
-        <w:t xml:space="preserve"> </w:t>
-      </w:r>
-      <w:hyperlink r:id="rId5" w:history="1">
-        <w:r>
-          <w:rPr>
-            <w:rStyle w:val="Hipervnculo"/>
-            <w:lang w:val="en-US"/>
-          </w:rPr>
-          <w:t>https://fsl.fmrib.ox.ac.uk/fsl/fslwiki/FslInstallation/ShellSetup</w:t>
-        </w:r>
-      </w:hyperlink>
+        <w:t>https://fsl.fmrib.ox.ac.uk/fsl/fslwiki/FslInstallation/ShellSetup</w:t>
+      </w:r>
+      <w:r>
+        <w:rPr>
+          <w:rStyle w:val="Hipervnculo"/>
+          <w:lang w:val="en-US"/>
+        </w:rPr>
+        <w:fldChar w:fldCharType="end"/>
+      </w:r>
       <w:r>
         <w:rPr>
           <w:i/>
@@ -14853,15 +14982,32 @@
         </w:rPr>
         <w:t xml:space="preserve">, </w:t>
       </w:r>
-      <w:hyperlink r:id="rId6" w:history="1">
-        <w:r>
-          <w:rPr>
-            <w:rStyle w:val="Hipervnculo"/>
-            <w:lang w:val="en-US"/>
-          </w:rPr>
-          <w:t>https://scriptingosx.com/2019/06/moving-to-zsh-part-2-configuration-files/</w:t>
-        </w:r>
-      </w:hyperlink>
+      <w:r>
+        <w:fldChar w:fldCharType="begin"/>
+      </w:r>
+      <w:r>
+        <w:rPr>
+          <w:lang w:val="en-US"/>
+        </w:rPr>
+        <w:instrText xml:space="preserve"> HYPERLINK "https://scriptingosx.com/2019/06/moving-to-zsh-part-2-configuration-files/" </w:instrText>
+      </w:r>
+      <w:r>
+        <w:fldChar w:fldCharType="separate"/>
+      </w:r>
+      <w:r>
+        <w:rPr>
+          <w:rStyle w:val="Hipervnculo"/>
+          <w:lang w:val="en-US"/>
+        </w:rPr>
+        <w:t>https://scriptingosx.com/2019/06/moving-to-zsh-part-2-configuration-files/</w:t>
+      </w:r>
+      <w:r>
+        <w:rPr>
+          <w:rStyle w:val="Hipervnculo"/>
+          <w:lang w:val="en-US"/>
+        </w:rPr>
+        <w:fldChar w:fldCharType="end"/>
+      </w:r>
       <w:r>
         <w:rPr>
           <w:i/>
@@ -14900,7 +15046,6 @@
         </w:rPr>
         <w:t>Introduction -</w:t>
       </w:r>
-      <w:proofErr w:type="spellStart"/>
       <w:r>
         <w:rPr>
           <w:i/>
@@ -14909,22 +15054,44 @@
         </w:rPr>
         <w:t>FSLeyes</w:t>
       </w:r>
-      <w:proofErr w:type="spellEnd"/>
       <w:r>
         <w:rPr>
           <w:lang w:val="en-US"/>
         </w:rPr>
         <w:t xml:space="preserve">, </w:t>
       </w:r>
-      <w:hyperlink r:id="rId7" w:history="1">
-        <w:r>
-          <w:rPr>
-            <w:rStyle w:val="Hipervnculo"/>
-            <w:lang w:val="en-US"/>
-          </w:rPr>
-          <w:t>https://fsl.fmrib.ox.ac.uk/fslcourse/lectures/practicals/intro1/index.html</w:t>
-        </w:r>
-      </w:hyperlink>
+      <w:r>
+        <w:fldChar w:fldCharType="begin"/>
+      </w:r>
+      <w:r>
+        <w:rPr>
+          <w:lang w:val="en-US"/>
+        </w:rPr>
+        <w:instrText xml:space="preserve"> HYPERLINK "https://fsl.fmrib.ox.ac.uk/fslcourse/lectures/practi</w:instrText>
+      </w:r>
+      <w:r>
+        <w:rPr>
+          <w:lang w:val="en-US"/>
+        </w:rPr>
+        <w:instrText xml:space="preserve">cals/intro1/index.html" </w:instrText>
+      </w:r>
+      <w:r>
+        <w:fldChar w:fldCharType="separate"/>
+      </w:r>
+      <w:r>
+        <w:rPr>
+          <w:rStyle w:val="Hipervnculo"/>
+          <w:lang w:val="en-US"/>
+        </w:rPr>
+        <w:t>https://fsl.fmrib.ox.ac.uk/fslcourse/lectures/practicals/intro1/index.html</w:t>
+      </w:r>
+      <w:r>
+        <w:rPr>
+          <w:rStyle w:val="Hipervnculo"/>
+          <w:lang w:val="en-US"/>
+        </w:rPr>
+        <w:fldChar w:fldCharType="end"/>
+      </w:r>
       <w:r>
         <w:rPr>
           <w:lang w:val="en-US"/>
@@ -14964,7 +15131,6 @@
         </w:rPr>
         <w:t xml:space="preserve">Python PIL | </w:t>
       </w:r>
-      <w:proofErr w:type="spellStart"/>
       <w:r>
         <w:rPr>
           <w:i/>
@@ -14973,30 +15139,38 @@
           <w:szCs w:val="20"/>
           <w:lang w:val="en-US"/>
         </w:rPr>
-        <w:t>Image.crop</w:t>
-      </w:r>
-      <w:proofErr w:type="spellEnd"/>
-      <w:r>
-        <w:rPr>
-          <w:i/>
-          <w:iCs/>
-          <w:sz w:val="20"/>
-          <w:szCs w:val="20"/>
+        <w:t xml:space="preserve">Image.crop() method, </w:t>
+      </w:r>
+      <w:r>
+        <w:fldChar w:fldCharType="begin"/>
+      </w:r>
+      <w:r>
+        <w:rPr>
           <w:lang w:val="en-US"/>
         </w:rPr>
-        <w:t xml:space="preserve">() method, </w:t>
-      </w:r>
-      <w:hyperlink r:id="rId8" w:history="1">
-        <w:r>
-          <w:rPr>
-            <w:rStyle w:val="Hipervnculo"/>
-            <w:sz w:val="20"/>
-            <w:szCs w:val="20"/>
-            <w:lang w:val="en-US"/>
-          </w:rPr>
-          <w:t>https://www.geeksforgeeks.org/python-pil-image-crop-method/</w:t>
-        </w:r>
-      </w:hyperlink>
+        <w:instrText xml:space="preserve"> HYPERLINK "https://www.geeksforgeeks.org/python-pil-image-crop-method/" </w:instrText>
+      </w:r>
+      <w:r>
+        <w:fldChar w:fldCharType="separate"/>
+      </w:r>
+      <w:r>
+        <w:rPr>
+          <w:rStyle w:val="Hipervnculo"/>
+          <w:sz w:val="20"/>
+          <w:szCs w:val="20"/>
+          <w:lang w:val="en-US"/>
+        </w:rPr>
+        <w:t>https://www.geeksforgeeks.org/python-pil-image-crop-method/</w:t>
+      </w:r>
+      <w:r>
+        <w:rPr>
+          <w:rStyle w:val="Hipervnculo"/>
+          <w:sz w:val="20"/>
+          <w:szCs w:val="20"/>
+          <w:lang w:val="en-US"/>
+        </w:rPr>
+        <w:fldChar w:fldCharType="end"/>
+      </w:r>
     </w:p>
     <w:p>
       <w:pPr>

</xml_diff>

<commit_message>
Intro, Motivación y Objetivos
</commit_message>
<xml_diff>
--- a/Documentos/Automatización de informes de topografía de la lesión talámica mediante ultrasonido focal de alta intensidad.docx
+++ b/Documentos/Automatización de informes de topografía de la lesión talámica mediante ultrasonido focal de alta intensidad.docx
@@ -1470,7 +1470,367 @@
       <w:r>
         <w:fldChar w:fldCharType="separate"/>
       </w:r>
-      <w:hyperlink w:anchor="_Toc69394773" w:history="1">
+      <w:hyperlink w:anchor="_Toc69725254" w:history="1">
+        <w:r>
+          <w:rPr>
+            <w:rStyle w:val="Hipervnculo"/>
+            <w:rFonts w:eastAsiaTheme="majorEastAsia"/>
+            <w:noProof/>
+          </w:rPr>
+          <w:t>1.1.</w:t>
+        </w:r>
+        <w:r>
+          <w:rPr>
+            <w:rFonts w:eastAsiaTheme="minorEastAsia" w:cstheme="minorBidi"/>
+            <w:b w:val="0"/>
+            <w:bCs w:val="0"/>
+            <w:i w:val="0"/>
+            <w:iCs w:val="0"/>
+            <w:noProof/>
+          </w:rPr>
+          <w:tab/>
+        </w:r>
+        <w:r>
+          <w:rPr>
+            <w:rStyle w:val="Hipervnculo"/>
+            <w:rFonts w:eastAsiaTheme="majorEastAsia"/>
+            <w:noProof/>
+          </w:rPr>
+          <w:t>Motivación del trabajo</w:t>
+        </w:r>
+        <w:r>
+          <w:rPr>
+            <w:noProof/>
+            <w:webHidden/>
+          </w:rPr>
+          <w:tab/>
+        </w:r>
+        <w:r>
+          <w:rPr>
+            <w:noProof/>
+            <w:webHidden/>
+          </w:rPr>
+          <w:fldChar w:fldCharType="begin"/>
+        </w:r>
+        <w:r>
+          <w:rPr>
+            <w:noProof/>
+            <w:webHidden/>
+          </w:rPr>
+          <w:instrText xml:space="preserve"> PAGEREF _Toc69725254 \h </w:instrText>
+        </w:r>
+        <w:r>
+          <w:rPr>
+            <w:noProof/>
+            <w:webHidden/>
+          </w:rPr>
+        </w:r>
+        <w:r>
+          <w:rPr>
+            <w:noProof/>
+            <w:webHidden/>
+          </w:rPr>
+          <w:fldChar w:fldCharType="separate"/>
+        </w:r>
+        <w:r>
+          <w:rPr>
+            <w:noProof/>
+            <w:webHidden/>
+          </w:rPr>
+          <w:t>10</w:t>
+        </w:r>
+        <w:r>
+          <w:rPr>
+            <w:noProof/>
+            <w:webHidden/>
+          </w:rPr>
+          <w:fldChar w:fldCharType="end"/>
+        </w:r>
+      </w:hyperlink>
+    </w:p>
+    <w:p>
+      <w:pPr>
+        <w:pStyle w:val="TDC1"/>
+        <w:rPr>
+          <w:rFonts w:eastAsiaTheme="minorEastAsia" w:cstheme="minorBidi"/>
+          <w:b w:val="0"/>
+          <w:bCs w:val="0"/>
+          <w:i w:val="0"/>
+          <w:iCs w:val="0"/>
+          <w:noProof/>
+        </w:rPr>
+      </w:pPr>
+      <w:hyperlink w:anchor="_Toc69725255" w:history="1">
+        <w:r>
+          <w:rPr>
+            <w:rStyle w:val="Hipervnculo"/>
+            <w:rFonts w:eastAsiaTheme="majorEastAsia"/>
+            <w:noProof/>
+          </w:rPr>
+          <w:t>1.2.</w:t>
+        </w:r>
+        <w:r>
+          <w:rPr>
+            <w:rFonts w:eastAsiaTheme="minorEastAsia" w:cstheme="minorBidi"/>
+            <w:b w:val="0"/>
+            <w:bCs w:val="0"/>
+            <w:i w:val="0"/>
+            <w:iCs w:val="0"/>
+            <w:noProof/>
+          </w:rPr>
+          <w:tab/>
+        </w:r>
+        <w:r>
+          <w:rPr>
+            <w:rStyle w:val="Hipervnculo"/>
+            <w:rFonts w:eastAsiaTheme="majorEastAsia"/>
+            <w:noProof/>
+          </w:rPr>
+          <w:t>Objetivos del proyecto</w:t>
+        </w:r>
+        <w:r>
+          <w:rPr>
+            <w:noProof/>
+            <w:webHidden/>
+          </w:rPr>
+          <w:tab/>
+        </w:r>
+        <w:r>
+          <w:rPr>
+            <w:noProof/>
+            <w:webHidden/>
+          </w:rPr>
+          <w:fldChar w:fldCharType="begin"/>
+        </w:r>
+        <w:r>
+          <w:rPr>
+            <w:noProof/>
+            <w:webHidden/>
+          </w:rPr>
+          <w:instrText xml:space="preserve"> PAGEREF _Toc69725255 \h </w:instrText>
+        </w:r>
+        <w:r>
+          <w:rPr>
+            <w:noProof/>
+            <w:webHidden/>
+          </w:rPr>
+        </w:r>
+        <w:r>
+          <w:rPr>
+            <w:noProof/>
+            <w:webHidden/>
+          </w:rPr>
+          <w:fldChar w:fldCharType="separate"/>
+        </w:r>
+        <w:r>
+          <w:rPr>
+            <w:noProof/>
+            <w:webHidden/>
+          </w:rPr>
+          <w:t>10</w:t>
+        </w:r>
+        <w:r>
+          <w:rPr>
+            <w:noProof/>
+            <w:webHidden/>
+          </w:rPr>
+          <w:fldChar w:fldCharType="end"/>
+        </w:r>
+      </w:hyperlink>
+    </w:p>
+    <w:p>
+      <w:pPr>
+        <w:pStyle w:val="TDC1"/>
+        <w:rPr>
+          <w:rFonts w:eastAsiaTheme="minorEastAsia" w:cstheme="minorBidi"/>
+          <w:b w:val="0"/>
+          <w:bCs w:val="0"/>
+          <w:i w:val="0"/>
+          <w:iCs w:val="0"/>
+          <w:noProof/>
+        </w:rPr>
+      </w:pPr>
+      <w:hyperlink w:anchor="_Toc69725256" w:history="1">
+        <w:r>
+          <w:rPr>
+            <w:rStyle w:val="Hipervnculo"/>
+            <w:rFonts w:eastAsiaTheme="majorEastAsia"/>
+            <w:noProof/>
+          </w:rPr>
+          <w:t>1.3.</w:t>
+        </w:r>
+        <w:r>
+          <w:rPr>
+            <w:rFonts w:eastAsiaTheme="minorEastAsia" w:cstheme="minorBidi"/>
+            <w:b w:val="0"/>
+            <w:bCs w:val="0"/>
+            <w:i w:val="0"/>
+            <w:iCs w:val="0"/>
+            <w:noProof/>
+          </w:rPr>
+          <w:tab/>
+        </w:r>
+        <w:r>
+          <w:rPr>
+            <w:rStyle w:val="Hipervnculo"/>
+            <w:rFonts w:eastAsiaTheme="majorEastAsia"/>
+            <w:noProof/>
+          </w:rPr>
+          <w:t>Metodología y resultados</w:t>
+        </w:r>
+        <w:r>
+          <w:rPr>
+            <w:noProof/>
+            <w:webHidden/>
+          </w:rPr>
+          <w:tab/>
+        </w:r>
+        <w:r>
+          <w:rPr>
+            <w:noProof/>
+            <w:webHidden/>
+          </w:rPr>
+          <w:fldChar w:fldCharType="begin"/>
+        </w:r>
+        <w:r>
+          <w:rPr>
+            <w:noProof/>
+            <w:webHidden/>
+          </w:rPr>
+          <w:instrText xml:space="preserve"> PAGEREF _Toc69725256 \h </w:instrText>
+        </w:r>
+        <w:r>
+          <w:rPr>
+            <w:noProof/>
+            <w:webHidden/>
+          </w:rPr>
+        </w:r>
+        <w:r>
+          <w:rPr>
+            <w:noProof/>
+            <w:webHidden/>
+          </w:rPr>
+          <w:fldChar w:fldCharType="separate"/>
+        </w:r>
+        <w:r>
+          <w:rPr>
+            <w:noProof/>
+            <w:webHidden/>
+          </w:rPr>
+          <w:t>11</w:t>
+        </w:r>
+        <w:r>
+          <w:rPr>
+            <w:noProof/>
+            <w:webHidden/>
+          </w:rPr>
+          <w:fldChar w:fldCharType="end"/>
+        </w:r>
+      </w:hyperlink>
+    </w:p>
+    <w:p>
+      <w:pPr>
+        <w:pStyle w:val="TDC1"/>
+        <w:rPr>
+          <w:rFonts w:eastAsiaTheme="minorEastAsia" w:cstheme="minorBidi"/>
+          <w:b w:val="0"/>
+          <w:bCs w:val="0"/>
+          <w:i w:val="0"/>
+          <w:iCs w:val="0"/>
+          <w:noProof/>
+        </w:rPr>
+      </w:pPr>
+      <w:hyperlink w:anchor="_Toc69725257" w:history="1">
+        <w:r>
+          <w:rPr>
+            <w:rStyle w:val="Hipervnculo"/>
+            <w:rFonts w:eastAsiaTheme="majorEastAsia"/>
+            <w:noProof/>
+          </w:rPr>
+          <w:t>1.4.</w:t>
+        </w:r>
+        <w:r>
+          <w:rPr>
+            <w:rFonts w:eastAsiaTheme="minorEastAsia" w:cstheme="minorBidi"/>
+            <w:b w:val="0"/>
+            <w:bCs w:val="0"/>
+            <w:i w:val="0"/>
+            <w:iCs w:val="0"/>
+            <w:noProof/>
+          </w:rPr>
+          <w:tab/>
+        </w:r>
+        <w:r>
+          <w:rPr>
+            <w:rStyle w:val="Hipervnculo"/>
+            <w:rFonts w:eastAsiaTheme="majorEastAsia"/>
+            <w:noProof/>
+          </w:rPr>
+          <w:t>Organización de la memoria</w:t>
+        </w:r>
+        <w:r>
+          <w:rPr>
+            <w:noProof/>
+            <w:webHidden/>
+          </w:rPr>
+          <w:tab/>
+        </w:r>
+        <w:r>
+          <w:rPr>
+            <w:noProof/>
+            <w:webHidden/>
+          </w:rPr>
+          <w:fldChar w:fldCharType="begin"/>
+        </w:r>
+        <w:r>
+          <w:rPr>
+            <w:noProof/>
+            <w:webHidden/>
+          </w:rPr>
+          <w:instrText xml:space="preserve"> PAGEREF _Toc69725257 \h </w:instrText>
+        </w:r>
+        <w:r>
+          <w:rPr>
+            <w:noProof/>
+            <w:webHidden/>
+          </w:rPr>
+        </w:r>
+        <w:r>
+          <w:rPr>
+            <w:noProof/>
+            <w:webHidden/>
+          </w:rPr>
+          <w:fldChar w:fldCharType="separate"/>
+        </w:r>
+        <w:r>
+          <w:rPr>
+            <w:noProof/>
+            <w:webHidden/>
+          </w:rPr>
+          <w:t>11</w:t>
+        </w:r>
+        <w:r>
+          <w:rPr>
+            <w:noProof/>
+            <w:webHidden/>
+          </w:rPr>
+          <w:fldChar w:fldCharType="end"/>
+        </w:r>
+      </w:hyperlink>
+    </w:p>
+    <w:p>
+      <w:pPr>
+        <w:pStyle w:val="TDC1"/>
+        <w:rPr>
+          <w:rFonts w:eastAsiaTheme="minorEastAsia" w:cstheme="minorBidi"/>
+          <w:b w:val="0"/>
+          <w:bCs w:val="0"/>
+          <w:i w:val="0"/>
+          <w:iCs w:val="0"/>
+          <w:noProof/>
+        </w:rPr>
+      </w:pPr>
+      <w:hyperlink w:anchor="_Toc69725258" w:history="1">
         <w:r>
           <w:rPr>
             <w:rStyle w:val="Hipervnculo"/>
@@ -1517,7 +1877,7 @@
             <w:noProof/>
             <w:webHidden/>
           </w:rPr>
-          <w:instrText xml:space="preserve"> PAGEREF _Toc69394773 \h </w:instrText>
+          <w:instrText xml:space="preserve"> PAGEREF _Toc69725258 \h </w:instrText>
         </w:r>
         <w:r>
           <w:rPr>
@@ -1537,7 +1897,7 @@
             <w:noProof/>
             <w:webHidden/>
           </w:rPr>
-          <w:t>13</w:t>
+          <w:t>14</w:t>
         </w:r>
         <w:r>
           <w:rPr>
@@ -1560,7 +1920,7 @@
           <w:noProof/>
         </w:rPr>
       </w:pPr>
-      <w:hyperlink w:anchor="_Toc69394774" w:history="1">
+      <w:hyperlink w:anchor="_Toc69725259" w:history="1">
         <w:r>
           <w:rPr>
             <w:rStyle w:val="Hipervnculo"/>
@@ -1607,7 +1967,7 @@
             <w:noProof/>
             <w:webHidden/>
           </w:rPr>
-          <w:instrText xml:space="preserve"> PAGEREF _Toc69394774 \h </w:instrText>
+          <w:instrText xml:space="preserve"> PAGEREF _Toc69725259 \h </w:instrText>
         </w:r>
         <w:r>
           <w:rPr>
@@ -1627,7 +1987,7 @@
             <w:noProof/>
             <w:webHidden/>
           </w:rPr>
-          <w:t>13</w:t>
+          <w:t>14</w:t>
         </w:r>
         <w:r>
           <w:rPr>
@@ -1650,7 +2010,7 @@
           <w:noProof/>
         </w:rPr>
       </w:pPr>
-      <w:hyperlink w:anchor="_Toc69394775" w:history="1">
+      <w:hyperlink w:anchor="_Toc69725260" w:history="1">
         <w:r>
           <w:rPr>
             <w:rStyle w:val="Hipervnculo"/>
@@ -1697,7 +2057,7 @@
             <w:noProof/>
             <w:webHidden/>
           </w:rPr>
-          <w:instrText xml:space="preserve"> PAGEREF _Toc69394775 \h </w:instrText>
+          <w:instrText xml:space="preserve"> PAGEREF _Toc69725260 \h </w:instrText>
         </w:r>
         <w:r>
           <w:rPr>
@@ -1717,7 +2077,7 @@
             <w:noProof/>
             <w:webHidden/>
           </w:rPr>
-          <w:t>13</w:t>
+          <w:t>14</w:t>
         </w:r>
         <w:r>
           <w:rPr>
@@ -1740,7 +2100,7 @@
           <w:noProof/>
         </w:rPr>
       </w:pPr>
-      <w:hyperlink w:anchor="_Toc69394776" w:history="1">
+      <w:hyperlink w:anchor="_Toc69725261" w:history="1">
         <w:r>
           <w:rPr>
             <w:rStyle w:val="Hipervnculo"/>
@@ -1787,7 +2147,7 @@
             <w:noProof/>
             <w:webHidden/>
           </w:rPr>
-          <w:instrText xml:space="preserve"> PAGEREF _Toc69394776 \h </w:instrText>
+          <w:instrText xml:space="preserve"> PAGEREF _Toc69725261 \h </w:instrText>
         </w:r>
         <w:r>
           <w:rPr>
@@ -1807,7 +2167,7 @@
             <w:noProof/>
             <w:webHidden/>
           </w:rPr>
-          <w:t>15</w:t>
+          <w:t>16</w:t>
         </w:r>
         <w:r>
           <w:rPr>
@@ -1830,7 +2190,7 @@
           <w:noProof/>
         </w:rPr>
       </w:pPr>
-      <w:hyperlink w:anchor="_Toc69394777" w:history="1">
+      <w:hyperlink w:anchor="_Toc69725262" w:history="1">
         <w:r>
           <w:rPr>
             <w:rStyle w:val="Hipervnculo"/>
@@ -1877,7 +2237,7 @@
             <w:noProof/>
             <w:webHidden/>
           </w:rPr>
-          <w:instrText xml:space="preserve"> PAGEREF _Toc69394777 \h </w:instrText>
+          <w:instrText xml:space="preserve"> PAGEREF _Toc69725262 \h </w:instrText>
         </w:r>
         <w:r>
           <w:rPr>
@@ -1897,7 +2257,7 @@
             <w:noProof/>
             <w:webHidden/>
           </w:rPr>
-          <w:t>15</w:t>
+          <w:t>16</w:t>
         </w:r>
         <w:r>
           <w:rPr>
@@ -1920,7 +2280,7 @@
           <w:noProof/>
         </w:rPr>
       </w:pPr>
-      <w:hyperlink w:anchor="_Toc69394778" w:history="1">
+      <w:hyperlink w:anchor="_Toc69725263" w:history="1">
         <w:r>
           <w:rPr>
             <w:rStyle w:val="Hipervnculo"/>
@@ -1967,7 +2327,7 @@
             <w:noProof/>
             <w:webHidden/>
           </w:rPr>
-          <w:instrText xml:space="preserve"> PAGEREF _Toc69394778 \h </w:instrText>
+          <w:instrText xml:space="preserve"> PAGEREF _Toc69725263 \h </w:instrText>
         </w:r>
         <w:r>
           <w:rPr>
@@ -1987,7 +2347,7 @@
             <w:noProof/>
             <w:webHidden/>
           </w:rPr>
-          <w:t>15</w:t>
+          <w:t>16</w:t>
         </w:r>
         <w:r>
           <w:rPr>
@@ -2010,7 +2370,7 @@
           <w:noProof/>
         </w:rPr>
       </w:pPr>
-      <w:hyperlink w:anchor="_Toc69394779" w:history="1">
+      <w:hyperlink w:anchor="_Toc69725264" w:history="1">
         <w:r>
           <w:rPr>
             <w:rStyle w:val="Hipervnculo"/>
@@ -2057,7 +2417,7 @@
             <w:noProof/>
             <w:webHidden/>
           </w:rPr>
-          <w:instrText xml:space="preserve"> PAGEREF _Toc69394779 \h </w:instrText>
+          <w:instrText xml:space="preserve"> PAGEREF _Toc69725264 \h </w:instrText>
         </w:r>
         <w:r>
           <w:rPr>
@@ -2077,7 +2437,7 @@
             <w:noProof/>
             <w:webHidden/>
           </w:rPr>
-          <w:t>17</w:t>
+          <w:t>18</w:t>
         </w:r>
         <w:r>
           <w:rPr>
@@ -2100,7 +2460,7 @@
           <w:noProof/>
         </w:rPr>
       </w:pPr>
-      <w:hyperlink w:anchor="_Toc69394780" w:history="1">
+      <w:hyperlink w:anchor="_Toc69725265" w:history="1">
         <w:r>
           <w:rPr>
             <w:rStyle w:val="Hipervnculo"/>
@@ -2147,7 +2507,7 @@
             <w:noProof/>
             <w:webHidden/>
           </w:rPr>
-          <w:instrText xml:space="preserve"> PAGEREF _Toc69394780 \h </w:instrText>
+          <w:instrText xml:space="preserve"> PAGEREF _Toc69725265 \h </w:instrText>
         </w:r>
         <w:r>
           <w:rPr>
@@ -2167,7 +2527,7 @@
             <w:noProof/>
             <w:webHidden/>
           </w:rPr>
-          <w:t>17</w:t>
+          <w:t>18</w:t>
         </w:r>
         <w:r>
           <w:rPr>
@@ -2190,7 +2550,7 @@
           <w:noProof/>
         </w:rPr>
       </w:pPr>
-      <w:hyperlink w:anchor="_Toc69394781" w:history="1">
+      <w:hyperlink w:anchor="_Toc69725266" w:history="1">
         <w:r>
           <w:rPr>
             <w:rStyle w:val="Hipervnculo"/>
@@ -2237,7 +2597,7 @@
             <w:noProof/>
             <w:webHidden/>
           </w:rPr>
-          <w:instrText xml:space="preserve"> PAGEREF _Toc69394781 \h </w:instrText>
+          <w:instrText xml:space="preserve"> PAGEREF _Toc69725266 \h </w:instrText>
         </w:r>
         <w:r>
           <w:rPr>
@@ -2257,7 +2617,7 @@
             <w:noProof/>
             <w:webHidden/>
           </w:rPr>
-          <w:t>19</w:t>
+          <w:t>20</w:t>
         </w:r>
         <w:r>
           <w:rPr>
@@ -2280,7 +2640,7 @@
           <w:noProof/>
         </w:rPr>
       </w:pPr>
-      <w:hyperlink w:anchor="_Toc69394782" w:history="1">
+      <w:hyperlink w:anchor="_Toc69725267" w:history="1">
         <w:r>
           <w:rPr>
             <w:rStyle w:val="Hipervnculo"/>
@@ -2327,7 +2687,7 @@
             <w:noProof/>
             <w:webHidden/>
           </w:rPr>
-          <w:instrText xml:space="preserve"> PAGEREF _Toc69394782 \h </w:instrText>
+          <w:instrText xml:space="preserve"> PAGEREF _Toc69725267 \h </w:instrText>
         </w:r>
         <w:r>
           <w:rPr>
@@ -2347,7 +2707,7 @@
             <w:noProof/>
             <w:webHidden/>
           </w:rPr>
-          <w:t>21</w:t>
+          <w:t>22</w:t>
         </w:r>
         <w:r>
           <w:rPr>
@@ -2370,7 +2730,7 @@
           <w:noProof/>
         </w:rPr>
       </w:pPr>
-      <w:hyperlink w:anchor="_Toc69394783" w:history="1">
+      <w:hyperlink w:anchor="_Toc69725268" w:history="1">
         <w:r>
           <w:rPr>
             <w:rStyle w:val="Hipervnculo"/>
@@ -2417,7 +2777,7 @@
             <w:noProof/>
             <w:webHidden/>
           </w:rPr>
-          <w:instrText xml:space="preserve"> PAGEREF _Toc69394783 \h </w:instrText>
+          <w:instrText xml:space="preserve"> PAGEREF _Toc69725268 \h </w:instrText>
         </w:r>
         <w:r>
           <w:rPr>
@@ -2437,7 +2797,7 @@
             <w:noProof/>
             <w:webHidden/>
           </w:rPr>
-          <w:t>26</w:t>
+          <w:t>27</w:t>
         </w:r>
         <w:r>
           <w:rPr>
@@ -2460,7 +2820,7 @@
           <w:noProof/>
         </w:rPr>
       </w:pPr>
-      <w:hyperlink w:anchor="_Toc69394784" w:history="1">
+      <w:hyperlink w:anchor="_Toc69725269" w:history="1">
         <w:r>
           <w:rPr>
             <w:rStyle w:val="Hipervnculo"/>
@@ -2486,23 +2846,7 @@
             <w:rFonts w:eastAsiaTheme="majorEastAsia"/>
             <w:noProof/>
           </w:rPr>
-          <w:t xml:space="preserve">Ajuste de las dimensiones de las </w:t>
-        </w:r>
-        <w:r>
-          <w:rPr>
-            <w:rStyle w:val="Hipervnculo"/>
-            <w:rFonts w:eastAsiaTheme="majorEastAsia"/>
-            <w:noProof/>
-          </w:rPr>
-          <w:t>i</w:t>
-        </w:r>
-        <w:r>
-          <w:rPr>
-            <w:rStyle w:val="Hipervnculo"/>
-            <w:rFonts w:eastAsiaTheme="majorEastAsia"/>
-            <w:noProof/>
-          </w:rPr>
-          <w:t>mágenes</w:t>
+          <w:t>Ajuste de las dimensiones de las imágenes</w:t>
         </w:r>
         <w:r>
           <w:rPr>
@@ -2523,7 +2867,7 @@
             <w:noProof/>
             <w:webHidden/>
           </w:rPr>
-          <w:instrText xml:space="preserve"> PAGEREF _Toc69394784 \h </w:instrText>
+          <w:instrText xml:space="preserve"> PAGEREF _Toc69725269 \h </w:instrText>
         </w:r>
         <w:r>
           <w:rPr>
@@ -2543,7 +2887,7 @@
             <w:noProof/>
             <w:webHidden/>
           </w:rPr>
-          <w:t>26</w:t>
+          <w:t>27</w:t>
         </w:r>
         <w:r>
           <w:rPr>
@@ -2592,24 +2936,285 @@
     </w:p>
     <w:p>
       <w:r>
-        <w:rPr>
-          <w:rFonts w:ascii="Times" w:hAnsi="Times"/>
-          <w:color w:val="000000"/>
-          <w:sz w:val="22"/>
-          <w:szCs w:val="22"/>
-        </w:rPr>
-        <w:t>En la actualidad, la utilización de ultrasonido focal de alta intensidad muestra resultados exitosos a la hora de mejorar la sintomatología de pacientes con temblor esencial.</w:t>
-      </w:r>
-      <w:r>
-        <w:rPr>
-          <w:rFonts w:ascii="Times" w:hAnsi="Times"/>
-          <w:color w:val="000000"/>
-          <w:sz w:val="22"/>
-          <w:szCs w:val="22"/>
-        </w:rPr>
+        <w:t>Un 11,2% de la población europea sufre enfermedades neurológicas</w:t>
+      </w:r>
+      <w:r>
+        <w:t>,</w:t>
+      </w:r>
+      <w:r>
+        <w:t xml:space="preserve"> atendiendo a los datos de la </w:t>
+      </w:r>
+      <w:r>
+        <w:t>OMS</w:t>
+      </w:r>
+      <w:r>
+        <w:rPr>
+          <w:rStyle w:val="Refdenotaalpie"/>
+        </w:rPr>
+        <w:footnoteReference w:id="1"/>
+      </w:r>
+      <w:r>
+        <w:t xml:space="preserve">. </w:t>
+      </w:r>
+      <w:r>
+        <w:t xml:space="preserve">El temblor esencial es uno de los desórdenes del movimiento más frecuentes, afectando al </w:t>
+      </w:r>
+      <w:commentRangeStart w:id="0"/>
+      <w:r>
+        <w:t xml:space="preserve">1% de la población </w:t>
+      </w:r>
+      <w:commentRangeEnd w:id="0"/>
+      <w:r>
+        <w:rPr>
+          <w:rStyle w:val="Refdecomentario"/>
+        </w:rPr>
+        <w:commentReference w:id="0"/>
+      </w:r>
+      <w:r>
+        <w:t>aproximadamente y con un fuerte componente genético. Este desorden se caracteriza por temblores frecuentemente aislados a las extremidades superiores.</w:t>
+      </w:r>
+    </w:p>
+    <w:p>
+      <w:r>
+        <w:t xml:space="preserve">En la actualidad, la utilización de ultrasonido focal de alta intensidad </w:t>
+      </w:r>
+      <w:r>
+        <w:t xml:space="preserve">(HIFU) </w:t>
+      </w:r>
+      <w:r>
+        <w:t>muestra resultados exitosos a la hora de mejorar la sintomatología de pacientes con temblor esencial.</w:t>
+      </w:r>
+      <w:r>
         <w:t xml:space="preserve"> </w:t>
       </w:r>
-    </w:p>
+      <w:r>
+        <w:t xml:space="preserve">La termoablación por HIFU guiada por resonancias magnéticas, ya se utiliza para el tratamiento tanto de la enfermedad de </w:t>
+      </w:r>
+      <w:proofErr w:type="spellStart"/>
+      <w:r>
+        <w:t>Parkingson</w:t>
+      </w:r>
+      <w:proofErr w:type="spellEnd"/>
+      <w:r>
+        <w:t xml:space="preserve"> como de los temblores esenciales.</w:t>
+      </w:r>
+    </w:p>
+    <w:p>
+      <w:r>
+        <w:t xml:space="preserve">Para el tratamiento de este tipo de enfermedades neurológicas, la barrera </w:t>
+      </w:r>
+      <w:proofErr w:type="spellStart"/>
+      <w:r>
+        <w:t>hemoencefálica</w:t>
+      </w:r>
+      <w:proofErr w:type="spellEnd"/>
+      <w:r>
+        <w:t xml:space="preserve">, que protege al cerebro de la llegada de sustancias tóxicas o extrañas, viene obstaculizando la utilización de medicamentos para hacer frente a la enfermedad. Por otra parte, la cirugía en el cerebro presenta altos riesgos. El HIFU guiado por resonancia magnética es un procedimiento guiado por imagen </w:t>
+      </w:r>
+      <w:r>
+        <w:t>mínimamente invasivo</w:t>
+      </w:r>
+      <w:r>
+        <w:t xml:space="preserve">, </w:t>
+      </w:r>
+      <w:r>
+        <w:t>que se realiza sin incisiones y con una gran precisión. Por ello, es esta una técnica muy prometedora.</w:t>
+      </w:r>
+    </w:p>
+    <w:p>
+      <w:r>
+        <w:t>Para mejorar la eficacia de esta técnica</w:t>
+      </w:r>
+      <w:r>
+        <w:t xml:space="preserve">, en relación con los resultados </w:t>
+      </w:r>
+      <w:r>
+        <w:t>terapéuticos</w:t>
+      </w:r>
+      <w:r>
+        <w:t xml:space="preserve">, es necesario conocer con precisión la localización, el volumen y otras características de la lesión producida por HIFU </w:t>
+      </w:r>
+      <w:r>
+        <w:t>en el tálamo para reducir la sintomatología del temblor esencial</w:t>
+      </w:r>
+      <w:r>
+        <w:t xml:space="preserve">. Una predicción subóptima de estos parámetros puede provocar resultados terapéuticos poco deseados y efectos neurológicos adversos. </w:t>
+      </w:r>
+      <w:r>
+        <w:t>Por tanto, s</w:t>
+      </w:r>
+      <w:r>
+        <w:t>e hace necesari</w:t>
+      </w:r>
+      <w:r>
+        <w:t>a</w:t>
+      </w:r>
+      <w:r>
+        <w:t xml:space="preserve"> la creación de herramientas que permitan perfeccionar la localización y volumen de la lesión a partir de la experiencia y los resultados clínicos ya existentes.</w:t>
+      </w:r>
+    </w:p>
+    <w:p>
+      <w:pPr>
+        <w:pStyle w:val="Ttulo1"/>
+        <w:numPr>
+          <w:ilvl w:val="1"/>
+          <w:numId w:val="1"/>
+        </w:numPr>
+      </w:pPr>
+      <w:bookmarkStart w:id="1" w:name="_Toc69725254"/>
+      <w:r>
+        <w:t>Motivación del trabajo</w:t>
+      </w:r>
+      <w:bookmarkEnd w:id="1"/>
+    </w:p>
+    <w:p>
+      <w:r>
+        <w:t xml:space="preserve">La simbiosis entre las nuevas tecnologías </w:t>
+      </w:r>
+      <w:r>
+        <w:t xml:space="preserve">informáticas </w:t>
+      </w:r>
+      <w:r>
+        <w:t xml:space="preserve">y las propias de la medicina son, cada vez de forma evidente, una tendencia que multiplica las posibilidades de los investigadores y del personal sanitario </w:t>
+      </w:r>
+      <w:r>
+        <w:t>para</w:t>
+      </w:r>
+      <w:r>
+        <w:t xml:space="preserve"> encontrar nuevas soluciones para curar enfermedades que afectan a gran parte de la población, mejorar la calidad de vida de los pacientes o hacer diagnósticos más certeros.</w:t>
+      </w:r>
+    </w:p>
+    <w:p>
+      <w:r>
+        <w:t>La técnica HIFU aplicada como tratamiento para los temblores esenciales es una tecnología disruptiva que, produciendo una lesión en el tálamo por termoablación, consigue prometedores resultados a la hora de reducir la sintomatología causada por esta enfermedad. Sin embargo, los resultados muestran una gran variabilidad dependiendo de las características de la lesión. Por ello, es de vital importancia conocer las características de la lesión para tomar decisiones clínicas y mejorar los resultados derivados de la aplicación de esta técnica.</w:t>
+      </w:r>
+    </w:p>
+    <w:p>
+      <w:r>
+        <w:t>Este es el motivo principal por el que este trabajo</w:t>
+      </w:r>
+      <w:r>
+        <w:t xml:space="preserve">, que consiste en la automatización de informes clínicos de topografía de la lesión </w:t>
+      </w:r>
+      <w:proofErr w:type="spellStart"/>
+      <w:r>
+        <w:t>talámica</w:t>
+      </w:r>
+      <w:proofErr w:type="spellEnd"/>
+      <w:r>
+        <w:t>,</w:t>
+      </w:r>
+      <w:r>
+        <w:t xml:space="preserve"> supone un avance que contribuye a una mayor eficacia en la utilización de esta técnica tan prometedora y que dota de </w:t>
+      </w:r>
+      <w:r>
+        <w:t xml:space="preserve">una </w:t>
+      </w:r>
+      <w:r>
+        <w:lastRenderedPageBreak/>
+        <w:t>nueva herramienta informática</w:t>
+      </w:r>
+      <w:r>
+        <w:t xml:space="preserve"> al personal clínico para llevar a cabo su trabajo con mayor facilidad, comprensibilidad e información en la toma de decisiones.</w:t>
+      </w:r>
+    </w:p>
+    <w:p>
+      <w:pPr>
+        <w:pStyle w:val="Ttulo1"/>
+        <w:numPr>
+          <w:ilvl w:val="1"/>
+          <w:numId w:val="1"/>
+        </w:numPr>
+      </w:pPr>
+      <w:bookmarkStart w:id="2" w:name="_Toc69725255"/>
+      <w:r>
+        <w:t>Objetivos del proyecto</w:t>
+      </w:r>
+      <w:bookmarkEnd w:id="2"/>
+    </w:p>
+    <w:p>
+      <w:r>
+        <w:t>Este trabajo tiene como objetivo proporcionar una herramienta</w:t>
+      </w:r>
+      <w:r>
+        <w:t xml:space="preserve"> informática</w:t>
+      </w:r>
+      <w:r>
+        <w:t xml:space="preserve"> al personal sanitario que permita integrar la información referente a la aplicación de la tecnología HIFU guiada por resonancia magnética, en un informe clínico que sea útil para conocer la realidad del paciente tras el tratamiento.</w:t>
+      </w:r>
+    </w:p>
+    <w:p>
+      <w:r>
+        <w:t xml:space="preserve">El informe producido garantiza al personal sanitario la correcta visualización de diferentes imágenes de resonancia magnética, donde reconocer con facilidad la lesión </w:t>
+      </w:r>
+      <w:proofErr w:type="spellStart"/>
+      <w:r>
+        <w:t>talámica</w:t>
+      </w:r>
+      <w:proofErr w:type="spellEnd"/>
+      <w:r>
+        <w:t xml:space="preserve"> producida por HIFU.</w:t>
+      </w:r>
+    </w:p>
+    <w:p>
+      <w:r>
+        <w:t xml:space="preserve">Además, se proporciona una caracterización comprensiva de los aspectos topográficos y morfológicos de la lesión </w:t>
+      </w:r>
+      <w:proofErr w:type="spellStart"/>
+      <w:r>
+        <w:t>talámica</w:t>
+      </w:r>
+      <w:proofErr w:type="spellEnd"/>
+      <w:r>
+        <w:t xml:space="preserve">, con el fin de identificar con precisión aspectos relacionados con la localización y el volumen de </w:t>
+      </w:r>
+      <w:r>
+        <w:t>esta</w:t>
+      </w:r>
+      <w:r>
+        <w:t>.</w:t>
+      </w:r>
+    </w:p>
+    <w:p>
+      <w:r>
+        <w:t xml:space="preserve">Por último, con el objetivo de cuantificar la relación entre las características de la lesión y los resultados clínicos, se presenta una comparación estadística con una población de pacientes a los que ya ha sido realizada esta cirugía y de los que conocemos el porcentaje de mejora sobre la sintomatología producida por los temblores esenciales. </w:t>
+      </w:r>
+    </w:p>
+    <w:p>
+      <w:r>
+        <w:t>De esta forma, conseguimos dotar al personal sanitario con una herramienta que le permita predecir y conocer con detalle las características con que debe cumplir la lesión en posteriores tratamientos para conseguir una elevada eficacia ante esta frecuente enfermedad.</w:t>
+      </w:r>
+    </w:p>
+    <w:p>
+      <w:pPr>
+        <w:pStyle w:val="Ttulo1"/>
+        <w:numPr>
+          <w:ilvl w:val="1"/>
+          <w:numId w:val="1"/>
+        </w:numPr>
+      </w:pPr>
+      <w:bookmarkStart w:id="3" w:name="_Toc69725256"/>
+      <w:r>
+        <w:t>Metodología y resultados</w:t>
+      </w:r>
+      <w:bookmarkEnd w:id="3"/>
+    </w:p>
+    <w:p>
+      <w:pPr>
+        <w:pStyle w:val="Ttulo1"/>
+        <w:numPr>
+          <w:ilvl w:val="1"/>
+          <w:numId w:val="1"/>
+        </w:numPr>
+      </w:pPr>
+      <w:bookmarkStart w:id="4" w:name="_Toc69725257"/>
+      <w:r>
+        <w:t>Organización de la memoria</w:t>
+      </w:r>
+      <w:bookmarkEnd w:id="4"/>
+    </w:p>
+    <w:p/>
+    <w:p/>
     <w:p>
       <w:pPr>
         <w:spacing w:before="0"/>
@@ -2712,11 +3317,11 @@
           <w:numId w:val="1"/>
         </w:numPr>
       </w:pPr>
-      <w:bookmarkStart w:id="0" w:name="_Toc69394773"/>
+      <w:bookmarkStart w:id="5" w:name="_Toc69725258"/>
       <w:r>
         <w:t>Alcance</w:t>
       </w:r>
-      <w:bookmarkEnd w:id="0"/>
+      <w:bookmarkEnd w:id="5"/>
     </w:p>
     <w:p>
       <w:r>
@@ -2770,11 +3375,11 @@
           <w:numId w:val="1"/>
         </w:numPr>
       </w:pPr>
-      <w:bookmarkStart w:id="1" w:name="_Toc69394774"/>
+      <w:bookmarkStart w:id="6" w:name="_Toc69725259"/>
       <w:r>
         <w:t>Roles</w:t>
       </w:r>
-      <w:bookmarkEnd w:id="1"/>
+      <w:bookmarkEnd w:id="6"/>
     </w:p>
     <w:p>
       <w:r>
@@ -2827,11 +3432,11 @@
           <w:numId w:val="1"/>
         </w:numPr>
       </w:pPr>
-      <w:bookmarkStart w:id="2" w:name="_Toc69394775"/>
+      <w:bookmarkStart w:id="7" w:name="_Toc69725260"/>
       <w:r>
         <w:t>Especificación de requisitos</w:t>
       </w:r>
-      <w:bookmarkEnd w:id="2"/>
+      <w:bookmarkEnd w:id="7"/>
     </w:p>
     <w:p>
       <w:pPr>
@@ -3200,11 +3805,11 @@
           <w:numId w:val="1"/>
         </w:numPr>
       </w:pPr>
-      <w:bookmarkStart w:id="3" w:name="_Toc69394776"/>
+      <w:bookmarkStart w:id="8" w:name="_Toc69725261"/>
       <w:r>
         <w:t>Introducción</w:t>
       </w:r>
-      <w:bookmarkEnd w:id="3"/>
+      <w:bookmarkEnd w:id="8"/>
     </w:p>
     <w:p>
       <w:r>
@@ -3255,7 +3860,7 @@
           <w:numId w:val="1"/>
         </w:numPr>
       </w:pPr>
-      <w:bookmarkStart w:id="4" w:name="_Toc69394777"/>
+      <w:bookmarkStart w:id="9" w:name="_Toc69725262"/>
       <w:r>
         <w:t>Front-</w:t>
       </w:r>
@@ -3263,7 +3868,7 @@
       <w:r>
         <w:t>end</w:t>
       </w:r>
-      <w:bookmarkEnd w:id="4"/>
+      <w:bookmarkEnd w:id="9"/>
       <w:proofErr w:type="spellEnd"/>
     </w:p>
     <w:p>
@@ -3303,15 +3908,7 @@
       </w:r>
       <w:proofErr w:type="spellEnd"/>
       <w:r>
-        <w:t xml:space="preserve">. El diseño del informe debe ser tal que proporcione una integración ordenada de distintos tipos de información en forma de a) imágenes, b) gráficos, c) datos numéricos, d) textos y e) tablas. El objetivo principal del informe es el de proporcionar al facultativo una herramienta que le permita visualizar y comprender con facilidad la situación de un paciente que se ha sometido a una </w:t>
-      </w:r>
-      <w:proofErr w:type="spellStart"/>
-      <w:r>
-        <w:t>termoablación</w:t>
-      </w:r>
-      <w:proofErr w:type="spellEnd"/>
-      <w:r>
-        <w:t xml:space="preserve"> </w:t>
+        <w:t xml:space="preserve">. El diseño del informe debe ser tal que proporcione una integración ordenada de distintos tipos de información en forma de a) imágenes, b) gráficos, c) datos numéricos, d) textos y e) tablas. El objetivo principal del informe es el de proporcionar al facultativo una herramienta que le permita visualizar y comprender con facilidad la situación de un paciente que se ha sometido a una termoablación </w:t>
       </w:r>
       <w:proofErr w:type="spellStart"/>
       <w:r>
@@ -3355,7 +3952,7 @@
           <w:numId w:val="9"/>
         </w:numPr>
       </w:pPr>
-      <w:commentRangeStart w:id="5"/>
+      <w:commentRangeStart w:id="10"/>
       <w:r>
         <w:rPr>
           <w:b/>
@@ -3374,12 +3971,12 @@
       <w:r>
         <w:t xml:space="preserve"> en T1, T2, FLAIR y SWAN, además de una imagen mosaico.</w:t>
       </w:r>
-      <w:commentRangeEnd w:id="5"/>
+      <w:commentRangeEnd w:id="10"/>
       <w:r>
         <w:rPr>
           <w:rStyle w:val="Refdecomentario"/>
         </w:rPr>
-        <w:commentReference w:id="5"/>
+        <w:commentReference w:id="10"/>
       </w:r>
     </w:p>
     <w:p>
@@ -3408,16 +4005,16 @@
       <w:r>
         <w:t xml:space="preserve">, el volumen de la </w:t>
       </w:r>
-      <w:commentRangeStart w:id="6"/>
+      <w:commentRangeStart w:id="11"/>
       <w:r>
         <w:t>lesión</w:t>
       </w:r>
-      <w:commentRangeEnd w:id="6"/>
+      <w:commentRangeEnd w:id="11"/>
       <w:r>
         <w:rPr>
           <w:rStyle w:val="Refdecomentario"/>
         </w:rPr>
-        <w:commentReference w:id="6"/>
+        <w:commentReference w:id="11"/>
       </w:r>
     </w:p>
     <w:p>
@@ -3453,7 +4050,7 @@
           <w:numId w:val="1"/>
         </w:numPr>
       </w:pPr>
-      <w:bookmarkStart w:id="7" w:name="_Toc69394778"/>
+      <w:bookmarkStart w:id="12" w:name="_Toc69725263"/>
       <w:r>
         <w:t>Back-</w:t>
       </w:r>
@@ -3461,7 +4058,7 @@
       <w:r>
         <w:t>end</w:t>
       </w:r>
-      <w:bookmarkEnd w:id="7"/>
+      <w:bookmarkEnd w:id="12"/>
       <w:proofErr w:type="spellEnd"/>
     </w:p>
     <w:p>
@@ -3648,11 +4245,11 @@
           <w:numId w:val="1"/>
         </w:numPr>
       </w:pPr>
-      <w:bookmarkStart w:id="8" w:name="_Toc69394779"/>
+      <w:bookmarkStart w:id="13" w:name="_Toc69725264"/>
       <w:r>
         <w:t>Introducción</w:t>
       </w:r>
-      <w:bookmarkEnd w:id="8"/>
+      <w:bookmarkEnd w:id="13"/>
     </w:p>
     <w:p>
       <w:r>
@@ -3672,17 +4269,17 @@
           <w:numId w:val="1"/>
         </w:numPr>
       </w:pPr>
-      <w:bookmarkStart w:id="9" w:name="_Toc69394780"/>
+      <w:bookmarkStart w:id="14" w:name="_Toc69725265"/>
       <w:r>
         <w:t>Visualización de las imágenes NIFTI</w:t>
       </w:r>
-      <w:bookmarkEnd w:id="9"/>
+      <w:bookmarkEnd w:id="14"/>
     </w:p>
     <w:p>
       <w:r>
         <w:t xml:space="preserve">Las imágenes de resonancia magnética que utilizaremos están en formato NIFTI, que es uno de los diferentes formatos en que estas imágenes pueden ser almacenadas. Consisten en un único fichero de unos 20-50 MB que contiene todas las </w:t>
       </w:r>
-      <w:commentRangeStart w:id="10"/>
+      <w:commentRangeStart w:id="15"/>
       <w:proofErr w:type="spellStart"/>
       <w:r>
         <w:rPr>
@@ -3691,13 +4288,13 @@
         </w:rPr>
         <w:t>slices</w:t>
       </w:r>
-      <w:commentRangeEnd w:id="10"/>
+      <w:commentRangeEnd w:id="15"/>
       <w:proofErr w:type="spellEnd"/>
       <w:r>
         <w:rPr>
           <w:rStyle w:val="Refdecomentario"/>
         </w:rPr>
-        <w:commentReference w:id="10"/>
+        <w:commentReference w:id="15"/>
       </w:r>
       <w:r>
         <w:rPr>
@@ -3709,7 +4306,7 @@
       <w:r>
         <w:t xml:space="preserve">de la prueba. Lógicamente, estas imágenes deben visualizarse en un visor específico y, en este caso, utilizaremos la herramienta ITK-SNAP. Además, </w:t>
       </w:r>
-      <w:commentRangeStart w:id="11"/>
+      <w:commentRangeStart w:id="16"/>
       <w:r>
         <w:t xml:space="preserve">las imágenes se mostrarán en </w:t>
       </w:r>
@@ -3721,58 +4318,58 @@
       <w:r>
         <w:t>, una vista compuesta por una imagen axial, una sagital y una coronal</w:t>
       </w:r>
-      <w:commentRangeEnd w:id="11"/>
+      <w:commentRangeEnd w:id="16"/>
       <w:r>
         <w:rPr>
           <w:rStyle w:val="Refdecomentario"/>
         </w:rPr>
-        <w:commentReference w:id="11"/>
+        <w:commentReference w:id="16"/>
       </w:r>
       <w:r>
         <w:t>.</w:t>
       </w:r>
     </w:p>
     <w:p>
-      <w:commentRangeStart w:id="12"/>
+      <w:commentRangeStart w:id="17"/>
       <w:r>
         <w:t>Para este informe, en la especificación de requisitos, se concreta que deben incluirse imágenes en T1, T2, FLAIR y SWAN.</w:t>
       </w:r>
-      <w:commentRangeEnd w:id="12"/>
+      <w:commentRangeEnd w:id="17"/>
       <w:r>
         <w:rPr>
           <w:rStyle w:val="Refdecomentario"/>
         </w:rPr>
-        <w:commentReference w:id="12"/>
+        <w:commentReference w:id="17"/>
       </w:r>
       <w:r>
         <w:t xml:space="preserve"> Las imágenes en T1 y en T2 se diferencian en las propiedades del tejido que se potencian. En ambas, se obtiene la respuesta de todo el tejido cerebral a la temperatura (no solo la respuesta de la lesión). Suponemos que la zona que segmentamos es la más probable de ser lesión por su respuesta a la temperatura. En el caso de T1, se obtiene una imagen hipertensa con más resolución. En el caso de T2, se puede observar de forma más intensa el edema de la lesión.</w:t>
       </w:r>
     </w:p>
     <w:p>
-      <w:commentRangeStart w:id="13"/>
+      <w:commentRangeStart w:id="18"/>
       <w:r>
         <w:t xml:space="preserve">La imagen FLAIR tiene más contraste que las anteriores porque elimina la señal de los líquidos y esto hace que se muestre de forma más clara el </w:t>
       </w:r>
-      <w:commentRangeStart w:id="14"/>
+      <w:commentRangeStart w:id="19"/>
       <w:r>
         <w:t>edema</w:t>
       </w:r>
-      <w:commentRangeEnd w:id="14"/>
+      <w:commentRangeEnd w:id="19"/>
       <w:r>
         <w:rPr>
           <w:rStyle w:val="Refdecomentario"/>
         </w:rPr>
-        <w:commentReference w:id="14"/>
+        <w:commentReference w:id="19"/>
       </w:r>
       <w:r>
         <w:t>.</w:t>
       </w:r>
-      <w:commentRangeEnd w:id="13"/>
+      <w:commentRangeEnd w:id="18"/>
       <w:r>
         <w:rPr>
           <w:rStyle w:val="Refdecomentario"/>
         </w:rPr>
-        <w:commentReference w:id="13"/>
+        <w:commentReference w:id="18"/>
       </w:r>
     </w:p>
     <w:p>
@@ -3876,7 +4473,7 @@
         <w:rPr>
           <w:rStyle w:val="Refdenotaalpie"/>
         </w:rPr>
-        <w:footnoteReference w:id="1"/>
+        <w:footnoteReference w:id="2"/>
       </w:r>
       <w:r>
         <w:t>.</w:t>
@@ -4169,16 +4766,16 @@
       <w:r>
         <w:t xml:space="preserve">. </w:t>
       </w:r>
-      <w:commentRangeStart w:id="15"/>
+      <w:commentRangeStart w:id="20"/>
       <w:r>
         <w:t>Esto se conoce como una transformación de identidad</w:t>
       </w:r>
-      <w:commentRangeEnd w:id="15"/>
+      <w:commentRangeEnd w:id="20"/>
       <w:r>
         <w:rPr>
           <w:rStyle w:val="Refdecomentario"/>
         </w:rPr>
-        <w:commentReference w:id="15"/>
+        <w:commentReference w:id="20"/>
       </w:r>
       <w:r>
         <w:t>.</w:t>
@@ -4193,11 +4790,11 @@
           <w:numId w:val="1"/>
         </w:numPr>
       </w:pPr>
-      <w:bookmarkStart w:id="16" w:name="_Toc69394781"/>
+      <w:bookmarkStart w:id="21" w:name="_Toc69725266"/>
       <w:r>
         <w:t>Muestreo de la lesión</w:t>
       </w:r>
-      <w:bookmarkEnd w:id="16"/>
+      <w:bookmarkEnd w:id="21"/>
     </w:p>
     <w:p>
       <w:r>
@@ -4209,17 +4806,9 @@
       </w:r>
       <w:proofErr w:type="gramEnd"/>
       <w:r>
-        <w:t xml:space="preserve"> con la lesión de cada una de las distintas resonancias para superponerlas y visualizar con claridad la lesión producida por la </w:t>
-      </w:r>
-      <w:proofErr w:type="spellStart"/>
-      <w:r>
-        <w:t>termoablación</w:t>
-      </w:r>
-      <w:proofErr w:type="spellEnd"/>
-      <w:r>
-        <w:t xml:space="preserve">. La lesión es en realidad una máscara, </w:t>
-      </w:r>
-      <w:commentRangeStart w:id="17"/>
+        <w:t xml:space="preserve"> con la lesión de cada una de las distintas resonancias para superponerlas y visualizar con claridad la lesión producida por la termoablación. La lesión es en realidad una máscara, </w:t>
+      </w:r>
+      <w:commentRangeStart w:id="22"/>
       <w:r>
         <w:t xml:space="preserve">con </w:t>
       </w:r>
@@ -4235,12 +4824,12 @@
       <w:r>
         <w:t xml:space="preserve"> que tienen asignados valores de 0 (donde no hay lesión) y 1 (para el espacio donde se encuentra la lesión</w:t>
       </w:r>
-      <w:commentRangeEnd w:id="17"/>
+      <w:commentRangeEnd w:id="22"/>
       <w:r>
         <w:rPr>
           <w:rStyle w:val="Refdecomentario"/>
         </w:rPr>
-        <w:commentReference w:id="17"/>
+        <w:commentReference w:id="22"/>
       </w:r>
       <w:r>
         <w:t>), puesto que no existe interpolación.</w:t>
@@ -4387,7 +4976,7 @@
         <w:rPr>
           <w:rStyle w:val="Refdenotaalpie"/>
         </w:rPr>
-        <w:footnoteReference w:id="2"/>
+        <w:footnoteReference w:id="3"/>
       </w:r>
       <w:r>
         <w:t>: “</w:t>
@@ -4554,12 +5143,12 @@
         <w:rPr>
           <w:rStyle w:val="Refdenotaalpie"/>
         </w:rPr>
-        <w:footnoteReference w:id="3"/>
+        <w:footnoteReference w:id="4"/>
       </w:r>
       <w:r>
         <w:t xml:space="preserve">. </w:t>
       </w:r>
-      <w:commentRangeStart w:id="18"/>
+      <w:commentRangeStart w:id="23"/>
       <w:r>
         <w:t xml:space="preserve">Todo esto puede encontrarse en la guía de instalación de </w:t>
       </w:r>
@@ -4583,17 +5172,17 @@
         <w:rPr>
           <w:rStyle w:val="Refdenotaalpie"/>
         </w:rPr>
-        <w:footnoteReference w:id="4"/>
+        <w:footnoteReference w:id="5"/>
       </w:r>
       <w:r>
         <w:t>.</w:t>
       </w:r>
-      <w:commentRangeEnd w:id="18"/>
+      <w:commentRangeEnd w:id="23"/>
       <w:r>
         <w:rPr>
           <w:rStyle w:val="Refdecomentario"/>
         </w:rPr>
-        <w:commentReference w:id="18"/>
+        <w:commentReference w:id="23"/>
       </w:r>
     </w:p>
     <w:p>
@@ -5108,36 +5697,36 @@
           <w:numId w:val="1"/>
         </w:numPr>
       </w:pPr>
-      <w:bookmarkStart w:id="19" w:name="_Toc69394782"/>
-      <w:commentRangeStart w:id="20"/>
+      <w:bookmarkStart w:id="24" w:name="_Toc69725267"/>
+      <w:commentRangeStart w:id="25"/>
       <w:r>
         <w:t>Ajustes de visualización de imágenes NIFTI</w:t>
       </w:r>
-      <w:commentRangeEnd w:id="20"/>
+      <w:commentRangeEnd w:id="25"/>
       <w:r>
         <w:rPr>
           <w:rStyle w:val="Refdecomentario"/>
           <w:rFonts w:ascii="Times New Roman" w:eastAsia="Times New Roman" w:hAnsi="Times New Roman" w:cs="Times New Roman"/>
           <w:color w:val="auto"/>
         </w:rPr>
-        <w:commentReference w:id="20"/>
-      </w:r>
-      <w:bookmarkEnd w:id="19"/>
+        <w:commentReference w:id="25"/>
+      </w:r>
+      <w:bookmarkEnd w:id="24"/>
     </w:p>
     <w:p>
       <w:r>
         <w:t xml:space="preserve">Una vez tenemos todas las imágenes NIFTI de las resonancias magnéticas y sus correspondientes máscaras de la lesión, se procede a exportarlas a formato PNG cumpliendo con los requisitos </w:t>
       </w:r>
-      <w:commentRangeStart w:id="21"/>
+      <w:commentRangeStart w:id="26"/>
       <w:r>
         <w:t>RFX</w:t>
       </w:r>
-      <w:commentRangeEnd w:id="21"/>
+      <w:commentRangeEnd w:id="26"/>
       <w:r>
         <w:rPr>
           <w:rStyle w:val="Refdecomentario"/>
         </w:rPr>
-        <w:commentReference w:id="21"/>
+        <w:commentReference w:id="26"/>
       </w:r>
       <w:r>
         <w:t>. Para ello, se utilizará la herramienta FSLEYES.</w:t>
@@ -5174,7 +5763,7 @@
         <w:rPr>
           <w:rStyle w:val="Refdenotaalpie"/>
         </w:rPr>
-        <w:footnoteReference w:id="5"/>
+        <w:footnoteReference w:id="6"/>
       </w:r>
       <w:r>
         <w:t>, “</w:t>
@@ -5214,7 +5803,7 @@
         <w:rPr>
           <w:rStyle w:val="Refdenotaalpie"/>
         </w:rPr>
-        <w:footnoteReference w:id="6"/>
+        <w:footnoteReference w:id="7"/>
       </w:r>
       <w:r>
         <w:t xml:space="preserve"> y configurar el terminal de comandos. Si se utiliza la última versión de </w:t>
@@ -5353,7 +5942,7 @@
         <w:rPr>
           <w:rStyle w:val="Refdenotaalpie"/>
         </w:rPr>
-        <w:footnoteReference w:id="7"/>
+        <w:footnoteReference w:id="8"/>
       </w:r>
       <w:r>
         <w:t>.</w:t>
@@ -5426,7 +6015,7 @@
         <w:rPr>
           <w:rStyle w:val="Refdenotaalpie"/>
         </w:rPr>
-        <w:footnoteReference w:id="8"/>
+        <w:footnoteReference w:id="9"/>
       </w:r>
       <w:r>
         <w:t xml:space="preserve">. </w:t>
@@ -6257,7 +6846,7 @@
         </w:rPr>
         <w:t xml:space="preserve"> </w:t>
       </w:r>
-      <w:commentRangeStart w:id="22"/>
+      <w:commentRangeStart w:id="27"/>
       <w:r>
         <w:rPr>
           <w:rFonts w:ascii="Consolas" w:hAnsi="Consolas" w:cs="Consolas"/>
@@ -6266,12 +6855,12 @@
         </w:rPr>
         <w:t>linear</w:t>
       </w:r>
-      <w:commentRangeEnd w:id="22"/>
+      <w:commentRangeEnd w:id="27"/>
       <w:r>
         <w:rPr>
           <w:rStyle w:val="Refdecomentario"/>
         </w:rPr>
-        <w:commentReference w:id="22"/>
+        <w:commentReference w:id="27"/>
       </w:r>
     </w:p>
     <w:p>
@@ -6469,16 +7058,16 @@
       <w:r>
         <w:t xml:space="preserve">El requisito </w:t>
       </w:r>
-      <w:commentRangeStart w:id="23"/>
+      <w:commentRangeStart w:id="28"/>
       <w:r>
         <w:t>RFX</w:t>
       </w:r>
-      <w:commentRangeEnd w:id="23"/>
+      <w:commentRangeEnd w:id="28"/>
       <w:r>
         <w:rPr>
           <w:rStyle w:val="Refdecomentario"/>
         </w:rPr>
-        <w:commentReference w:id="23"/>
+        <w:commentReference w:id="28"/>
       </w:r>
       <w:r>
         <w:t xml:space="preserve"> especifica las imágenes deben optimizarse al espacio disponible, eliminando el ruido y ampliando en la medida de lo posible las imágenes para facilitar su visualización. Con estos parámetros se aumentan las imágenes con </w:t>
@@ -6793,16 +7382,16 @@
       <w:r>
         <w:t xml:space="preserve">El requisito </w:t>
       </w:r>
-      <w:commentRangeStart w:id="24"/>
+      <w:commentRangeStart w:id="29"/>
       <w:r>
         <w:t>RFX</w:t>
       </w:r>
-      <w:commentRangeEnd w:id="24"/>
+      <w:commentRangeEnd w:id="29"/>
       <w:r>
         <w:rPr>
           <w:rStyle w:val="Refdecomentario"/>
         </w:rPr>
-        <w:commentReference w:id="24"/>
+        <w:commentReference w:id="29"/>
       </w:r>
       <w:r>
         <w:t xml:space="preserve"> especifica que debe aumentarse el contraste de las imágenes para distinguir con más facilidad la lesión y el edema. Este parámetro permite ajustar el brillo y el contraste de la imagen.</w:t>
@@ -6913,16 +7502,16 @@
       <w:r>
         <w:t xml:space="preserve">El requisito </w:t>
       </w:r>
-      <w:commentRangeStart w:id="25"/>
+      <w:commentRangeStart w:id="30"/>
       <w:r>
         <w:t>RFX</w:t>
       </w:r>
-      <w:commentRangeEnd w:id="25"/>
+      <w:commentRangeEnd w:id="30"/>
       <w:r>
         <w:rPr>
           <w:rStyle w:val="Refdecomentario"/>
         </w:rPr>
-        <w:commentReference w:id="25"/>
+        <w:commentReference w:id="30"/>
       </w:r>
       <w:r>
         <w:t xml:space="preserve"> especifica que la lesión debe mostrarse en la imagen con el contorno destacado en color rojo. Por ello, se especifica que la capa superpuesta será de tipo máscara (</w:t>
@@ -9713,16 +10302,16 @@
       <w:r>
         <w:t xml:space="preserve">Una vez obtenidas todas las imágenes en formato PNG, ya podrán incluirse en el informe clínico. Sin embargo, tal como especifica el requisito </w:t>
       </w:r>
-      <w:commentRangeStart w:id="26"/>
+      <w:commentRangeStart w:id="31"/>
       <w:r>
         <w:t>RFX</w:t>
       </w:r>
-      <w:commentRangeEnd w:id="26"/>
+      <w:commentRangeEnd w:id="31"/>
       <w:r>
         <w:rPr>
           <w:rStyle w:val="Refdecomentario"/>
         </w:rPr>
-        <w:commentReference w:id="26"/>
+        <w:commentReference w:id="31"/>
       </w:r>
       <w:r>
         <w:t>, las imágenes todavía necesitan algunos ajustes para eliminar el ruido y aprovechar al máximo el folio. Estos ajustes se realizarán posteriormente utilizando algunas librerías de Python.</w:t>
@@ -9749,7 +10338,7 @@
       </w:r>
     </w:p>
     <w:p>
-      <w:commentRangeStart w:id="27"/>
+      <w:commentRangeStart w:id="32"/>
       <w:r>
         <w:t xml:space="preserve">Una </w:t>
       </w:r>
@@ -9761,12 +10350,12 @@
       <w:r>
         <w:t xml:space="preserve"> consiste en…</w:t>
       </w:r>
-      <w:commentRangeEnd w:id="27"/>
+      <w:commentRangeEnd w:id="32"/>
       <w:r>
         <w:rPr>
           <w:rStyle w:val="Refdecomentario"/>
         </w:rPr>
-        <w:commentReference w:id="27"/>
+        <w:commentReference w:id="32"/>
       </w:r>
     </w:p>
     <w:p>
@@ -10679,16 +11268,16 @@
       <w:r>
         <w:t xml:space="preserve"> que indican el color del fondo. En este caso todos los valores (RGB) se encuentra en “0.0” puesto que el requisito </w:t>
       </w:r>
-      <w:commentRangeStart w:id="28"/>
+      <w:commentRangeStart w:id="33"/>
       <w:r>
         <w:t>RFX</w:t>
       </w:r>
-      <w:commentRangeEnd w:id="28"/>
+      <w:commentRangeEnd w:id="33"/>
       <w:r>
         <w:rPr>
           <w:rStyle w:val="Refdecomentario"/>
         </w:rPr>
-        <w:commentReference w:id="28"/>
+        <w:commentReference w:id="33"/>
       </w:r>
       <w:r>
         <w:t xml:space="preserve"> indica que el fondo de las imágenes debe ser negro.</w:t>
@@ -10729,16 +11318,16 @@
       <w:r>
         <w:t xml:space="preserve">, indican el número de </w:t>
       </w:r>
-      <w:commentRangeStart w:id="29"/>
+      <w:commentRangeStart w:id="34"/>
       <w:r>
         <w:t>miniaturas</w:t>
       </w:r>
-      <w:commentRangeEnd w:id="29"/>
+      <w:commentRangeEnd w:id="34"/>
       <w:r>
         <w:rPr>
           <w:rStyle w:val="Refdecomentario"/>
         </w:rPr>
-        <w:commentReference w:id="29"/>
+        <w:commentReference w:id="34"/>
       </w:r>
       <w:r>
         <w:t xml:space="preserve"> que hay en cada columna y en cada fila respectivamente. En este caso, se ha buscado optimizar el número de elementos en cada fila y columna de forma que se aporte información detallada y se ajuste al tamaño de una cara de un folio para facilitar su visualización en el informe.</w:t>
@@ -10807,12 +11396,12 @@
           <w:numId w:val="1"/>
         </w:numPr>
       </w:pPr>
-      <w:bookmarkStart w:id="30" w:name="_Toc69394783"/>
+      <w:bookmarkStart w:id="35" w:name="_Toc69725268"/>
       <w:r>
         <w:lastRenderedPageBreak/>
         <w:t>Automatización de los comandos de FSLEYES</w:t>
       </w:r>
-      <w:bookmarkEnd w:id="30"/>
+      <w:bookmarkEnd w:id="35"/>
     </w:p>
     <w:p>
       <w:r>
@@ -12476,11 +13065,11 @@
           <w:numId w:val="1"/>
         </w:numPr>
       </w:pPr>
-      <w:bookmarkStart w:id="31" w:name="_Toc69394784"/>
+      <w:bookmarkStart w:id="36" w:name="_Toc69725269"/>
       <w:r>
         <w:t>Ajuste de las dimensiones de las imágenes</w:t>
       </w:r>
-      <w:bookmarkEnd w:id="31"/>
+      <w:bookmarkEnd w:id="36"/>
     </w:p>
     <w:p>
       <w:r>
@@ -12803,7 +13392,7 @@
           <w:i/>
           <w:iCs/>
         </w:rPr>
-        <w:footnoteReference w:id="9"/>
+        <w:footnoteReference w:id="10"/>
       </w:r>
       <w:r>
         <w:t>:</w:t>
@@ -12876,16 +13465,16 @@
       <w:r>
         <w:t xml:space="preserve">Primero, </w:t>
       </w:r>
-      <w:commentRangeStart w:id="32"/>
+      <w:commentRangeStart w:id="37"/>
       <w:r>
         <w:t xml:space="preserve">se cargarán en distintas variables las imágenes PNG </w:t>
       </w:r>
-      <w:commentRangeEnd w:id="32"/>
+      <w:commentRangeEnd w:id="37"/>
       <w:r>
         <w:rPr>
           <w:rStyle w:val="Refdecomentario"/>
         </w:rPr>
-        <w:commentReference w:id="32"/>
+        <w:commentReference w:id="37"/>
       </w:r>
       <w:r>
         <w:t>que hemos producido a partir de las imágenes NIFTI con FSLEYES:</w:t>
@@ -13048,16 +13637,16 @@
       <w:r>
         <w:t xml:space="preserve">denadas del área de la imagen que se quiere mantener, es decir, el área que contiene el rectángulo discontinuo verde de la </w:t>
       </w:r>
-      <w:commentRangeStart w:id="33"/>
+      <w:commentRangeStart w:id="38"/>
       <w:r>
         <w:t>Figura X</w:t>
       </w:r>
-      <w:commentRangeEnd w:id="33"/>
+      <w:commentRangeEnd w:id="38"/>
       <w:r>
         <w:rPr>
           <w:rStyle w:val="Refdecomentario"/>
         </w:rPr>
-        <w:commentReference w:id="33"/>
+        <w:commentReference w:id="38"/>
       </w:r>
       <w:r>
         <w:t xml:space="preserve">. </w:t>
@@ -13805,19 +14394,11 @@
                               <w:color w:val="FFFFFF" w:themeColor="background1"/>
                             </w:rPr>
                           </w:pPr>
-                          <w:proofErr w:type="gramStart"/>
                           <w:r>
                             <w:rPr>
                               <w:color w:val="FFFFFF" w:themeColor="background1"/>
                             </w:rPr>
-                            <w:t>A(</w:t>
-                          </w:r>
-                          <w:proofErr w:type="gramEnd"/>
-                          <w:r>
-                            <w:rPr>
-                              <w:color w:val="FFFFFF" w:themeColor="background1"/>
-                            </w:rPr>
-                            <w:t>x1,</w:t>
+                            <w:t>A(x1,</w:t>
                           </w:r>
                           <w:r>
                             <w:rPr>
@@ -13847,7 +14428,6 @@
                               <w:color w:val="FFFFFF" w:themeColor="background1"/>
                             </w:rPr>
                           </w:pPr>
-                          <w:proofErr w:type="gramStart"/>
                           <w:r>
                             <w:rPr>
                               <w:color w:val="FFFFFF" w:themeColor="background1"/>
@@ -13858,14 +14438,7 @@
                             <w:rPr>
                               <w:color w:val="FFFFFF" w:themeColor="background1"/>
                             </w:rPr>
-                            <w:t>(</w:t>
-                          </w:r>
-                          <w:proofErr w:type="gramEnd"/>
-                          <w:r>
-                            <w:rPr>
-                              <w:color w:val="FFFFFF" w:themeColor="background1"/>
-                            </w:rPr>
-                            <w:t>x</w:t>
+                            <w:t>(x</w:t>
                           </w:r>
                           <w:r>
                             <w:rPr>
@@ -14155,7 +14728,7 @@
 
 <file path=word/comments.xml><?xml version="1.0" encoding="utf-8"?>
 <w:comments xmlns:wpc="http://schemas.microsoft.com/office/word/2010/wordprocessingCanvas" xmlns:cx="http://schemas.microsoft.com/office/drawing/2014/chartex" xmlns:cx1="http://schemas.microsoft.com/office/drawing/2015/9/8/chartex" xmlns:cx2="http://schemas.microsoft.com/office/drawing/2015/10/21/chartex" xmlns:cx3="http://schemas.microsoft.com/office/drawing/2016/5/9/chartex" xmlns:cx4="http://schemas.microsoft.com/office/drawing/2016/5/10/chartex" xmlns:cx5="http://schemas.microsoft.com/office/drawing/2016/5/11/chartex" xmlns:cx6="http://schemas.microsoft.com/office/drawing/2016/5/12/chartex" xmlns:cx7="http://schemas.microsoft.com/office/drawing/2016/5/13/chartex" xmlns:cx8="http://schemas.microsoft.com/office/drawing/2016/5/14/chartex" xmlns:mc="http://schemas.openxmlformats.org/markup-compatibility/2006" xmlns:aink="http://schemas.microsoft.com/office/drawing/2016/ink" xmlns:am3d="http://schemas.microsoft.com/office/drawing/2017/model3d" xmlns:o="urn:schemas-microsoft-com:office:office" xmlns:r="http://schemas.openxmlformats.org/officeDocument/2006/relationships" xmlns:m="http://schemas.openxmlformats.org/officeDocument/2006/math" xmlns:v="urn:schemas-microsoft-com:vml" xmlns:wp14="http://schemas.microsoft.com/office/word/2010/wordprocessingDrawing" xmlns:wp="http://schemas.openxmlformats.org/drawingml/2006/wordprocessingDrawing" xmlns:w10="urn:schemas-microsoft-com:office:word" xmlns:w="http://schemas.openxmlformats.org/wordprocessingml/2006/main" xmlns:w14="http://schemas.microsoft.com/office/word/2010/wordml" xmlns:w15="http://schemas.microsoft.com/office/word/2012/wordml" xmlns:w16cex="http://schemas.microsoft.com/office/word/2018/wordml/cex" xmlns:w16cid="http://schemas.microsoft.com/office/word/2016/wordml/cid" xmlns:w16="http://schemas.microsoft.com/office/word/2018/wordml" xmlns:w16se="http://schemas.microsoft.com/office/word/2015/wordml/symex" xmlns:wpg="http://schemas.microsoft.com/office/word/2010/wordprocessingGroup" xmlns:wpi="http://schemas.microsoft.com/office/word/2010/wordprocessingInk" xmlns:wne="http://schemas.microsoft.com/office/word/2006/wordml" xmlns:wps="http://schemas.microsoft.com/office/word/2010/wordprocessingShape" mc:Ignorable="w14 w15 w16se w16cid w16 w16cex wp14">
-  <w:comment w:id="5" w:author="Enrique Collada Sánchez" w:date="2021-04-02T12:23:00Z" w:initials="ECS">
+  <w:comment w:id="0" w:author="Enrique Collada Sánchez" w:date="2021-04-19T09:55:00Z" w:initials="ECS">
     <w:p>
       <w:pPr>
         <w:pStyle w:val="Textocomentario"/>
@@ -14166,12 +14739,30 @@
         </w:rPr>
         <w:annotationRef/>
       </w:r>
+      <w:proofErr w:type="gramStart"/>
+      <w:r>
+        <w:t>Referencia?</w:t>
+      </w:r>
+      <w:proofErr w:type="gramEnd"/>
+    </w:p>
+  </w:comment>
+  <w:comment w:id="10" w:author="Enrique Collada Sánchez" w:date="2021-04-02T12:23:00Z" w:initials="ECS">
+    <w:p>
+      <w:pPr>
+        <w:pStyle w:val="Textocomentario"/>
+      </w:pPr>
+      <w:r>
+        <w:rPr>
+          <w:rStyle w:val="Refdecomentario"/>
+        </w:rPr>
+        <w:annotationRef/>
+      </w:r>
       <w:r>
         <w:t>Tengo que explicar en algún momento lo que son cada una de estas imágenes.</w:t>
       </w:r>
     </w:p>
   </w:comment>
-  <w:comment w:id="6" w:author="Enrique Collada Sánchez" w:date="2021-04-02T17:11:00Z" w:initials="ECS">
+  <w:comment w:id="11" w:author="Enrique Collada Sánchez" w:date="2021-04-02T17:11:00Z" w:initials="ECS">
     <w:p>
       <w:pPr>
         <w:pStyle w:val="Textocomentario"/>
@@ -14187,7 +14778,7 @@
       </w:r>
     </w:p>
   </w:comment>
-  <w:comment w:id="10" w:author="Enrique Collada Sánchez" w:date="2021-04-03T10:52:00Z" w:initials="ECS">
+  <w:comment w:id="15" w:author="Enrique Collada Sánchez" w:date="2021-04-03T10:52:00Z" w:initials="ECS">
     <w:p>
       <w:pPr>
         <w:pStyle w:val="Textocomentario"/>
@@ -14199,14 +14790,11 @@
         <w:annotationRef/>
       </w:r>
       <w:r>
-        <w:t xml:space="preserve">¿Cuál sería la palabra en </w:t>
-      </w:r>
-      <w:r>
-        <w:t>español?¿Segmentaciones?</w:t>
+        <w:t>¿Cuál sería la palabra en español?¿Segmentaciones?</w:t>
       </w:r>
     </w:p>
   </w:comment>
-  <w:comment w:id="11" w:author="Enrique Collada Sánchez" w:date="2021-04-03T11:01:00Z" w:initials="ECS">
+  <w:comment w:id="16" w:author="Enrique Collada Sánchez" w:date="2021-04-03T11:01:00Z" w:initials="ECS">
     <w:p>
       <w:pPr>
         <w:pStyle w:val="Textocomentario"/>
@@ -14222,7 +14810,7 @@
       </w:r>
     </w:p>
   </w:comment>
-  <w:comment w:id="12" w:author="Enrique Collada Sánchez" w:date="2021-04-03T11:06:00Z" w:initials="ECS">
+  <w:comment w:id="17" w:author="Enrique Collada Sánchez" w:date="2021-04-03T11:06:00Z" w:initials="ECS">
     <w:p>
       <w:pPr>
         <w:pStyle w:val="Textocomentario"/>
@@ -14238,7 +14826,7 @@
       </w:r>
     </w:p>
   </w:comment>
-  <w:comment w:id="14" w:author="Enrique Collada Sánchez" w:date="2021-04-03T11:37:00Z" w:initials="ECS">
+  <w:comment w:id="19" w:author="Enrique Collada Sánchez" w:date="2021-04-03T11:37:00Z" w:initials="ECS">
     <w:p>
       <w:pPr>
         <w:pStyle w:val="Textocomentario"/>
@@ -14254,7 +14842,7 @@
       </w:r>
     </w:p>
   </w:comment>
-  <w:comment w:id="13" w:author="Enrique Collada Sánchez" w:date="2021-04-03T11:36:00Z" w:initials="ECS">
+  <w:comment w:id="18" w:author="Enrique Collada Sánchez" w:date="2021-04-03T11:36:00Z" w:initials="ECS">
     <w:p>
       <w:pPr>
         <w:pStyle w:val="Textocomentario"/>
@@ -14270,7 +14858,7 @@
       </w:r>
     </w:p>
   </w:comment>
-  <w:comment w:id="15" w:author="Enrique Collada Sánchez" w:date="2021-04-03T11:28:00Z" w:initials="ECS">
+  <w:comment w:id="20" w:author="Enrique Collada Sánchez" w:date="2021-04-03T11:28:00Z" w:initials="ECS">
     <w:p>
       <w:pPr>
         <w:pStyle w:val="Textocomentario"/>
@@ -14286,7 +14874,7 @@
       </w:r>
     </w:p>
   </w:comment>
-  <w:comment w:id="17" w:author="Enrique Collada Sánchez" w:date="2021-04-03T17:58:00Z" w:initials="ECS">
+  <w:comment w:id="22" w:author="Enrique Collada Sánchez" w:date="2021-04-03T17:58:00Z" w:initials="ECS">
     <w:p>
       <w:pPr>
         <w:pStyle w:val="Textocomentario"/>
@@ -14302,7 +14890,7 @@
       </w:r>
     </w:p>
   </w:comment>
-  <w:comment w:id="18" w:author="Enrique Collada Sánchez" w:date="2021-04-03T18:21:00Z" w:initials="ECS">
+  <w:comment w:id="23" w:author="Enrique Collada Sánchez" w:date="2021-04-03T18:21:00Z" w:initials="ECS">
     <w:p>
       <w:pPr>
         <w:pStyle w:val="Textocomentario"/>
@@ -14318,7 +14906,7 @@
       </w:r>
     </w:p>
   </w:comment>
-  <w:comment w:id="20" w:author="Enrique Collada Sánchez" w:date="2021-04-03T18:49:00Z" w:initials="ECS">
+  <w:comment w:id="25" w:author="Enrique Collada Sánchez" w:date="2021-04-03T18:49:00Z" w:initials="ECS">
     <w:p>
       <w:pPr>
         <w:pStyle w:val="Textocomentario"/>
@@ -14334,7 +14922,7 @@
       </w:r>
     </w:p>
   </w:comment>
-  <w:comment w:id="21" w:author="Enrique Collada Sánchez" w:date="2021-04-05T10:36:00Z" w:initials="ECS">
+  <w:comment w:id="26" w:author="Enrique Collada Sánchez" w:date="2021-04-05T10:36:00Z" w:initials="ECS">
     <w:p>
       <w:pPr>
         <w:pStyle w:val="Textocomentario"/>
@@ -14350,7 +14938,7 @@
       </w:r>
     </w:p>
   </w:comment>
-  <w:comment w:id="22" w:author="Enrique Collada Sánchez" w:date="2021-04-05T16:46:00Z" w:initials="ECS">
+  <w:comment w:id="27" w:author="Enrique Collada Sánchez" w:date="2021-04-05T16:46:00Z" w:initials="ECS">
     <w:p>
       <w:pPr>
         <w:pStyle w:val="Textocomentario"/>
@@ -14362,14 +14950,11 @@
         <w:annotationRef/>
       </w:r>
       <w:r>
-        <w:t xml:space="preserve">Explico el resto de </w:t>
-      </w:r>
-      <w:r>
-        <w:t>parámetros no coloreados?</w:t>
+        <w:t>Explico el resto de parámetros no coloreados?</w:t>
       </w:r>
     </w:p>
   </w:comment>
-  <w:comment w:id="23" w:author="Enrique Collada Sánchez" w:date="2021-04-05T12:36:00Z" w:initials="ECS">
+  <w:comment w:id="28" w:author="Enrique Collada Sánchez" w:date="2021-04-05T12:36:00Z" w:initials="ECS">
     <w:p>
       <w:pPr>
         <w:pStyle w:val="Textocomentario"/>
@@ -14385,7 +14970,7 @@
       </w:r>
     </w:p>
   </w:comment>
-  <w:comment w:id="24" w:author="Enrique Collada Sánchez" w:date="2021-04-05T13:03:00Z" w:initials="ECS">
+  <w:comment w:id="29" w:author="Enrique Collada Sánchez" w:date="2021-04-05T13:03:00Z" w:initials="ECS">
     <w:p>
       <w:pPr>
         <w:pStyle w:val="Textocomentario"/>
@@ -14401,7 +14986,7 @@
       </w:r>
     </w:p>
   </w:comment>
-  <w:comment w:id="25" w:author="Enrique Collada Sánchez" w:date="2021-04-05T16:39:00Z" w:initials="ECS">
+  <w:comment w:id="30" w:author="Enrique Collada Sánchez" w:date="2021-04-05T16:39:00Z" w:initials="ECS">
     <w:p>
       <w:pPr>
         <w:pStyle w:val="Textocomentario"/>
@@ -14417,7 +15002,7 @@
       </w:r>
     </w:p>
   </w:comment>
-  <w:comment w:id="26" w:author="Enrique Collada Sánchez" w:date="2021-04-05T16:59:00Z" w:initials="ECS">
+  <w:comment w:id="31" w:author="Enrique Collada Sánchez" w:date="2021-04-05T16:59:00Z" w:initials="ECS">
     <w:p>
       <w:pPr>
         <w:pStyle w:val="Textocomentario"/>
@@ -14433,7 +15018,7 @@
       </w:r>
     </w:p>
   </w:comment>
-  <w:comment w:id="27" w:author="Enrique Collada Sánchez" w:date="2021-04-05T17:01:00Z" w:initials="ECS">
+  <w:comment w:id="32" w:author="Enrique Collada Sánchez" w:date="2021-04-05T17:01:00Z" w:initials="ECS">
     <w:p>
       <w:pPr>
         <w:pStyle w:val="Textocomentario"/>
@@ -14449,7 +15034,7 @@
       </w:r>
     </w:p>
   </w:comment>
-  <w:comment w:id="28" w:author="Enrique Collada Sánchez" w:date="2021-04-05T17:16:00Z" w:initials="ECS">
+  <w:comment w:id="33" w:author="Enrique Collada Sánchez" w:date="2021-04-05T17:16:00Z" w:initials="ECS">
     <w:p>
       <w:pPr>
         <w:pStyle w:val="Textocomentario"/>
@@ -14465,7 +15050,7 @@
       </w:r>
     </w:p>
   </w:comment>
-  <w:comment w:id="29" w:author="Enrique Collada Sánchez" w:date="2021-04-05T17:18:00Z" w:initials="ECS">
+  <w:comment w:id="34" w:author="Enrique Collada Sánchez" w:date="2021-04-05T17:18:00Z" w:initials="ECS">
     <w:p>
       <w:pPr>
         <w:pStyle w:val="Textocomentario"/>
@@ -14481,7 +15066,7 @@
       </w:r>
     </w:p>
   </w:comment>
-  <w:comment w:id="32" w:author="Enrique Collada Sánchez" w:date="2021-04-14T18:02:00Z" w:initials="ECS">
+  <w:comment w:id="37" w:author="Enrique Collada Sánchez" w:date="2021-04-14T18:02:00Z" w:initials="ECS">
     <w:p>
       <w:pPr>
         <w:pStyle w:val="Textocomentario"/>
@@ -14493,14 +15078,11 @@
         <w:annotationRef/>
       </w:r>
       <w:r>
-        <w:t xml:space="preserve">¿Se carga en variables, en </w:t>
-      </w:r>
-      <w:r>
-        <w:t>objetos,…?</w:t>
+        <w:t>¿Se carga en variables, en objetos,…?</w:t>
       </w:r>
     </w:p>
   </w:comment>
-  <w:comment w:id="33" w:author="Enrique Collada Sánchez" w:date="2021-04-14T18:02:00Z" w:initials="ECS">
+  <w:comment w:id="38" w:author="Enrique Collada Sánchez" w:date="2021-04-14T18:02:00Z" w:initials="ECS">
     <w:p>
       <w:pPr>
         <w:pStyle w:val="Textocomentario"/>
@@ -14521,6 +15103,7 @@
 
 <file path=word/commentsExtended.xml><?xml version="1.0" encoding="utf-8"?>
 <w15:commentsEx xmlns:wpc="http://schemas.microsoft.com/office/word/2010/wordprocessingCanvas" xmlns:cx="http://schemas.microsoft.com/office/drawing/2014/chartex" xmlns:cx1="http://schemas.microsoft.com/office/drawing/2015/9/8/chartex" xmlns:cx2="http://schemas.microsoft.com/office/drawing/2015/10/21/chartex" xmlns:cx3="http://schemas.microsoft.com/office/drawing/2016/5/9/chartex" xmlns:cx4="http://schemas.microsoft.com/office/drawing/2016/5/10/chartex" xmlns:cx5="http://schemas.microsoft.com/office/drawing/2016/5/11/chartex" xmlns:cx6="http://schemas.microsoft.com/office/drawing/2016/5/12/chartex" xmlns:cx7="http://schemas.microsoft.com/office/drawing/2016/5/13/chartex" xmlns:cx8="http://schemas.microsoft.com/office/drawing/2016/5/14/chartex" xmlns:mc="http://schemas.openxmlformats.org/markup-compatibility/2006" xmlns:aink="http://schemas.microsoft.com/office/drawing/2016/ink" xmlns:am3d="http://schemas.microsoft.com/office/drawing/2017/model3d" xmlns:o="urn:schemas-microsoft-com:office:office" xmlns:r="http://schemas.openxmlformats.org/officeDocument/2006/relationships" xmlns:m="http://schemas.openxmlformats.org/officeDocument/2006/math" xmlns:v="urn:schemas-microsoft-com:vml" xmlns:wp14="http://schemas.microsoft.com/office/word/2010/wordprocessingDrawing" xmlns:wp="http://schemas.openxmlformats.org/drawingml/2006/wordprocessingDrawing" xmlns:w10="urn:schemas-microsoft-com:office:word" xmlns:w="http://schemas.openxmlformats.org/wordprocessingml/2006/main" xmlns:w14="http://schemas.microsoft.com/office/word/2010/wordml" xmlns:w15="http://schemas.microsoft.com/office/word/2012/wordml" xmlns:w16cex="http://schemas.microsoft.com/office/word/2018/wordml/cex" xmlns:w16cid="http://schemas.microsoft.com/office/word/2016/wordml/cid" xmlns:w16="http://schemas.microsoft.com/office/word/2018/wordml" xmlns:w16se="http://schemas.microsoft.com/office/word/2015/wordml/symex" xmlns:wpg="http://schemas.microsoft.com/office/word/2010/wordprocessingGroup" xmlns:wpi="http://schemas.microsoft.com/office/word/2010/wordprocessingInk" xmlns:wne="http://schemas.microsoft.com/office/word/2006/wordml" xmlns:wps="http://schemas.microsoft.com/office/word/2010/wordprocessingShape" mc:Ignorable="w14 w15 w16se w16cid w16 w16cex wp14">
+  <w15:commentEx w15:paraId="03DBD1C1" w15:done="0"/>
   <w15:commentEx w15:paraId="56FF1FD2" w15:done="0"/>
   <w15:commentEx w15:paraId="04261513" w15:done="0"/>
   <w15:commentEx w15:paraId="354623C9" w15:done="0"/>
@@ -14548,6 +15131,7 @@
 
 <file path=word/commentsExtensible.xml><?xml version="1.0" encoding="utf-8"?>
 <w16cex:commentsExtensible xmlns:wpc="http://schemas.microsoft.com/office/word/2010/wordprocessingCanvas" xmlns:cx="http://schemas.microsoft.com/office/drawing/2014/chartex" xmlns:cx1="http://schemas.microsoft.com/office/drawing/2015/9/8/chartex" xmlns:cx2="http://schemas.microsoft.com/office/drawing/2015/10/21/chartex" xmlns:cx3="http://schemas.microsoft.com/office/drawing/2016/5/9/chartex" xmlns:cx4="http://schemas.microsoft.com/office/drawing/2016/5/10/chartex" xmlns:cx5="http://schemas.microsoft.com/office/drawing/2016/5/11/chartex" xmlns:cx6="http://schemas.microsoft.com/office/drawing/2016/5/12/chartex" xmlns:cx7="http://schemas.microsoft.com/office/drawing/2016/5/13/chartex" xmlns:cx8="http://schemas.microsoft.com/office/drawing/2016/5/14/chartex" xmlns:mc="http://schemas.openxmlformats.org/markup-compatibility/2006" xmlns:aink="http://schemas.microsoft.com/office/drawing/2016/ink" xmlns:am3d="http://schemas.microsoft.com/office/drawing/2017/model3d" xmlns:o="urn:schemas-microsoft-com:office:office" xmlns:r="http://schemas.openxmlformats.org/officeDocument/2006/relationships" xmlns:m="http://schemas.openxmlformats.org/officeDocument/2006/math" xmlns:v="urn:schemas-microsoft-com:vml" xmlns:wp14="http://schemas.microsoft.com/office/word/2010/wordprocessingDrawing" xmlns:wp="http://schemas.openxmlformats.org/drawingml/2006/wordprocessingDrawing" xmlns:w10="urn:schemas-microsoft-com:office:word" xmlns:w="http://schemas.openxmlformats.org/wordprocessingml/2006/main" xmlns:w14="http://schemas.microsoft.com/office/word/2010/wordml" xmlns:w15="http://schemas.microsoft.com/office/word/2012/wordml" xmlns:w16cex="http://schemas.microsoft.com/office/word/2018/wordml/cex" xmlns:w16cid="http://schemas.microsoft.com/office/word/2016/wordml/cid" xmlns:w16="http://schemas.microsoft.com/office/word/2018/wordml" xmlns:w16se="http://schemas.microsoft.com/office/word/2015/wordml/symex" xmlns:wpg="http://schemas.microsoft.com/office/word/2010/wordprocessingGroup" xmlns:wpi="http://schemas.microsoft.com/office/word/2010/wordprocessingInk" xmlns:wne="http://schemas.microsoft.com/office/word/2006/wordml" xmlns:wps="http://schemas.microsoft.com/office/word/2010/wordprocessingShape" mc:Ignorable="w14 w15 w16se w16cid w16 w16cex wp14">
+  <w16cex:commentExtensible w16cex:durableId="2427D20C" w16cex:dateUtc="2021-04-19T07:55:00Z"/>
   <w16cex:commentExtensible w16cex:durableId="24118B4C" w16cex:dateUtc="2021-04-02T10:23:00Z"/>
   <w16cex:commentExtensible w16cex:durableId="2411CEC9" w16cex:dateUtc="2021-04-02T15:11:00Z"/>
   <w16cex:commentExtensible w16cex:durableId="2412C77D" w16cex:dateUtc="2021-04-03T08:52:00Z"/>
@@ -14575,6 +15159,7 @@
 
 <file path=word/commentsIds.xml><?xml version="1.0" encoding="utf-8"?>
 <w16cid:commentsIds xmlns:wpc="http://schemas.microsoft.com/office/word/2010/wordprocessingCanvas" xmlns:cx="http://schemas.microsoft.com/office/drawing/2014/chartex" xmlns:cx1="http://schemas.microsoft.com/office/drawing/2015/9/8/chartex" xmlns:cx2="http://schemas.microsoft.com/office/drawing/2015/10/21/chartex" xmlns:cx3="http://schemas.microsoft.com/office/drawing/2016/5/9/chartex" xmlns:cx4="http://schemas.microsoft.com/office/drawing/2016/5/10/chartex" xmlns:cx5="http://schemas.microsoft.com/office/drawing/2016/5/11/chartex" xmlns:cx6="http://schemas.microsoft.com/office/drawing/2016/5/12/chartex" xmlns:cx7="http://schemas.microsoft.com/office/drawing/2016/5/13/chartex" xmlns:cx8="http://schemas.microsoft.com/office/drawing/2016/5/14/chartex" xmlns:mc="http://schemas.openxmlformats.org/markup-compatibility/2006" xmlns:aink="http://schemas.microsoft.com/office/drawing/2016/ink" xmlns:am3d="http://schemas.microsoft.com/office/drawing/2017/model3d" xmlns:o="urn:schemas-microsoft-com:office:office" xmlns:r="http://schemas.openxmlformats.org/officeDocument/2006/relationships" xmlns:m="http://schemas.openxmlformats.org/officeDocument/2006/math" xmlns:v="urn:schemas-microsoft-com:vml" xmlns:wp14="http://schemas.microsoft.com/office/word/2010/wordprocessingDrawing" xmlns:wp="http://schemas.openxmlformats.org/drawingml/2006/wordprocessingDrawing" xmlns:w10="urn:schemas-microsoft-com:office:word" xmlns:w="http://schemas.openxmlformats.org/wordprocessingml/2006/main" xmlns:w14="http://schemas.microsoft.com/office/word/2010/wordml" xmlns:w15="http://schemas.microsoft.com/office/word/2012/wordml" xmlns:w16cex="http://schemas.microsoft.com/office/word/2018/wordml/cex" xmlns:w16cid="http://schemas.microsoft.com/office/word/2016/wordml/cid" xmlns:w16="http://schemas.microsoft.com/office/word/2018/wordml" xmlns:w16se="http://schemas.microsoft.com/office/word/2015/wordml/symex" xmlns:wpg="http://schemas.microsoft.com/office/word/2010/wordprocessingGroup" xmlns:wpi="http://schemas.microsoft.com/office/word/2010/wordprocessingInk" xmlns:wne="http://schemas.microsoft.com/office/word/2006/wordml" xmlns:wps="http://schemas.microsoft.com/office/word/2010/wordprocessingShape" mc:Ignorable="w14 w15 w16se w16cid w16 w16cex wp14">
+  <w16cid:commentId w16cid:paraId="03DBD1C1" w16cid:durableId="2427D20C"/>
   <w16cid:commentId w16cid:paraId="56FF1FD2" w16cid:durableId="24118B4C"/>
   <w16cid:commentId w16cid:paraId="04261513" w16cid:durableId="2411CEC9"/>
   <w16cid:commentId w16cid:paraId="354623C9" w16cid:durableId="2412C77D"/>
@@ -14651,6 +15236,9 @@
     <w:p>
       <w:pPr>
         <w:pStyle w:val="Textonotapie"/>
+        <w:rPr>
+          <w:lang w:val="en-US"/>
+        </w:rPr>
       </w:pPr>
       <w:r>
         <w:rPr>
@@ -14659,7 +15247,71 @@
         <w:footnoteRef/>
       </w:r>
       <w:r>
-        <w:t xml:space="preserve"> La segmentación de la lesión, en el caso de este proyecto, se hace de forma manual con herramientas como ITK-SNAP. Para este proyecto, se han proporcionado las imágenes NIFTI en T1, T2, FLAIR y SWAN y la segmentación de la lesión en T2. El resto de lesiones se “remuestrearán” a partir de la lesión en T2 (explicacdo en otro epígrafe más adelante).</w:t>
+        <w:rPr>
+          <w:lang w:val="en-US"/>
+        </w:rPr>
+        <w:t xml:space="preserve"> </w:t>
+      </w:r>
+      <w:r>
+        <w:rPr>
+          <w:i/>
+          <w:iCs/>
+          <w:lang w:val="en-US"/>
+        </w:rPr>
+        <w:t xml:space="preserve">Neurological </w:t>
+      </w:r>
+      <w:proofErr w:type="spellStart"/>
+      <w:r>
+        <w:rPr>
+          <w:i/>
+          <w:iCs/>
+          <w:lang w:val="en-US"/>
+        </w:rPr>
+        <w:t>desorders</w:t>
+      </w:r>
+      <w:proofErr w:type="spellEnd"/>
+      <w:r>
+        <w:rPr>
+          <w:i/>
+          <w:iCs/>
+          <w:lang w:val="en-US"/>
+        </w:rPr>
+        <w:t>: public health challenges</w:t>
+      </w:r>
+      <w:r>
+        <w:rPr>
+          <w:lang w:val="en-US"/>
+        </w:rPr>
+        <w:t xml:space="preserve">, OMS, </w:t>
+      </w:r>
+      <w:proofErr w:type="spellStart"/>
+      <w:r>
+        <w:rPr>
+          <w:lang w:val="en-US"/>
+        </w:rPr>
+        <w:t>Febrero</w:t>
+      </w:r>
+      <w:proofErr w:type="spellEnd"/>
+      <w:r>
+        <w:rPr>
+          <w:lang w:val="en-US"/>
+        </w:rPr>
+        <w:t xml:space="preserve"> 2007, </w:t>
+      </w:r>
+      <w:hyperlink r:id="rId1" w:history="1">
+        <w:r>
+          <w:rPr>
+            <w:rStyle w:val="Hipervnculo"/>
+            <w:lang w:val="en-US"/>
+          </w:rPr>
+          <w:t>https://www.who.int/mental_health/neurology/neurological_disorders_report_web.pdf?ua=1</w:t>
+        </w:r>
+      </w:hyperlink>
+      <w:r>
+        <w:rPr>
+          <w:lang w:val="en-US"/>
+        </w:rPr>
+        <w:t xml:space="preserve"> </w:t>
       </w:r>
     </w:p>
   </w:footnote>
@@ -14675,9 +15327,25 @@
         <w:footnoteRef/>
       </w:r>
       <w:r>
+        <w:t xml:space="preserve"> La segmentación de la lesión, en el caso de este proyecto, se hace de forma manual con herramientas como ITK-SNAP. Para este proyecto, se han proporcionado las imágenes NIFTI en T1, T2, FLAIR y SWAN y la segmentación de la lesión en T2. El resto de lesiones se “remuestrearán” a partir de la lesión en T2 (explicacdo en otro epígrafe más adelante).</w:t>
+      </w:r>
+    </w:p>
+  </w:footnote>
+  <w:footnote w:id="3">
+    <w:p>
+      <w:pPr>
+        <w:pStyle w:val="Textonotapie"/>
+      </w:pPr>
+      <w:r>
+        <w:rPr>
+          <w:rStyle w:val="Refdenotaalpie"/>
+        </w:rPr>
+        <w:footnoteRef/>
+      </w:r>
+      <w:r>
         <w:t xml:space="preserve"> </w:t>
       </w:r>
-      <w:hyperlink r:id="rId1" w:history="1">
+      <w:hyperlink r:id="rId2" w:history="1">
         <w:r>
           <w:rPr>
             <w:rStyle w:val="Hipervnculo"/>
@@ -14690,7 +15358,7 @@
       </w:r>
     </w:p>
   </w:footnote>
-  <w:footnote w:id="3">
+  <w:footnote w:id="4">
     <w:p>
       <w:pPr>
         <w:pStyle w:val="Textonotapie"/>
@@ -14704,7 +15372,7 @@
       <w:r>
         <w:t xml:space="preserve"> </w:t>
       </w:r>
-      <w:hyperlink r:id="rId2" w:history="1">
+      <w:hyperlink r:id="rId3" w:history="1">
         <w:r>
           <w:rPr>
             <w:rStyle w:val="Hipervnculo"/>
@@ -14723,7 +15391,7 @@
       </w:r>
     </w:p>
   </w:footnote>
-  <w:footnote w:id="4">
+  <w:footnote w:id="5">
     <w:p>
       <w:pPr>
         <w:jc w:val="left"/>
@@ -14761,111 +15429,31 @@
         </w:rPr>
         <w:t xml:space="preserve">, </w:t>
       </w:r>
-      <w:r>
-        <w:fldChar w:fldCharType="begin"/>
-      </w:r>
-      <w:r>
-        <w:rPr>
+      <w:hyperlink r:id="rId4" w:history="1">
+        <w:r>
+          <w:rPr>
+            <w:rStyle w:val="Hipervnculo"/>
+            <w:sz w:val="20"/>
+            <w:lang w:val="en-US"/>
+          </w:rPr>
+          <w:t>https://github.com/ANTsX/ANTs/wiki/Compiling-ANTs-on-Linux-and-Mac-OS</w:t>
+        </w:r>
+      </w:hyperlink>
+      <w:r>
+        <w:rPr>
+          <w:sz w:val="20"/>
           <w:lang w:val="en-US"/>
         </w:rPr>
-        <w:instrText xml:space="preserve"> HYPERLINK "https://github.com/ANTsX/ANTs/wiki/Compiling-ANTs-on-Linux-and-Mac-OS" </w:instrText>
-      </w:r>
-      <w:r>
-        <w:fldChar w:fldCharType="separate"/>
-      </w:r>
-      <w:r>
-        <w:rPr>
-          <w:rStyle w:val="Hipervnculo"/>
-          <w:sz w:val="20"/>
+        <w:t xml:space="preserve"> </w:t>
+      </w:r>
+    </w:p>
+    <w:p>
+      <w:pPr>
+        <w:pStyle w:val="Textonotapie"/>
+        <w:rPr>
           <w:lang w:val="en-US"/>
         </w:rPr>
-        <w:t>https://github.com/ANTsX/ANTs/wiki/Compiling-ANTs-on-Linux-and-Mac-OS</w:t>
-      </w:r>
-      <w:r>
-        <w:rPr>
-          <w:rStyle w:val="Hipervnculo"/>
-          <w:sz w:val="20"/>
-          <w:lang w:val="en-US"/>
-        </w:rPr>
-        <w:fldChar w:fldCharType="end"/>
-      </w:r>
-      <w:r>
-        <w:rPr>
-          <w:sz w:val="20"/>
-          <w:lang w:val="en-US"/>
-        </w:rPr>
-        <w:t xml:space="preserve"> </w:t>
-      </w:r>
-    </w:p>
-    <w:p>
-      <w:pPr>
-        <w:pStyle w:val="Textonotapie"/>
-        <w:rPr>
-          <w:lang w:val="en-US"/>
-        </w:rPr>
-      </w:pPr>
-    </w:p>
-  </w:footnote>
-  <w:footnote w:id="5">
-    <w:p>
-      <w:pPr>
-        <w:pStyle w:val="Textonotapie"/>
-        <w:rPr>
-          <w:lang w:val="en-US"/>
-        </w:rPr>
-      </w:pPr>
-      <w:r>
-        <w:rPr>
-          <w:rStyle w:val="Refdenotaalpie"/>
-        </w:rPr>
-        <w:footnoteRef/>
-      </w:r>
-      <w:r>
-        <w:rPr>
-          <w:lang w:val="en-US"/>
-        </w:rPr>
-        <w:t xml:space="preserve"> </w:t>
-      </w:r>
-      <w:r>
-        <w:rPr>
-          <w:i/>
-          <w:iCs/>
-          <w:lang w:val="en-US"/>
-        </w:rPr>
-        <w:t xml:space="preserve">fslWiki, </w:t>
-      </w:r>
-      <w:r>
-        <w:fldChar w:fldCharType="begin"/>
-      </w:r>
-      <w:r>
-        <w:rPr>
-          <w:lang w:val="en-US"/>
-        </w:rPr>
-        <w:instrText xml:space="preserve"> HYPERLINK "https://fsl.fmrib.ox.ac.uk/fsl/fslwiki" </w:instrText>
-      </w:r>
-      <w:r>
-        <w:fldChar w:fldCharType="separate"/>
-      </w:r>
-      <w:r>
-        <w:rPr>
-          <w:rStyle w:val="Hipervnculo"/>
-          <w:lang w:val="en-US"/>
-        </w:rPr>
-        <w:t>https://fsl.fmrib.ox.ac.uk/fsl/fslwiki</w:t>
-      </w:r>
-      <w:r>
-        <w:rPr>
-          <w:rStyle w:val="Hipervnculo"/>
-          <w:lang w:val="en-US"/>
-        </w:rPr>
-        <w:fldChar w:fldCharType="end"/>
-      </w:r>
-      <w:r>
-        <w:rPr>
-          <w:lang w:val="en-US"/>
-        </w:rPr>
-        <w:t xml:space="preserve"> </w:t>
-      </w:r>
+      </w:pPr>
     </w:p>
   </w:footnote>
   <w:footnote w:id="6">
@@ -14894,52 +15482,19 @@
           <w:iCs/>
           <w:lang w:val="en-US"/>
         </w:rPr>
-        <w:t>FslInstalation/ShellSetup</w:t>
-      </w:r>
-      <w:r>
-        <w:rPr>
-          <w:lang w:val="en-US"/>
-        </w:rPr>
-        <w:t>,</w:t>
-      </w:r>
-      <w:r>
-        <w:rPr>
-          <w:i/>
-          <w:iCs/>
-          <w:lang w:val="en-US"/>
-        </w:rPr>
-        <w:t xml:space="preserve"> </w:t>
-      </w:r>
-      <w:r>
-        <w:fldChar w:fldCharType="begin"/>
-      </w:r>
-      <w:r>
-        <w:rPr>
-          <w:lang w:val="en-US"/>
-        </w:rPr>
-        <w:instrText xml:space="preserve"> HYPERLINK "https://fsl.fmrib.ox.ac.uk/fsl/fslwiki/FslInstallation/ShellSetup" </w:instrText>
-      </w:r>
-      <w:r>
-        <w:fldChar w:fldCharType="separate"/>
-      </w:r>
-      <w:r>
-        <w:rPr>
-          <w:rStyle w:val="Hipervnculo"/>
-          <w:lang w:val="en-US"/>
-        </w:rPr>
-        <w:t>https://fsl.fmrib.ox.ac.uk/fsl/fslwiki/FslInstallation/ShellSetup</w:t>
-      </w:r>
-      <w:r>
-        <w:rPr>
-          <w:rStyle w:val="Hipervnculo"/>
-          <w:lang w:val="en-US"/>
-        </w:rPr>
-        <w:fldChar w:fldCharType="end"/>
-      </w:r>
-      <w:r>
-        <w:rPr>
-          <w:i/>
-          <w:iCs/>
+        <w:t xml:space="preserve">fslWiki, </w:t>
+      </w:r>
+      <w:hyperlink r:id="rId5" w:history="1">
+        <w:r>
+          <w:rPr>
+            <w:rStyle w:val="Hipervnculo"/>
+            <w:lang w:val="en-US"/>
+          </w:rPr>
+          <w:t>https://fsl.fmrib.ox.ac.uk/fsl/fslwiki</w:t>
+        </w:r>
+      </w:hyperlink>
+      <w:r>
+        <w:rPr>
           <w:lang w:val="en-US"/>
         </w:rPr>
         <w:t xml:space="preserve"> </w:t>
@@ -14951,8 +15506,6 @@
       <w:pPr>
         <w:pStyle w:val="Textonotapie"/>
         <w:rPr>
-          <w:i/>
-          <w:iCs/>
           <w:lang w:val="en-US"/>
         </w:rPr>
       </w:pPr>
@@ -14974,40 +15527,31 @@
           <w:iCs/>
           <w:lang w:val="en-US"/>
         </w:rPr>
-        <w:t>Moving to ZSH, part 2: Configuration Files</w:t>
+        <w:t>FslInstalation/ShellSetup</w:t>
       </w:r>
       <w:r>
         <w:rPr>
           <w:lang w:val="en-US"/>
         </w:rPr>
-        <w:t xml:space="preserve">, </w:t>
-      </w:r>
-      <w:r>
-        <w:fldChar w:fldCharType="begin"/>
-      </w:r>
-      <w:r>
-        <w:rPr>
+        <w:t>,</w:t>
+      </w:r>
+      <w:r>
+        <w:rPr>
+          <w:i/>
+          <w:iCs/>
           <w:lang w:val="en-US"/>
         </w:rPr>
-        <w:instrText xml:space="preserve"> HYPERLINK "https://scriptingosx.com/2019/06/moving-to-zsh-part-2-configuration-files/" </w:instrText>
-      </w:r>
-      <w:r>
-        <w:fldChar w:fldCharType="separate"/>
-      </w:r>
-      <w:r>
-        <w:rPr>
-          <w:rStyle w:val="Hipervnculo"/>
-          <w:lang w:val="en-US"/>
-        </w:rPr>
-        <w:t>https://scriptingosx.com/2019/06/moving-to-zsh-part-2-configuration-files/</w:t>
-      </w:r>
-      <w:r>
-        <w:rPr>
-          <w:rStyle w:val="Hipervnculo"/>
-          <w:lang w:val="en-US"/>
-        </w:rPr>
-        <w:fldChar w:fldCharType="end"/>
-      </w:r>
+        <w:t xml:space="preserve"> </w:t>
+      </w:r>
+      <w:hyperlink r:id="rId6" w:history="1">
+        <w:r>
+          <w:rPr>
+            <w:rStyle w:val="Hipervnculo"/>
+            <w:lang w:val="en-US"/>
+          </w:rPr>
+          <w:t>https://fsl.fmrib.ox.ac.uk/fsl/fslwiki/FslInstallation/ShellSetup</w:t>
+        </w:r>
+      </w:hyperlink>
       <w:r>
         <w:rPr>
           <w:i/>
@@ -15023,6 +15567,8 @@
       <w:pPr>
         <w:pStyle w:val="Textonotapie"/>
         <w:rPr>
+          <w:i/>
+          <w:iCs/>
           <w:lang w:val="en-US"/>
         </w:rPr>
       </w:pPr>
@@ -15044,56 +15590,27 @@
           <w:iCs/>
           <w:lang w:val="en-US"/>
         </w:rPr>
-        <w:t>Introduction -</w:t>
-      </w:r>
-      <w:r>
-        <w:rPr>
-          <w:i/>
-          <w:iCs/>
+        <w:t>Moving to ZSH, part 2: Configuration Files</w:t>
+      </w:r>
+      <w:r>
+        <w:rPr>
           <w:lang w:val="en-US"/>
         </w:rPr>
-        <w:t>FSLeyes</w:t>
-      </w:r>
-      <w:r>
-        <w:rPr>
-          <w:lang w:val="en-US"/>
-        </w:rPr>
         <w:t xml:space="preserve">, </w:t>
       </w:r>
-      <w:r>
-        <w:fldChar w:fldCharType="begin"/>
-      </w:r>
-      <w:r>
-        <w:rPr>
-          <w:lang w:val="en-US"/>
-        </w:rPr>
-        <w:instrText xml:space="preserve"> HYPERLINK "https://fsl.fmrib.ox.ac.uk/fslcourse/lectures/practi</w:instrText>
-      </w:r>
-      <w:r>
-        <w:rPr>
-          <w:lang w:val="en-US"/>
-        </w:rPr>
-        <w:instrText xml:space="preserve">cals/intro1/index.html" </w:instrText>
-      </w:r>
-      <w:r>
-        <w:fldChar w:fldCharType="separate"/>
-      </w:r>
-      <w:r>
-        <w:rPr>
-          <w:rStyle w:val="Hipervnculo"/>
-          <w:lang w:val="en-US"/>
-        </w:rPr>
-        <w:t>https://fsl.fmrib.ox.ac.uk/fslcourse/lectures/practicals/intro1/index.html</w:t>
-      </w:r>
-      <w:r>
-        <w:rPr>
-          <w:rStyle w:val="Hipervnculo"/>
-          <w:lang w:val="en-US"/>
-        </w:rPr>
-        <w:fldChar w:fldCharType="end"/>
-      </w:r>
-      <w:r>
-        <w:rPr>
+      <w:hyperlink r:id="rId7" w:history="1">
+        <w:r>
+          <w:rPr>
+            <w:rStyle w:val="Hipervnculo"/>
+            <w:lang w:val="en-US"/>
+          </w:rPr>
+          <w:t>https://scriptingosx.com/2019/06/moving-to-zsh-part-2-configuration-files/</w:t>
+        </w:r>
+      </w:hyperlink>
+      <w:r>
+        <w:rPr>
+          <w:i/>
+          <w:iCs/>
           <w:lang w:val="en-US"/>
         </w:rPr>
         <w:t xml:space="preserve"> </w:t>
@@ -15101,6 +15618,57 @@
     </w:p>
   </w:footnote>
   <w:footnote w:id="9">
+    <w:p>
+      <w:pPr>
+        <w:pStyle w:val="Textonotapie"/>
+        <w:rPr>
+          <w:lang w:val="en-US"/>
+        </w:rPr>
+      </w:pPr>
+      <w:r>
+        <w:rPr>
+          <w:rStyle w:val="Refdenotaalpie"/>
+        </w:rPr>
+        <w:footnoteRef/>
+      </w:r>
+      <w:r>
+        <w:rPr>
+          <w:lang w:val="en-US"/>
+        </w:rPr>
+        <w:t xml:space="preserve"> </w:t>
+      </w:r>
+      <w:r>
+        <w:rPr>
+          <w:i/>
+          <w:iCs/>
+          <w:lang w:val="en-US"/>
+        </w:rPr>
+        <w:t>Introduction -FSLeyes</w:t>
+      </w:r>
+      <w:r>
+        <w:rPr>
+          <w:lang w:val="en-US"/>
+        </w:rPr>
+        <w:t xml:space="preserve">, </w:t>
+      </w:r>
+      <w:hyperlink r:id="rId8" w:history="1">
+        <w:r>
+          <w:rPr>
+            <w:rStyle w:val="Hipervnculo"/>
+            <w:lang w:val="en-US"/>
+          </w:rPr>
+          <w:t>https://fsl.fmrib.ox.ac.uk/fslcourse/lectures/practicals/intro1/index.html</w:t>
+        </w:r>
+      </w:hyperlink>
+      <w:r>
+        <w:rPr>
+          <w:lang w:val="en-US"/>
+        </w:rPr>
+        <w:t xml:space="preserve"> </w:t>
+      </w:r>
+    </w:p>
+  </w:footnote>
+  <w:footnote w:id="10">
     <w:p>
       <w:pPr>
         <w:rPr>
@@ -15129,48 +15697,19 @@
           <w:szCs w:val="20"/>
           <w:lang w:val="en-US"/>
         </w:rPr>
-        <w:t xml:space="preserve">Python PIL | </w:t>
-      </w:r>
-      <w:r>
-        <w:rPr>
-          <w:i/>
-          <w:iCs/>
-          <w:sz w:val="20"/>
-          <w:szCs w:val="20"/>
-          <w:lang w:val="en-US"/>
-        </w:rPr>
-        <w:t xml:space="preserve">Image.crop() method, </w:t>
-      </w:r>
-      <w:r>
-        <w:fldChar w:fldCharType="begin"/>
-      </w:r>
-      <w:r>
-        <w:rPr>
-          <w:lang w:val="en-US"/>
-        </w:rPr>
-        <w:instrText xml:space="preserve"> HYPERLINK "https://www.geeksforgeeks.org/python-pil-image-crop-method/" </w:instrText>
-      </w:r>
-      <w:r>
-        <w:fldChar w:fldCharType="separate"/>
-      </w:r>
-      <w:r>
-        <w:rPr>
-          <w:rStyle w:val="Hipervnculo"/>
-          <w:sz w:val="20"/>
-          <w:szCs w:val="20"/>
-          <w:lang w:val="en-US"/>
-        </w:rPr>
-        <w:t>https://www.geeksforgeeks.org/python-pil-image-crop-method/</w:t>
-      </w:r>
-      <w:r>
-        <w:rPr>
-          <w:rStyle w:val="Hipervnculo"/>
-          <w:sz w:val="20"/>
-          <w:szCs w:val="20"/>
-          <w:lang w:val="en-US"/>
-        </w:rPr>
-        <w:fldChar w:fldCharType="end"/>
-      </w:r>
+        <w:t xml:space="preserve">Python PIL | Image.crop() method, </w:t>
+      </w:r>
+      <w:hyperlink r:id="rId9" w:history="1">
+        <w:r>
+          <w:rPr>
+            <w:rStyle w:val="Hipervnculo"/>
+            <w:sz w:val="20"/>
+            <w:szCs w:val="20"/>
+            <w:lang w:val="en-US"/>
+          </w:rPr>
+          <w:t>https://www.geeksforgeeks.org/python-pil-image-crop-method/</w:t>
+        </w:r>
+      </w:hyperlink>
     </w:p>
     <w:p>
       <w:pPr>
@@ -16063,6 +16602,92 @@
     </w:lvl>
   </w:abstractNum>
   <w:abstractNum w:abstractNumId="7" w15:restartNumberingAfterBreak="0">
+    <w:nsid w:val="44676412"/>
+    <w:multiLevelType w:val="multilevel"/>
+    <w:tmpl w:val="040A001F"/>
+    <w:lvl w:ilvl="0">
+      <w:start w:val="1"/>
+      <w:numFmt w:val="decimal"/>
+      <w:lvlText w:val="%1."/>
+      <w:lvlJc w:val="left"/>
+      <w:pPr>
+        <w:ind w:left="360" w:hanging="360"/>
+      </w:pPr>
+    </w:lvl>
+    <w:lvl w:ilvl="1">
+      <w:start w:val="1"/>
+      <w:numFmt w:val="decimal"/>
+      <w:lvlText w:val="%1.%2."/>
+      <w:lvlJc w:val="left"/>
+      <w:pPr>
+        <w:ind w:left="792" w:hanging="432"/>
+      </w:pPr>
+    </w:lvl>
+    <w:lvl w:ilvl="2">
+      <w:start w:val="1"/>
+      <w:numFmt w:val="decimal"/>
+      <w:lvlText w:val="%1.%2.%3."/>
+      <w:lvlJc w:val="left"/>
+      <w:pPr>
+        <w:ind w:left="1224" w:hanging="504"/>
+      </w:pPr>
+    </w:lvl>
+    <w:lvl w:ilvl="3">
+      <w:start w:val="1"/>
+      <w:numFmt w:val="decimal"/>
+      <w:lvlText w:val="%1.%2.%3.%4."/>
+      <w:lvlJc w:val="left"/>
+      <w:pPr>
+        <w:ind w:left="1728" w:hanging="648"/>
+      </w:pPr>
+    </w:lvl>
+    <w:lvl w:ilvl="4">
+      <w:start w:val="1"/>
+      <w:numFmt w:val="decimal"/>
+      <w:lvlText w:val="%1.%2.%3.%4.%5."/>
+      <w:lvlJc w:val="left"/>
+      <w:pPr>
+        <w:ind w:left="2232" w:hanging="792"/>
+      </w:pPr>
+    </w:lvl>
+    <w:lvl w:ilvl="5">
+      <w:start w:val="1"/>
+      <w:numFmt w:val="decimal"/>
+      <w:lvlText w:val="%1.%2.%3.%4.%5.%6."/>
+      <w:lvlJc w:val="left"/>
+      <w:pPr>
+        <w:ind w:left="2736" w:hanging="936"/>
+      </w:pPr>
+    </w:lvl>
+    <w:lvl w:ilvl="6">
+      <w:start w:val="1"/>
+      <w:numFmt w:val="decimal"/>
+      <w:lvlText w:val="%1.%2.%3.%4.%5.%6.%7."/>
+      <w:lvlJc w:val="left"/>
+      <w:pPr>
+        <w:ind w:left="3240" w:hanging="1080"/>
+      </w:pPr>
+    </w:lvl>
+    <w:lvl w:ilvl="7">
+      <w:start w:val="1"/>
+      <w:numFmt w:val="decimal"/>
+      <w:lvlText w:val="%1.%2.%3.%4.%5.%6.%7.%8."/>
+      <w:lvlJc w:val="left"/>
+      <w:pPr>
+        <w:ind w:left="3744" w:hanging="1224"/>
+      </w:pPr>
+    </w:lvl>
+    <w:lvl w:ilvl="8">
+      <w:start w:val="1"/>
+      <w:numFmt w:val="decimal"/>
+      <w:lvlText w:val="%1.%2.%3.%4.%5.%6.%7.%8.%9."/>
+      <w:lvlJc w:val="left"/>
+      <w:pPr>
+        <w:ind w:left="4320" w:hanging="1440"/>
+      </w:pPr>
+    </w:lvl>
+  </w:abstractNum>
+  <w:abstractNum w:abstractNumId="8" w15:restartNumberingAfterBreak="0">
     <w:nsid w:val="61B51BEA"/>
     <w:multiLevelType w:val="multilevel"/>
     <w:tmpl w:val="040A001F"/>
@@ -16154,7 +16779,7 @@
       </w:pPr>
     </w:lvl>
   </w:abstractNum>
-  <w:abstractNum w:abstractNumId="8" w15:restartNumberingAfterBreak="0">
+  <w:abstractNum w:abstractNumId="9" w15:restartNumberingAfterBreak="0">
     <w:nsid w:val="631B5662"/>
     <w:multiLevelType w:val="multilevel"/>
     <w:tmpl w:val="040A001F"/>
@@ -16240,7 +16865,7 @@
       </w:pPr>
     </w:lvl>
   </w:abstractNum>
-  <w:abstractNum w:abstractNumId="9" w15:restartNumberingAfterBreak="0">
+  <w:abstractNum w:abstractNumId="10" w15:restartNumberingAfterBreak="0">
     <w:nsid w:val="64EF7047"/>
     <w:multiLevelType w:val="hybridMultilevel"/>
     <w:tmpl w:val="A8A68E7A"/>
@@ -16355,7 +16980,7 @@
       </w:rPr>
     </w:lvl>
   </w:abstractNum>
-  <w:abstractNum w:abstractNumId="10" w15:restartNumberingAfterBreak="0">
+  <w:abstractNum w:abstractNumId="11" w15:restartNumberingAfterBreak="0">
     <w:nsid w:val="65FA0655"/>
     <w:multiLevelType w:val="multilevel"/>
     <w:tmpl w:val="040A001F"/>
@@ -16441,7 +17066,7 @@
       </w:pPr>
     </w:lvl>
   </w:abstractNum>
-  <w:abstractNum w:abstractNumId="11" w15:restartNumberingAfterBreak="0">
+  <w:abstractNum w:abstractNumId="12" w15:restartNumberingAfterBreak="0">
     <w:nsid w:val="6E5A53F6"/>
     <w:multiLevelType w:val="multilevel"/>
     <w:tmpl w:val="040A001F"/>
@@ -16527,7 +17152,7 @@
       </w:pPr>
     </w:lvl>
   </w:abstractNum>
-  <w:abstractNum w:abstractNumId="12" w15:restartNumberingAfterBreak="0">
+  <w:abstractNum w:abstractNumId="13" w15:restartNumberingAfterBreak="0">
     <w:nsid w:val="6F990CB0"/>
     <w:multiLevelType w:val="hybridMultilevel"/>
     <w:tmpl w:val="3E4095D8"/>
@@ -16616,7 +17241,7 @@
       </w:pPr>
     </w:lvl>
   </w:abstractNum>
-  <w:abstractNum w:abstractNumId="13" w15:restartNumberingAfterBreak="0">
+  <w:abstractNum w:abstractNumId="14" w15:restartNumberingAfterBreak="0">
     <w:nsid w:val="7CD537FC"/>
     <w:multiLevelType w:val="multilevel"/>
     <w:tmpl w:val="040A001F"/>
@@ -16709,40 +17334,43 @@
     <w:abstractNumId w:val="1"/>
   </w:num>
   <w:num w:numId="3">
-    <w:abstractNumId w:val="10"/>
+    <w:abstractNumId w:val="11"/>
   </w:num>
   <w:num w:numId="4">
     <w:abstractNumId w:val="2"/>
   </w:num>
   <w:num w:numId="5">
-    <w:abstractNumId w:val="13"/>
+    <w:abstractNumId w:val="14"/>
   </w:num>
   <w:num w:numId="6">
     <w:abstractNumId w:val="0"/>
   </w:num>
   <w:num w:numId="7">
-    <w:abstractNumId w:val="8"/>
+    <w:abstractNumId w:val="9"/>
   </w:num>
   <w:num w:numId="8">
     <w:abstractNumId w:val="4"/>
   </w:num>
   <w:num w:numId="9">
-    <w:abstractNumId w:val="12"/>
+    <w:abstractNumId w:val="13"/>
   </w:num>
   <w:num w:numId="10">
     <w:abstractNumId w:val="3"/>
   </w:num>
   <w:num w:numId="11">
-    <w:abstractNumId w:val="11"/>
+    <w:abstractNumId w:val="12"/>
   </w:num>
   <w:num w:numId="12">
-    <w:abstractNumId w:val="7"/>
+    <w:abstractNumId w:val="8"/>
   </w:num>
   <w:num w:numId="13">
     <w:abstractNumId w:val="5"/>
   </w:num>
   <w:num w:numId="14">
-    <w:abstractNumId w:val="9"/>
+    <w:abstractNumId w:val="10"/>
+  </w:num>
+  <w:num w:numId="15">
+    <w:abstractNumId w:val="7"/>
   </w:num>
 </w:numbering>
 </file>

</xml_diff>

<commit_message>
Actualizaciones atrasadas + webgrafía
</commit_message>
<xml_diff>
--- a/Documentos/Automatización de informes de topografía de la lesión talámica mediante ultrasonido focal de alta intensidad.docx
+++ b/Documentos/Automatización de informes de topografía de la lesión talámica mediante ultrasonido focal de alta intensidad.docx
@@ -3730,15 +3730,7 @@
         <w:t>Este es el motivo principal por el que este trabajo</w:t>
       </w:r>
       <w:r>
-        <w:t xml:space="preserve">, que consiste en la automatización de informes clínicos de topografía de la lesión </w:t>
-      </w:r>
-      <w:proofErr w:type="spellStart"/>
-      <w:r>
-        <w:t>talámica</w:t>
-      </w:r>
-      <w:proofErr w:type="spellEnd"/>
-      <w:r>
-        <w:t>,</w:t>
+        <w:t>, que consiste en la automatización de informes clínicos de topografía de la lesión talámica,</w:t>
       </w:r>
       <w:r>
         <w:t xml:space="preserve"> supone un avance que contribuye a una mayor eficacia en la utilización de esta técnica tan prometedora y que dota de </w:t>
@@ -3793,28 +3785,12 @@
     </w:p>
     <w:p>
       <w:r>
-        <w:t xml:space="preserve">El informe producido garantiza al personal sanitario la correcta visualización de diferentes imágenes de resonancia magnética, donde reconocer con facilidad la lesión </w:t>
-      </w:r>
-      <w:proofErr w:type="spellStart"/>
-      <w:r>
-        <w:t>talámica</w:t>
-      </w:r>
-      <w:proofErr w:type="spellEnd"/>
-      <w:r>
-        <w:t xml:space="preserve"> producida por HIFU.</w:t>
-      </w:r>
-    </w:p>
-    <w:p>
-      <w:r>
-        <w:t xml:space="preserve">Además, se proporciona una caracterización comprensiva de los aspectos topográficos y morfológicos de la lesión </w:t>
-      </w:r>
-      <w:proofErr w:type="spellStart"/>
-      <w:r>
-        <w:t>talámica</w:t>
-      </w:r>
-      <w:proofErr w:type="spellEnd"/>
-      <w:r>
-        <w:t xml:space="preserve">, con el fin de identificar con precisión aspectos relacionados con la localización y el volumen de </w:t>
+        <w:t>El informe producido garantiza al personal sanitario la correcta visualización de diferentes imágenes de resonancia magnética, donde reconocer con facilidad la lesión talámica producida por HIFU.</w:t>
+      </w:r>
+    </w:p>
+    <w:p>
+      <w:r>
+        <w:t xml:space="preserve">Además, se proporciona una caracterización comprensiva de los aspectos topográficos y morfológicos de la lesión talámica, con el fin de identificar con precisión aspectos relacionados con la localización y el volumen de </w:t>
       </w:r>
       <w:r>
         <w:t>esta</w:t>
@@ -4157,27 +4133,14 @@
     </w:p>
     <w:p>
       <w:r>
-        <w:t xml:space="preserve">RF03. Incluir en el informe imágenes de la lesión </w:t>
-      </w:r>
-      <w:proofErr w:type="spellStart"/>
-      <w:r>
-        <w:t>talámica</w:t>
-      </w:r>
-      <w:proofErr w:type="spellEnd"/>
-      <w:r>
-        <w:t xml:space="preserve"> en</w:t>
+        <w:t>RF03. Incluir en el informe imágenes de la lesión talámica en</w:t>
       </w:r>
       <w:r>
         <w:t xml:space="preserve"> a) T1, b) T2, c) FLAIR y d) SWAN</w:t>
       </w:r>
       <w:r>
-        <w:t xml:space="preserve"> en </w:t>
-      </w:r>
-      <w:proofErr w:type="spellStart"/>
-      <w:r>
-        <w:t>ortovisor</w:t>
-      </w:r>
-      <w:proofErr w:type="spellEnd"/>
+        <w:t xml:space="preserve"> en ortovisor</w:t>
+      </w:r>
       <w:r>
         <w:t>, es decir, incluyendo en cada una de ellas</w:t>
       </w:r>
@@ -4244,15 +4207,7 @@
         <w:t xml:space="preserve">RF07. </w:t>
       </w:r>
       <w:r>
-        <w:t xml:space="preserve">En las imágenes en </w:t>
-      </w:r>
-      <w:proofErr w:type="spellStart"/>
-      <w:r>
-        <w:t>ortovisor</w:t>
-      </w:r>
-      <w:proofErr w:type="spellEnd"/>
-      <w:r>
-        <w:t xml:space="preserve">, </w:t>
+        <w:t xml:space="preserve">En las imágenes en ortovisor, </w:t>
       </w:r>
       <w:r>
         <w:t>se elimina</w:t>
@@ -4303,8 +4258,16 @@
         <w:rPr>
           <w:i/>
           <w:iCs/>
-        </w:rPr>
-        <w:t xml:space="preserve">RF09. </w:t>
+          <w:highlight w:val="yellow"/>
+        </w:rPr>
+        <w:t>RF09</w:t>
+      </w:r>
+      <w:r>
+        <w:rPr>
+          <w:i/>
+          <w:iCs/>
+        </w:rPr>
+        <w:t xml:space="preserve">. </w:t>
       </w:r>
       <w:r>
         <w:rPr>
@@ -4316,18 +4279,16 @@
     </w:p>
     <w:p>
       <w:r>
-        <w:t xml:space="preserve">RF10. Tanto </w:t>
-      </w:r>
-      <w:r>
-        <w:t xml:space="preserve">el fondo de las imágenes en </w:t>
-      </w:r>
-      <w:proofErr w:type="spellStart"/>
-      <w:r>
-        <w:t>ortovisor</w:t>
-      </w:r>
-      <w:proofErr w:type="spellEnd"/>
-      <w:r>
-        <w:t>, como el de la imagen en mosaico debe ser de color negro.</w:t>
+        <w:rPr>
+          <w:highlight w:val="yellow"/>
+        </w:rPr>
+        <w:t>RF10</w:t>
+      </w:r>
+      <w:r>
+        <w:t xml:space="preserve">. Tanto </w:t>
+      </w:r>
+      <w:r>
+        <w:t>el fondo de las imágenes en ortovisor, como el de la imagen en mosaico debe ser de color negro.</w:t>
       </w:r>
     </w:p>
     <w:p>
@@ -4343,21 +4304,6 @@
           <w:iCs/>
         </w:rPr>
         <w:lastRenderedPageBreak/>
-        <w:t>RF11. Cada imagen contendrá una leyenda en la que se indique: a) el tipo de imagen, b)</w:t>
-      </w:r>
-    </w:p>
-    <w:p>
-      <w:pPr>
-        <w:rPr>
-          <w:i/>
-          <w:iCs/>
-        </w:rPr>
-      </w:pPr>
-      <w:r>
-        <w:rPr>
-          <w:i/>
-          <w:iCs/>
-        </w:rPr>
         <w:t xml:space="preserve">RF12. </w:t>
       </w:r>
       <w:r>
@@ -4421,23 +4367,7 @@
           <w:i/>
           <w:iCs/>
         </w:rPr>
-        <w:t xml:space="preserve">de la lesión que contenga: a) coordenadas del </w:t>
-      </w:r>
-      <w:proofErr w:type="spellStart"/>
-      <w:r>
-        <w:rPr>
-          <w:i/>
-          <w:iCs/>
-        </w:rPr>
-        <w:t>centroide</w:t>
-      </w:r>
-      <w:proofErr w:type="spellEnd"/>
-      <w:r>
-        <w:rPr>
-          <w:i/>
-          <w:iCs/>
-        </w:rPr>
-        <w:t>, b) volumen de la lesión</w:t>
+        <w:t>de la lesión que contenga: a) coordenadas del centroide, b) volumen de la lesión</w:t>
       </w:r>
       <w:r>
         <w:rPr>
@@ -4588,15 +4518,7 @@
       </w:r>
       <w:proofErr w:type="spellEnd"/>
       <w:r>
-        <w:t xml:space="preserve">. El diseño del informe debe ser tal que proporcione una integración ordenada de distintos tipos de información en forma de a) imágenes, b) gráficos, c) datos numéricos, d) textos y e) tablas. El objetivo principal del informe es el de proporcionar al facultativo una herramienta que le permita visualizar y comprender con facilidad la situación de un paciente que se ha sometido a una termoablación </w:t>
-      </w:r>
-      <w:proofErr w:type="spellStart"/>
-      <w:r>
-        <w:t>talámica</w:t>
-      </w:r>
-      <w:proofErr w:type="spellEnd"/>
-      <w:r>
-        <w:t xml:space="preserve"> a través de HIFU, de tal forma que pueda identificar con facilidad la lesión a partir de distintas imágenes de resonancias magnéticas, conocer las características de esta lesión y evaluar la situación del paciente con respecto a una población estadística que permita, además, predecir los resultados del tratamiento.</w:t>
+        <w:t>. El diseño del informe debe ser tal que proporcione una integración ordenada de distintos tipos de información en forma de a) imágenes, b) gráficos, c) datos numéricos, d) textos y e) tablas. El objetivo principal del informe es el de proporcionar al facultativo una herramienta que le permita visualizar y comprender con facilidad la situación de un paciente que se ha sometido a una termoablación talámica a través de HIFU, de tal forma que pueda identificar con facilidad la lesión a partir de distintas imágenes de resonancias magnéticas, conocer las características de esta lesión y evaluar la situación del paciente con respecto a una población estadística que permita, además, predecir los resultados del tratamiento.</w:t>
       </w:r>
     </w:p>
     <w:p/>
@@ -4641,15 +4563,7 @@
         <w:t>Visualización de las imágenes de resonancia magnética</w:t>
       </w:r>
       <w:r>
-        <w:t xml:space="preserve">. En este bloque se encontrarán las imágenes en </w:t>
-      </w:r>
-      <w:proofErr w:type="spellStart"/>
-      <w:r>
-        <w:t>ortovisor</w:t>
-      </w:r>
-      <w:proofErr w:type="spellEnd"/>
-      <w:r>
-        <w:t xml:space="preserve"> en T1, T2, FLAIR y SWAN, además de una imagen mosaico.</w:t>
+        <w:t>. En este bloque se encontrarán las imágenes en ortovisor en T1, T2, FLAIR y SWAN, además de una imagen mosaico.</w:t>
       </w:r>
       <w:commentRangeEnd w:id="15"/>
       <w:r>
@@ -4675,15 +4589,7 @@
         <w:t xml:space="preserve">Características de la lesión. </w:t>
       </w:r>
       <w:r>
-        <w:t xml:space="preserve">En este bloque se aportará información sobre las coordenadas del </w:t>
-      </w:r>
-      <w:proofErr w:type="spellStart"/>
-      <w:r>
-        <w:t>centroide</w:t>
-      </w:r>
-      <w:proofErr w:type="spellEnd"/>
-      <w:r>
-        <w:t xml:space="preserve">, el volumen de la </w:t>
+        <w:t xml:space="preserve">En este bloque se aportará información sobre las coordenadas del centroide, el volumen de la </w:t>
       </w:r>
       <w:commentRangeStart w:id="16"/>
       <w:r>
@@ -4990,15 +4896,7 @@
       </w:r>
       <w:commentRangeStart w:id="22"/>
       <w:r>
-        <w:t xml:space="preserve">las imágenes se mostrarán en </w:t>
-      </w:r>
-      <w:proofErr w:type="spellStart"/>
-      <w:r>
-        <w:t>ortovisor</w:t>
-      </w:r>
-      <w:proofErr w:type="spellEnd"/>
-      <w:r>
-        <w:t>, una vista compuesta por una imagen axial, una sagital y una coronal</w:t>
+        <w:t>las imágenes se mostrarán en ortovisor, una vista compuesta por una imagen axial, una sagital y una coronal</w:t>
       </w:r>
       <w:commentRangeEnd w:id="22"/>
       <w:r>
@@ -5142,15 +5040,7 @@
     <w:p/>
     <w:p>
       <w:r>
-        <w:t xml:space="preserve">Otro de los requisitos del informe que queremos generar, es la visualización del contorno de la lesión </w:t>
-      </w:r>
-      <w:proofErr w:type="spellStart"/>
-      <w:r>
-        <w:t>talámica</w:t>
-      </w:r>
-      <w:proofErr w:type="spellEnd"/>
-      <w:r>
-        <w:t>. Para este caso, se deben superponer una imagen NIFTI con otra que contenga la segmentación (manual) de la lesión</w:t>
+        <w:t>Otro de los requisitos del informe que queremos generar, es la visualización del contorno de la lesión talámica. Para este caso, se deben superponer una imagen NIFTI con otra que contenga la segmentación (manual) de la lesión</w:t>
       </w:r>
       <w:r>
         <w:rPr>
@@ -7644,15 +7534,7 @@
         <w:ind w:left="708"/>
       </w:pPr>
       <w:r>
-        <w:t xml:space="preserve">Se inicia FSLEYES y se indica que se cargará una imagen en </w:t>
-      </w:r>
-      <w:proofErr w:type="spellStart"/>
-      <w:r>
-        <w:t>ortovisor</w:t>
-      </w:r>
-      <w:proofErr w:type="spellEnd"/>
-      <w:r>
-        <w:t>.</w:t>
+        <w:t>Se inicia FSLEYES y se indica que se cargará una imagen en ortovisor.</w:t>
       </w:r>
     </w:p>
     <w:p>
@@ -7796,15 +7678,7 @@
         <w:t xml:space="preserve">Este parámetro se utiliza para eliminar </w:t>
       </w:r>
       <w:r>
-        <w:t xml:space="preserve">el cursor, dos líneas perpendiculares en forma de cruz que señalizan un punto concreto de la imagen en su intersección, de cada uno de los planos del </w:t>
-      </w:r>
-      <w:proofErr w:type="spellStart"/>
-      <w:r>
-        <w:t>ortovisor</w:t>
-      </w:r>
-      <w:proofErr w:type="spellEnd"/>
-      <w:r>
-        <w:t>.</w:t>
+        <w:t>el cursor, dos líneas perpendiculares en forma de cruz que señalizan un punto concreto de la imagen en su intersección, de cada uno de los planos del ortovisor.</w:t>
       </w:r>
     </w:p>
     <w:p>
@@ -12086,15 +11960,7 @@
     </w:p>
     <w:p>
       <w:r>
-        <w:t xml:space="preserve">Con el apartado anterior, se entiende el procedimiento para ajustar la visualización de las imágenes </w:t>
-      </w:r>
-      <w:proofErr w:type="spellStart"/>
-      <w:r>
-        <w:t>nifti</w:t>
-      </w:r>
-      <w:proofErr w:type="spellEnd"/>
-      <w:r>
-        <w:t xml:space="preserve"> y para generar imágenes en formato </w:t>
+        <w:t xml:space="preserve">Con el apartado anterior, se entiende el procedimiento para ajustar la visualización de las imágenes nifti y para generar imágenes en formato </w:t>
       </w:r>
       <w:proofErr w:type="spellStart"/>
       <w:r>
@@ -15480,15 +15346,7 @@
       </w:r>
       <w:commentRangeStart w:id="47"/>
       <w:r>
-        <w:t xml:space="preserve">volumen, coordenadas del </w:t>
-      </w:r>
-      <w:proofErr w:type="spellStart"/>
-      <w:r>
-        <w:t>centroide</w:t>
-      </w:r>
-      <w:proofErr w:type="spellEnd"/>
-      <w:r>
-        <w:t xml:space="preserve">, coordenadas del </w:t>
+        <w:t xml:space="preserve">volumen, coordenadas del centroide, coordenadas del </w:t>
       </w:r>
       <w:proofErr w:type="spellStart"/>
       <w:r>
@@ -15593,15 +15451,7 @@
         </w:numPr>
       </w:pPr>
       <w:r>
-        <w:t xml:space="preserve">Coordenada x del </w:t>
-      </w:r>
-      <w:proofErr w:type="spellStart"/>
-      <w:r>
-        <w:t>centroide</w:t>
-      </w:r>
-      <w:proofErr w:type="spellEnd"/>
-      <w:r>
-        <w:t>.</w:t>
+        <w:t>Coordenada x del centroide.</w:t>
       </w:r>
     </w:p>
     <w:p>
@@ -15613,15 +15463,7 @@
         </w:numPr>
       </w:pPr>
       <w:r>
-        <w:t xml:space="preserve">Coordenada y del </w:t>
-      </w:r>
-      <w:proofErr w:type="spellStart"/>
-      <w:r>
-        <w:t>centroide</w:t>
-      </w:r>
-      <w:proofErr w:type="spellEnd"/>
-      <w:r>
-        <w:t>.</w:t>
+        <w:t>Coordenada y del centroide.</w:t>
       </w:r>
     </w:p>
     <w:p>
@@ -15633,15 +15475,7 @@
         </w:numPr>
       </w:pPr>
       <w:r>
-        <w:t xml:space="preserve">Coordenada z del </w:t>
-      </w:r>
-      <w:proofErr w:type="spellStart"/>
-      <w:r>
-        <w:t>centroide</w:t>
-      </w:r>
-      <w:proofErr w:type="spellEnd"/>
-      <w:r>
-        <w:t>.</w:t>
+        <w:t>Coordenada z del centroide.</w:t>
       </w:r>
     </w:p>
     <w:p>
@@ -15734,13 +15568,7 @@
         <w:t xml:space="preserve"> box </w:t>
       </w:r>
       <w:r>
-        <w:t xml:space="preserve">en el eje </w:t>
-      </w:r>
-      <w:r>
-        <w:t>z</w:t>
-      </w:r>
-      <w:r>
-        <w:t>.</w:t>
+        <w:t>en el eje z.</w:t>
       </w:r>
     </w:p>
     <w:p>
@@ -16104,15 +15932,7 @@
       </w:r>
       <w:proofErr w:type="spellEnd"/>
       <w:r>
-        <w:t xml:space="preserve"> si queremos que se generen correctamente los gráficos. Por ejemplo, en el caso de los valores numéricos que contenga el fichero, no los interpretará pandas de la misma manera si se utiliza el formato anglosajón para expresar los decimales (“150.33”), que si se utiliza </w:t>
-      </w:r>
-      <w:proofErr w:type="spellStart"/>
-      <w:r>
-        <w:t>el</w:t>
-      </w:r>
-      <w:proofErr w:type="spellEnd"/>
-      <w:r>
-        <w:t xml:space="preserve"> formato español (“150,33”). </w:t>
+        <w:t xml:space="preserve"> si queremos que se generen correctamente los gráficos. Por ejemplo, en el caso de los valores numéricos que contenga el fichero, no los interpretará pandas de la misma manera si se utiliza el formato anglosajón para expresar los decimales (“150.33”), que si se utiliza el formato español (“150,33”). </w:t>
       </w:r>
       <w:r>
         <w:t xml:space="preserve">En el primer caso, la función </w:t>
@@ -17053,15 +16873,32 @@
         </w:rPr>
         <w:t xml:space="preserve"> 2007, </w:t>
       </w:r>
-      <w:hyperlink r:id="rId1" w:history="1">
-        <w:r>
-          <w:rPr>
-            <w:rStyle w:val="Hipervnculo"/>
-            <w:lang w:val="en-US"/>
-          </w:rPr>
-          <w:t>https://www.who.int/mental_health/neurology/neurological_disorders_report_web.pdf?ua=1</w:t>
-        </w:r>
-      </w:hyperlink>
+      <w:r>
+        <w:fldChar w:fldCharType="begin"/>
+      </w:r>
+      <w:r>
+        <w:rPr>
+          <w:lang w:val="en-US"/>
+        </w:rPr>
+        <w:instrText xml:space="preserve"> HYPERLINK "https://www.who.int/mental_health/neurology/neurological_disorders_report_web.pdf?ua=1" </w:instrText>
+      </w:r>
+      <w:r>
+        <w:fldChar w:fldCharType="separate"/>
+      </w:r>
+      <w:r>
+        <w:rPr>
+          <w:rStyle w:val="Hipervnculo"/>
+          <w:lang w:val="en-US"/>
+        </w:rPr>
+        <w:t>https://www.who.int/mental_health/neurology/neurological_disorders_report_web.pdf?ua=1</w:t>
+      </w:r>
+      <w:r>
+        <w:rPr>
+          <w:rStyle w:val="Hipervnculo"/>
+          <w:lang w:val="en-US"/>
+        </w:rPr>
+        <w:fldChar w:fldCharType="end"/>
+      </w:r>
       <w:r>
         <w:rPr>
           <w:lang w:val="en-US"/>
@@ -17100,7 +16937,7 @@
       <w:r>
         <w:t xml:space="preserve"> </w:t>
       </w:r>
-      <w:hyperlink r:id="rId2" w:history="1">
+      <w:hyperlink r:id="rId1" w:history="1">
         <w:r>
           <w:rPr>
             <w:rStyle w:val="Hipervnculo"/>
@@ -17127,7 +16964,7 @@
       <w:r>
         <w:t xml:space="preserve"> </w:t>
       </w:r>
-      <w:hyperlink r:id="rId3" w:history="1">
+      <w:hyperlink r:id="rId2" w:history="1">
         <w:r>
           <w:rPr>
             <w:rStyle w:val="Hipervnculo"/>
@@ -17184,16 +17021,34 @@
         </w:rPr>
         <w:t xml:space="preserve">, </w:t>
       </w:r>
-      <w:hyperlink r:id="rId4" w:history="1">
-        <w:r>
-          <w:rPr>
-            <w:rStyle w:val="Hipervnculo"/>
-            <w:sz w:val="20"/>
-            <w:lang w:val="en-US"/>
-          </w:rPr>
-          <w:t>https://github.com/ANTsX/ANTs/wiki/Compiling-ANTs-on-Linux-and-Mac-OS</w:t>
-        </w:r>
-      </w:hyperlink>
+      <w:r>
+        <w:fldChar w:fldCharType="begin"/>
+      </w:r>
+      <w:r>
+        <w:rPr>
+          <w:lang w:val="en-US"/>
+        </w:rPr>
+        <w:instrText xml:space="preserve"> HYPERLINK "https://github.com/ANTsX/ANTs/wiki/Compiling-ANTs-on-Linux-and-Mac-OS" </w:instrText>
+      </w:r>
+      <w:r>
+        <w:fldChar w:fldCharType="separate"/>
+      </w:r>
+      <w:r>
+        <w:rPr>
+          <w:rStyle w:val="Hipervnculo"/>
+          <w:sz w:val="20"/>
+          <w:lang w:val="en-US"/>
+        </w:rPr>
+        <w:t>https://github.com/ANTsX/ANTs/wiki/Compiling-ANTs-on-Linux-and-Mac-OS</w:t>
+      </w:r>
+      <w:r>
+        <w:rPr>
+          <w:rStyle w:val="Hipervnculo"/>
+          <w:sz w:val="20"/>
+          <w:lang w:val="en-US"/>
+        </w:rPr>
+        <w:fldChar w:fldCharType="end"/>
+      </w:r>
       <w:r>
         <w:rPr>
           <w:sz w:val="20"/>
@@ -17249,15 +17104,32 @@
         </w:rPr>
         <w:t xml:space="preserve">, </w:t>
       </w:r>
-      <w:hyperlink r:id="rId5" w:history="1">
-        <w:r>
-          <w:rPr>
-            <w:rStyle w:val="Hipervnculo"/>
-            <w:lang w:val="en-US"/>
-          </w:rPr>
-          <w:t>https://fsl.fmrib.ox.ac.uk/fsl/fslwiki</w:t>
-        </w:r>
-      </w:hyperlink>
+      <w:r>
+        <w:fldChar w:fldCharType="begin"/>
+      </w:r>
+      <w:r>
+        <w:rPr>
+          <w:lang w:val="en-US"/>
+        </w:rPr>
+        <w:instrText xml:space="preserve"> HYPERLINK "https://fsl.fmrib.ox.ac.uk/fsl/fslwiki" </w:instrText>
+      </w:r>
+      <w:r>
+        <w:fldChar w:fldCharType="separate"/>
+      </w:r>
+      <w:r>
+        <w:rPr>
+          <w:rStyle w:val="Hipervnculo"/>
+          <w:lang w:val="en-US"/>
+        </w:rPr>
+        <w:t>https://fsl.fmrib.ox.ac.uk/fsl/fslwiki</w:t>
+      </w:r>
+      <w:r>
+        <w:rPr>
+          <w:rStyle w:val="Hipervnculo"/>
+          <w:lang w:val="en-US"/>
+        </w:rPr>
+        <w:fldChar w:fldCharType="end"/>
+      </w:r>
       <w:r>
         <w:rPr>
           <w:lang w:val="en-US"/>
@@ -17328,15 +17200,38 @@
         </w:rPr>
         <w:t xml:space="preserve"> </w:t>
       </w:r>
-      <w:hyperlink r:id="rId6" w:history="1">
-        <w:r>
-          <w:rPr>
-            <w:rStyle w:val="Hipervnculo"/>
-            <w:lang w:val="en-US"/>
-          </w:rPr>
-          <w:t>https://fsl.fmrib.ox.ac.uk/fsl/fslwiki/FslInstallation/ShellSetup</w:t>
-        </w:r>
-      </w:hyperlink>
+      <w:r>
+        <w:fldChar w:fldCharType="begin"/>
+      </w:r>
+      <w:r>
+        <w:rPr>
+          <w:lang w:val="en-US"/>
+        </w:rPr>
+        <w:instrText xml:space="preserve"> HYPERLINK "https://fsl.fmrib.ox.ac.uk/fsl/fslw</w:instrText>
+      </w:r>
+      <w:r>
+        <w:rPr>
+          <w:lang w:val="en-US"/>
+        </w:rPr>
+        <w:instrText xml:space="preserve">iki/FslInstallation/ShellSetup" </w:instrText>
+      </w:r>
+      <w:r>
+        <w:fldChar w:fldCharType="separate"/>
+      </w:r>
+      <w:r>
+        <w:rPr>
+          <w:rStyle w:val="Hipervnculo"/>
+          <w:lang w:val="en-US"/>
+        </w:rPr>
+        <w:t>https://fsl.fmrib.ox.ac.uk/fsl/fslwiki/FslInstallation/ShellSetup</w:t>
+      </w:r>
+      <w:r>
+        <w:rPr>
+          <w:rStyle w:val="Hipervnculo"/>
+          <w:lang w:val="en-US"/>
+        </w:rPr>
+        <w:fldChar w:fldCharType="end"/>
+      </w:r>
       <w:r>
         <w:rPr>
           <w:i/>
@@ -17383,15 +17278,32 @@
         </w:rPr>
         <w:t xml:space="preserve">, </w:t>
       </w:r>
-      <w:hyperlink r:id="rId7" w:history="1">
-        <w:r>
-          <w:rPr>
-            <w:rStyle w:val="Hipervnculo"/>
-            <w:lang w:val="en-US"/>
-          </w:rPr>
-          <w:t>https://scriptingosx.com/2019/06/moving-to-zsh-part-2-configuration-files/</w:t>
-        </w:r>
-      </w:hyperlink>
+      <w:r>
+        <w:fldChar w:fldCharType="begin"/>
+      </w:r>
+      <w:r>
+        <w:rPr>
+          <w:lang w:val="en-US"/>
+        </w:rPr>
+        <w:instrText xml:space="preserve"> HYPERLINK "https://scriptingosx.com/2019/06/moving-to-zsh-part-2-configuration-files/" </w:instrText>
+      </w:r>
+      <w:r>
+        <w:fldChar w:fldCharType="separate"/>
+      </w:r>
+      <w:r>
+        <w:rPr>
+          <w:rStyle w:val="Hipervnculo"/>
+          <w:lang w:val="en-US"/>
+        </w:rPr>
+        <w:t>https://scriptingosx.com/2019/06/moving-to-zsh-part-2-configuration-files/</w:t>
+      </w:r>
+      <w:r>
+        <w:rPr>
+          <w:rStyle w:val="Hipervnculo"/>
+          <w:lang w:val="en-US"/>
+        </w:rPr>
+        <w:fldChar w:fldCharType="end"/>
+      </w:r>
       <w:r>
         <w:rPr>
           <w:i/>
@@ -17446,15 +17358,38 @@
         </w:rPr>
         <w:t xml:space="preserve">, </w:t>
       </w:r>
-      <w:hyperlink r:id="rId8" w:history="1">
-        <w:r>
-          <w:rPr>
-            <w:rStyle w:val="Hipervnculo"/>
-            <w:lang w:val="en-US"/>
-          </w:rPr>
-          <w:t>https://fsl.fmrib.ox.ac.uk/fslcourse/lectures/practicals/intro1/index.html</w:t>
-        </w:r>
-      </w:hyperlink>
+      <w:r>
+        <w:fldChar w:fldCharType="begin"/>
+      </w:r>
+      <w:r>
+        <w:rPr>
+          <w:lang w:val="en-US"/>
+        </w:rPr>
+        <w:instrText xml:space="preserve"> HYPERLINK "https://fsl.fmrib.ox.ac.uk/fslcourse/lectures/practi</w:instrText>
+      </w:r>
+      <w:r>
+        <w:rPr>
+          <w:lang w:val="en-US"/>
+        </w:rPr>
+        <w:instrText xml:space="preserve">cals/intro1/index.html" </w:instrText>
+      </w:r>
+      <w:r>
+        <w:fldChar w:fldCharType="separate"/>
+      </w:r>
+      <w:r>
+        <w:rPr>
+          <w:rStyle w:val="Hipervnculo"/>
+          <w:lang w:val="en-US"/>
+        </w:rPr>
+        <w:t>https://fsl.fmrib.ox.ac.uk/fslcourse/lectures/practicals/intro1/index.html</w:t>
+      </w:r>
+      <w:r>
+        <w:rPr>
+          <w:rStyle w:val="Hipervnculo"/>
+          <w:lang w:val="en-US"/>
+        </w:rPr>
+        <w:fldChar w:fldCharType="end"/>
+      </w:r>
       <w:r>
         <w:rPr>
           <w:lang w:val="en-US"/>
@@ -17516,17 +17451,36 @@
         </w:rPr>
         <w:t xml:space="preserve">() method, </w:t>
       </w:r>
-      <w:hyperlink r:id="rId9" w:history="1">
-        <w:r>
-          <w:rPr>
-            <w:rStyle w:val="Hipervnculo"/>
-            <w:sz w:val="20"/>
-            <w:szCs w:val="20"/>
-            <w:lang w:val="en-US"/>
-          </w:rPr>
-          <w:t>https://www.geeksforgeeks.org/python-pil-image-crop-method/</w:t>
-        </w:r>
-      </w:hyperlink>
+      <w:r>
+        <w:fldChar w:fldCharType="begin"/>
+      </w:r>
+      <w:r>
+        <w:rPr>
+          <w:lang w:val="en-US"/>
+        </w:rPr>
+        <w:instrText xml:space="preserve"> HYPERLINK "https://www.geeksforgeeks.org/python-pil-image-crop-method/" </w:instrText>
+      </w:r>
+      <w:r>
+        <w:fldChar w:fldCharType="separate"/>
+      </w:r>
+      <w:r>
+        <w:rPr>
+          <w:rStyle w:val="Hipervnculo"/>
+          <w:sz w:val="20"/>
+          <w:szCs w:val="20"/>
+          <w:lang w:val="en-US"/>
+        </w:rPr>
+        <w:t>https://www.geeksforgeeks.org/python-pil-image-crop-method/</w:t>
+      </w:r>
+      <w:r>
+        <w:rPr>
+          <w:rStyle w:val="Hipervnculo"/>
+          <w:sz w:val="20"/>
+          <w:szCs w:val="20"/>
+          <w:lang w:val="en-US"/>
+        </w:rPr>
+        <w:fldChar w:fldCharType="end"/>
+      </w:r>
     </w:p>
     <w:p>
       <w:pPr>
@@ -17551,7 +17505,7 @@
       <w:r>
         <w:t xml:space="preserve"> Definición obtenida de </w:t>
       </w:r>
-      <w:hyperlink r:id="rId10" w:history="1">
+      <w:hyperlink r:id="rId3" w:history="1">
         <w:r>
           <w:rPr>
             <w:rStyle w:val="Hipervnculo"/>

</xml_diff>